<commit_message>
See project README.md for details on fixes to word dispositions.
</commit_message>
<xml_diff>
--- a/word_dispositions/DISPOSITION-2020-05-29.docx
+++ b/word_dispositions/DISPOSITION-2020-05-29.docx
@@ -1,6 +1,6 @@
 
 <file path=word/document.xml><?xml version="1.0" encoding="utf-8"?>
-<w:document xmlns:wpc="http://schemas.microsoft.com/office/word/2010/wordprocessingCanvas" xmlns:mc="http://schemas.openxmlformats.org/markup-compatibility/2006" xmlns:o="urn:schemas-microsoft-com:office:office" xmlns:r="http://schemas.openxmlformats.org/officeDocument/2006/relationships" xmlns:m="http://schemas.openxmlformats.org/officeDocument/2006/math" xmlns:v="urn:schemas-microsoft-com:vml" xmlns:wp14="http://schemas.microsoft.com/office/word/2010/wordprocessingDrawing" xmlns:wp="http://schemas.openxmlformats.org/drawingml/2006/wordprocessingDrawing" xmlns:w10="urn:schemas-microsoft-com:office:word" xmlns:w="http://schemas.openxmlformats.org/wordprocessingml/2006/main" xmlns:w14="http://schemas.microsoft.com/office/word/2010/wordml" xmlns:wpg="http://schemas.microsoft.com/office/word/2010/wordprocessingGroup" xmlns:wpi="http://schemas.microsoft.com/office/word/2010/wordprocessingInk" xmlns:wne="http://schemas.microsoft.com/office/word/2006/wordml" xmlns:wps="http://schemas.microsoft.com/office/word/2010/wordprocessingShape" mc:Ignorable="w14 wp14">
+<w:document xmlns:wpc="http://schemas.microsoft.com/office/word/2010/wordprocessingCanvas" xmlns:cx="http://schemas.microsoft.com/office/drawing/2014/chartex" xmlns:cx1="http://schemas.microsoft.com/office/drawing/2015/9/8/chartex" xmlns:cx2="http://schemas.microsoft.com/office/drawing/2015/10/21/chartex" xmlns:cx3="http://schemas.microsoft.com/office/drawing/2016/5/9/chartex" xmlns:cx4="http://schemas.microsoft.com/office/drawing/2016/5/10/chartex" xmlns:cx5="http://schemas.microsoft.com/office/drawing/2016/5/11/chartex" xmlns:cx6="http://schemas.microsoft.com/office/drawing/2016/5/12/chartex" xmlns:cx7="http://schemas.microsoft.com/office/drawing/2016/5/13/chartex" xmlns:cx8="http://schemas.microsoft.com/office/drawing/2016/5/14/chartex" xmlns:mc="http://schemas.openxmlformats.org/markup-compatibility/2006" xmlns:aink="http://schemas.microsoft.com/office/drawing/2016/ink" xmlns:am3d="http://schemas.microsoft.com/office/drawing/2017/model3d" xmlns:o="urn:schemas-microsoft-com:office:office" xmlns:r="http://schemas.openxmlformats.org/officeDocument/2006/relationships" xmlns:m="http://schemas.openxmlformats.org/officeDocument/2006/math" xmlns:v="urn:schemas-microsoft-com:vml" xmlns:wp14="http://schemas.microsoft.com/office/word/2010/wordprocessingDrawing" xmlns:wp="http://schemas.openxmlformats.org/drawingml/2006/wordprocessingDrawing" xmlns:w10="urn:schemas-microsoft-com:office:word" xmlns:w="http://schemas.openxmlformats.org/wordprocessingml/2006/main" xmlns:w14="http://schemas.microsoft.com/office/word/2010/wordml" xmlns:w15="http://schemas.microsoft.com/office/word/2012/wordml" xmlns:w16cid="http://schemas.microsoft.com/office/word/2016/wordml/cid" xmlns:w16se="http://schemas.microsoft.com/office/word/2015/wordml/symex" xmlns:wpg="http://schemas.microsoft.com/office/word/2010/wordprocessingGroup" xmlns:wpi="http://schemas.microsoft.com/office/word/2010/wordprocessingInk" xmlns:wne="http://schemas.microsoft.com/office/word/2006/wordml" xmlns:wps="http://schemas.microsoft.com/office/word/2010/wordprocessingShape" mc:Ignorable="w14 w15 w16se w16cid wp14">
   <w:body>
     <w:tbl>
       <w:tblPr>
@@ -54,7 +54,7 @@
                           </pic:cNvPicPr>
                         </pic:nvPicPr>
                         <pic:blipFill>
-                          <a:blip r:embed="rId9" cstate="print">
+                          <a:blip r:embed="rId8" cstate="print">
                             <a:extLst>
                               <a:ext uri="{28A0092B-C50C-407E-A947-70E740481C1C}">
                                 <a14:useLocalDpi xmlns:a14="http://schemas.microsoft.com/office/drawing/2010/main" val="0"/>
@@ -2438,8 +2438,7 @@
       </w:tblPr>
       <w:tblGrid>
         <w:gridCol w:w="398"/>
-        <w:gridCol w:w="1525"/>
-        <w:gridCol w:w="5052"/>
+        <w:gridCol w:w="6577"/>
         <w:gridCol w:w="1824"/>
         <w:gridCol w:w="2114"/>
       </w:tblGrid>
@@ -2449,25 +2448,8 @@
         </w:trPr>
         <w:tc>
           <w:tcPr>
-            <w:tcW w:w="1923" w:type="dxa"/>
-            <w:gridSpan w:val="2"/>
-            <w:shd w:val="pct12" w:color="auto" w:fill="auto"/>
-          </w:tcPr>
-          <w:p>
-            <w:pPr>
-              <w:spacing w:before="120" w:after="120"/>
-              <w:rPr>
-                <w:rFonts w:ascii="Times New Roman" w:hAnsi="Times New Roman"/>
-                <w:b/>
-                <w:sz w:val="20"/>
-              </w:rPr>
-            </w:pPr>
-          </w:p>
-        </w:tc>
-        <w:tc>
-          <w:tcPr>
-            <w:tcW w:w="8990" w:type="dxa"/>
-            <w:gridSpan w:val="3"/>
+            <w:tcW w:w="10913" w:type="dxa"/>
+            <w:gridSpan w:val="4"/>
             <w:shd w:val="pct12" w:color="auto" w:fill="auto"/>
           </w:tcPr>
           <w:p>
@@ -2521,7 +2503,6 @@
         <w:tc>
           <w:tcPr>
             <w:tcW w:w="6577" w:type="dxa"/>
-            <w:gridSpan w:val="2"/>
           </w:tcPr>
           <w:p>
             <w:pPr>
@@ -2636,7 +2617,6 @@
         <w:tc>
           <w:tcPr>
             <w:tcW w:w="6577" w:type="dxa"/>
-            <w:gridSpan w:val="2"/>
           </w:tcPr>
           <w:p>
             <w:pPr>
@@ -3009,27 +2989,7 @@
                 <w:sz w:val="20"/>
                 <w:lang w:val="en-CA"/>
               </w:rPr>
-              <w:t xml:space="preserve">Declaration of Surplus City Property and Proposed Land Exchange Agreement with Canadian National Railway Company for the Southwest Rapid </w:t>
-            </w:r>
-            <w:proofErr w:type="spellStart"/>
-            <w:r>
-              <w:rPr>
-                <w:rFonts w:ascii="Times New Roman" w:hAnsi="Times New Roman"/>
-                <w:bCs/>
-                <w:sz w:val="20"/>
-                <w:lang w:val="en-CA"/>
-              </w:rPr>
-              <w:t>Transitway</w:t>
-            </w:r>
-            <w:proofErr w:type="spellEnd"/>
-            <w:r>
-              <w:rPr>
-                <w:rFonts w:ascii="Times New Roman" w:hAnsi="Times New Roman"/>
-                <w:bCs/>
-                <w:sz w:val="20"/>
-                <w:lang w:val="en-CA"/>
-              </w:rPr>
-              <w:t xml:space="preserve"> – Stage I Project</w:t>
+              <w:t>Declaration of Surplus City Property and Proposed Land Exchange Agreement with Canadian National Railway Company for the Southwest Rapid Transitway – Stage I Project</w:t>
             </w:r>
           </w:p>
         </w:tc>
@@ -3711,47 +3671,7 @@
                 <w:sz w:val="20"/>
                 <w:lang w:val="en-CA"/>
               </w:rPr>
-              <w:t xml:space="preserve">Extension of Time – Proposed Subdivision and Rezoning – Lots 2 and 3, Plan 45753, </w:t>
-            </w:r>
-            <w:proofErr w:type="spellStart"/>
-            <w:r>
-              <w:rPr>
-                <w:rFonts w:ascii="Times New Roman" w:hAnsi="Times New Roman"/>
-                <w:bCs/>
-                <w:sz w:val="20"/>
-                <w:lang w:val="en-CA"/>
-              </w:rPr>
-              <w:t>Peguis</w:t>
-            </w:r>
-            <w:proofErr w:type="spellEnd"/>
-            <w:r>
-              <w:rPr>
-                <w:rFonts w:ascii="Times New Roman" w:hAnsi="Times New Roman"/>
-                <w:bCs/>
-                <w:sz w:val="20"/>
-                <w:lang w:val="en-CA"/>
-              </w:rPr>
-              <w:t xml:space="preserve"> Street and </w:t>
-            </w:r>
-            <w:proofErr w:type="spellStart"/>
-            <w:r>
-              <w:rPr>
-                <w:rFonts w:ascii="Times New Roman" w:hAnsi="Times New Roman"/>
-                <w:bCs/>
-                <w:sz w:val="20"/>
-                <w:lang w:val="en-CA"/>
-              </w:rPr>
-              <w:t>Reenders</w:t>
-            </w:r>
-            <w:proofErr w:type="spellEnd"/>
-            <w:r>
-              <w:rPr>
-                <w:rFonts w:ascii="Times New Roman" w:hAnsi="Times New Roman"/>
-                <w:bCs/>
-                <w:sz w:val="20"/>
-                <w:lang w:val="en-CA"/>
-              </w:rPr>
-              <w:t xml:space="preserve"> Drive – DASZ 33/2013</w:t>
+              <w:t>Extension of Time – Proposed Subdivision and Rezoning – Lots 2 and 3, Plan 45753, Peguis Street and Reenders Drive – DASZ 33/2013</w:t>
             </w:r>
           </w:p>
         </w:tc>
@@ -3823,27 +3743,7 @@
                 <w:sz w:val="20"/>
                 <w:lang w:val="en-CA"/>
               </w:rPr>
-              <w:t xml:space="preserve">Closing – </w:t>
-            </w:r>
-            <w:proofErr w:type="spellStart"/>
-            <w:r>
-              <w:rPr>
-                <w:rFonts w:ascii="Times New Roman" w:hAnsi="Times New Roman"/>
-                <w:bCs/>
-                <w:sz w:val="20"/>
-                <w:lang w:val="en-CA"/>
-              </w:rPr>
-              <w:t>Cadboro</w:t>
-            </w:r>
-            <w:proofErr w:type="spellEnd"/>
-            <w:r>
-              <w:rPr>
-                <w:rFonts w:ascii="Times New Roman" w:hAnsi="Times New Roman"/>
-                <w:bCs/>
-                <w:sz w:val="20"/>
-                <w:lang w:val="en-CA"/>
-              </w:rPr>
-              <w:t xml:space="preserve"> Road, Albright Road and Part of Formby Avenue for Incorporation Into DASZ 43/2019 – DAC 6/2019</w:t>
+              <w:t>Closing – Cadboro Road, Albright Road and Part of Formby Avenue for Incorporation Into DASZ 43/2019 – DAC 6/2019</w:t>
             </w:r>
           </w:p>
         </w:tc>
@@ -4792,21 +4692,12 @@
                 <w:sz w:val="20"/>
               </w:rPr>
             </w:pPr>
-            <w:proofErr w:type="spellStart"/>
-            <w:r>
-              <w:rPr>
-                <w:rFonts w:ascii="Times New Roman" w:hAnsi="Times New Roman"/>
-                <w:sz w:val="20"/>
-              </w:rPr>
-              <w:t>CentreVenture</w:t>
-            </w:r>
-            <w:proofErr w:type="spellEnd"/>
-            <w:r>
-              <w:rPr>
-                <w:rFonts w:ascii="Times New Roman" w:hAnsi="Times New Roman"/>
-                <w:sz w:val="20"/>
-              </w:rPr>
-              <w:t xml:space="preserve"> Development Corporation: Drive for 2020</w:t>
+            <w:r>
+              <w:rPr>
+                <w:rFonts w:ascii="Times New Roman" w:hAnsi="Times New Roman"/>
+                <w:sz w:val="20"/>
+              </w:rPr>
+              <w:t>CentreVenture Development Corporation: Drive for 2020</w:t>
             </w:r>
           </w:p>
         </w:tc>
@@ -5095,23 +4986,7 @@
                 <w:rFonts w:ascii="Times New Roman" w:hAnsi="Times New Roman"/>
                 <w:sz w:val="20"/>
               </w:rPr>
-              <w:t xml:space="preserve"> reduces Business and Property Taxes imposed on independently owned and operated restaurants by 50 percent, </w:t>
-            </w:r>
-            <w:proofErr w:type="gramStart"/>
-            <w:r>
-              <w:rPr>
-                <w:rFonts w:ascii="Times New Roman" w:hAnsi="Times New Roman"/>
-                <w:sz w:val="20"/>
-              </w:rPr>
-              <w:t>until such time as</w:t>
-            </w:r>
-            <w:proofErr w:type="gramEnd"/>
-            <w:r>
-              <w:rPr>
-                <w:rFonts w:ascii="Times New Roman" w:hAnsi="Times New Roman"/>
-                <w:sz w:val="20"/>
-              </w:rPr>
-              <w:t xml:space="preserve"> the Province of Manitoba removes the 50 percent capacity restriction on restaurants. </w:t>
+              <w:t xml:space="preserve"> reduces Business and Property Taxes imposed on independently owned and operated restaurants by 50 percent, until such time as the Province of Manitoba removes the 50 percent capacity restriction on restaurants. </w:t>
             </w:r>
           </w:p>
         </w:tc>
@@ -5468,25 +5343,7 @@
                 <w:bCs/>
                 <w:sz w:val="20"/>
               </w:rPr>
-              <w:t xml:space="preserve">Customer did not utilize reserved monthly parking for the month of </w:t>
-            </w:r>
-            <w:proofErr w:type="gramStart"/>
-            <w:r>
-              <w:rPr>
-                <w:rFonts w:ascii="Times New Roman" w:hAnsi="Times New Roman"/>
-                <w:bCs/>
-                <w:sz w:val="20"/>
-              </w:rPr>
-              <w:t>April,</w:t>
-            </w:r>
-            <w:proofErr w:type="gramEnd"/>
-            <w:r>
-              <w:rPr>
-                <w:rFonts w:ascii="Times New Roman" w:hAnsi="Times New Roman"/>
-                <w:bCs/>
-                <w:sz w:val="20"/>
-              </w:rPr>
-              <w:t xml:space="preserve"> 2020. </w:t>
+              <w:t xml:space="preserve">Customer did not utilize reserved monthly parking for the month of April, 2020. </w:t>
             </w:r>
           </w:p>
           <w:p>
@@ -5527,25 +5384,7 @@
                 <w:bCs/>
                 <w:sz w:val="20"/>
               </w:rPr>
-              <w:t xml:space="preserve">Customer cancelled the reserved parking starting the month of </w:t>
-            </w:r>
-            <w:proofErr w:type="gramStart"/>
-            <w:r>
-              <w:rPr>
-                <w:rFonts w:ascii="Times New Roman" w:hAnsi="Times New Roman"/>
-                <w:bCs/>
-                <w:sz w:val="20"/>
-              </w:rPr>
-              <w:t>May,</w:t>
-            </w:r>
-            <w:proofErr w:type="gramEnd"/>
-            <w:r>
-              <w:rPr>
-                <w:rFonts w:ascii="Times New Roman" w:hAnsi="Times New Roman"/>
-                <w:bCs/>
-                <w:sz w:val="20"/>
-              </w:rPr>
-              <w:t xml:space="preserve"> 2020.</w:t>
+              <w:t>Customer cancelled the reserved parking starting the month of May, 2020.</w:t>
             </w:r>
           </w:p>
         </w:tc>
@@ -5706,23 +5545,13 @@
                 <w:sz w:val="20"/>
               </w:rPr>
             </w:pPr>
-            <w:proofErr w:type="spellStart"/>
             <w:r>
               <w:rPr>
                 <w:rFonts w:ascii="Times New Roman" w:hAnsi="Times New Roman"/>
                 <w:bCs/>
                 <w:sz w:val="20"/>
               </w:rPr>
-              <w:t>Lyndale</w:t>
-            </w:r>
-            <w:proofErr w:type="spellEnd"/>
-            <w:r>
-              <w:rPr>
-                <w:rFonts w:ascii="Times New Roman" w:hAnsi="Times New Roman"/>
-                <w:bCs/>
-                <w:sz w:val="20"/>
-              </w:rPr>
-              <w:t xml:space="preserve"> Drive – Cromwell Street to Gauvin Street</w:t>
+              <w:t>Lyndale Drive – Cromwell Street to Gauvin Street</w:t>
             </w:r>
           </w:p>
           <w:p>
@@ -5804,25 +5633,7 @@
                 <w:bCs/>
                 <w:sz w:val="20"/>
               </w:rPr>
-              <w:t xml:space="preserve">Wellington Crescent – Academy Road (at Wellington Crescent) </w:t>
-            </w:r>
-            <w:proofErr w:type="spellStart"/>
-            <w:r>
-              <w:rPr>
-                <w:rFonts w:ascii="Times New Roman" w:hAnsi="Times New Roman"/>
-                <w:bCs/>
-                <w:sz w:val="20"/>
-              </w:rPr>
-              <w:t>toGuelph</w:t>
-            </w:r>
-            <w:proofErr w:type="spellEnd"/>
-            <w:r>
-              <w:rPr>
-                <w:rFonts w:ascii="Times New Roman" w:hAnsi="Times New Roman"/>
-                <w:bCs/>
-                <w:sz w:val="20"/>
-              </w:rPr>
-              <w:t xml:space="preserve"> Street</w:t>
+              <w:t>Wellington Crescent – Academy Road (at Wellington Crescent) toGuelph Street</w:t>
             </w:r>
           </w:p>
           <w:p>
@@ -5888,25 +5699,7 @@
                 <w:bCs/>
                 <w:sz w:val="20"/>
               </w:rPr>
-              <w:t xml:space="preserve">Assiniboine Avenue – </w:t>
-            </w:r>
-            <w:proofErr w:type="spellStart"/>
-            <w:r>
-              <w:rPr>
-                <w:rFonts w:ascii="Times New Roman" w:hAnsi="Times New Roman"/>
-                <w:bCs/>
-                <w:sz w:val="20"/>
-              </w:rPr>
-              <w:t>Bedson</w:t>
-            </w:r>
-            <w:proofErr w:type="spellEnd"/>
-            <w:r>
-              <w:rPr>
-                <w:rFonts w:ascii="Times New Roman" w:hAnsi="Times New Roman"/>
-                <w:bCs/>
-                <w:sz w:val="20"/>
-              </w:rPr>
-              <w:t xml:space="preserve"> Street to Westwood Drive </w:t>
+              <w:t xml:space="preserve">Assiniboine Avenue – Bedson Street to Westwood Drive </w:t>
             </w:r>
           </w:p>
           <w:p>
@@ -5939,25 +5732,7 @@
                 <w:bCs/>
                 <w:sz w:val="20"/>
               </w:rPr>
-              <w:t xml:space="preserve">Churchill Drive – Hay Street to </w:t>
-            </w:r>
-            <w:proofErr w:type="spellStart"/>
-            <w:r>
-              <w:rPr>
-                <w:rFonts w:ascii="Times New Roman" w:hAnsi="Times New Roman"/>
-                <w:bCs/>
-                <w:sz w:val="20"/>
-              </w:rPr>
-              <w:t>Jubliee</w:t>
-            </w:r>
-            <w:proofErr w:type="spellEnd"/>
-            <w:r>
-              <w:rPr>
-                <w:rFonts w:ascii="Times New Roman" w:hAnsi="Times New Roman"/>
-                <w:bCs/>
-                <w:sz w:val="20"/>
-              </w:rPr>
-              <w:t xml:space="preserve"> Avenue </w:t>
+              <w:t xml:space="preserve">Churchill Drive – Hay Street to Jubliee Avenue </w:t>
             </w:r>
           </w:p>
           <w:p>
@@ -5990,25 +5765,7 @@
                 <w:bCs/>
                 <w:sz w:val="20"/>
               </w:rPr>
-              <w:t xml:space="preserve">Egerton Road – Bank Avenue to </w:t>
-            </w:r>
-            <w:proofErr w:type="spellStart"/>
-            <w:r>
-              <w:rPr>
-                <w:rFonts w:ascii="Times New Roman" w:hAnsi="Times New Roman"/>
-                <w:bCs/>
-                <w:sz w:val="20"/>
-              </w:rPr>
-              <w:t>Morier</w:t>
-            </w:r>
-            <w:proofErr w:type="spellEnd"/>
-            <w:r>
-              <w:rPr>
-                <w:rFonts w:ascii="Times New Roman" w:hAnsi="Times New Roman"/>
-                <w:bCs/>
-                <w:sz w:val="20"/>
-              </w:rPr>
-              <w:t xml:space="preserve"> Avenue</w:t>
+              <w:t>Egerton Road – Bank Avenue to Morier Avenue</w:t>
             </w:r>
           </w:p>
           <w:p>
@@ -6041,51 +5798,23 @@
                 <w:bCs/>
                 <w:sz w:val="20"/>
               </w:rPr>
-              <w:t xml:space="preserve">Kildonan Drive – Helmsdale Avenue to </w:t>
-            </w:r>
-            <w:proofErr w:type="spellStart"/>
+              <w:t>Kildonan Drive – Helmsdale Avenue to Rossmere Crescent &amp;</w:t>
+            </w:r>
             <w:r>
               <w:rPr>
                 <w:rFonts w:ascii="Times New Roman" w:hAnsi="Times New Roman"/>
                 <w:bCs/>
                 <w:sz w:val="20"/>
               </w:rPr>
-              <w:t>Rossmere</w:t>
-            </w:r>
-            <w:proofErr w:type="spellEnd"/>
+              <w:t xml:space="preserve"> </w:t>
+            </w:r>
             <w:r>
               <w:rPr>
                 <w:rFonts w:ascii="Times New Roman" w:hAnsi="Times New Roman"/>
                 <w:bCs/>
                 <w:sz w:val="20"/>
               </w:rPr>
-              <w:t xml:space="preserve"> Crescent &amp;</w:t>
-            </w:r>
-            <w:r>
-              <w:rPr>
-                <w:rFonts w:ascii="Times New Roman" w:hAnsi="Times New Roman"/>
-                <w:bCs/>
-                <w:sz w:val="20"/>
-              </w:rPr>
-              <w:t xml:space="preserve"> </w:t>
-            </w:r>
-            <w:proofErr w:type="spellStart"/>
-            <w:r>
-              <w:rPr>
-                <w:rFonts w:ascii="Times New Roman" w:hAnsi="Times New Roman"/>
-                <w:bCs/>
-                <w:sz w:val="20"/>
-              </w:rPr>
-              <w:t>Larchdale</w:t>
-            </w:r>
-            <w:proofErr w:type="spellEnd"/>
-            <w:r>
-              <w:rPr>
-                <w:rFonts w:ascii="Times New Roman" w:hAnsi="Times New Roman"/>
-                <w:bCs/>
-                <w:sz w:val="20"/>
-              </w:rPr>
-              <w:t xml:space="preserve"> Crescent to Irving Place</w:t>
+              <w:t>Larchdale Crescent to Irving Place</w:t>
             </w:r>
           </w:p>
           <w:p>
@@ -6112,23 +5841,13 @@
                 <w:sz w:val="20"/>
               </w:rPr>
             </w:pPr>
-            <w:proofErr w:type="spellStart"/>
             <w:r>
               <w:rPr>
                 <w:rFonts w:ascii="Times New Roman" w:hAnsi="Times New Roman"/>
                 <w:bCs/>
                 <w:sz w:val="20"/>
               </w:rPr>
-              <w:t>Kilkenny</w:t>
-            </w:r>
-            <w:proofErr w:type="spellEnd"/>
-            <w:r>
-              <w:rPr>
-                <w:rFonts w:ascii="Times New Roman" w:hAnsi="Times New Roman"/>
-                <w:bCs/>
-                <w:sz w:val="20"/>
-              </w:rPr>
-              <w:t xml:space="preserve"> Drive – Burgess Avenue to Patricia Avenue and Kings</w:t>
+              <w:t>Kilkenny Drive – Burgess Avenue to Patricia Avenue and Kings</w:t>
             </w:r>
             <w:r>
               <w:rPr>
@@ -6239,7 +5958,6 @@
                 <w:sz w:val="20"/>
               </w:rPr>
             </w:pPr>
-            <w:proofErr w:type="gramStart"/>
             <w:r>
               <w:rPr>
                 <w:rFonts w:ascii="Times New Roman" w:hAnsi="Times New Roman"/>
@@ -6248,7 +5966,6 @@
               </w:rPr>
               <w:t>That the Proper Officers of the City do all things necessary to implement the intent of the foregoing.</w:t>
             </w:r>
-            <w:proofErr w:type="gramEnd"/>
           </w:p>
         </w:tc>
         <w:tc>
@@ -6318,7 +6035,6 @@
                 <w:rFonts w:ascii="Times New Roman" w:hAnsi="Times New Roman"/>
                 <w:sz w:val="20"/>
               </w:rPr>
-              <w:lastRenderedPageBreak/>
               <w:t>6</w:t>
             </w:r>
           </w:p>
@@ -6355,7 +6071,6 @@
                 <w:sz w:val="20"/>
               </w:rPr>
             </w:pPr>
-            <w:proofErr w:type="gramStart"/>
             <w:r>
               <w:rPr>
                 <w:rFonts w:ascii="Times New Roman" w:hAnsi="Times New Roman"/>
@@ -6387,7 +6102,6 @@
               </w:rPr>
               <w:t xml:space="preserve"> 60 days on the mandate of the Women’s Resource Centre, the programing it provides, its space requirements and the extent to which the vacant Grace Cafe or any other vacant city space could suit this organizations needs in the future.</w:t>
             </w:r>
-            <w:proofErr w:type="gramEnd"/>
           </w:p>
         </w:tc>
         <w:tc>
@@ -6483,39 +6197,7 @@
                 <w:rFonts w:ascii="Times New Roman" w:hAnsi="Times New Roman"/>
                 <w:sz w:val="20"/>
               </w:rPr>
-              <w:t xml:space="preserve">Item 15 of the Report of the Standing Policy Committee on Property and Development, Heritage and Downtown Development (PDHDD) dated May 21, 2020 </w:t>
-            </w:r>
-            <w:proofErr w:type="gramStart"/>
-            <w:r>
-              <w:rPr>
-                <w:rFonts w:ascii="Times New Roman" w:hAnsi="Times New Roman"/>
-                <w:sz w:val="20"/>
-              </w:rPr>
-              <w:t>be</w:t>
-            </w:r>
-            <w:proofErr w:type="gramEnd"/>
-            <w:r>
-              <w:rPr>
-                <w:rFonts w:ascii="Times New Roman" w:hAnsi="Times New Roman"/>
-                <w:sz w:val="20"/>
-              </w:rPr>
-              <w:t xml:space="preserve"> laid over until such time as the parties clarify the process outlined in Justice </w:t>
-            </w:r>
-            <w:proofErr w:type="spellStart"/>
-            <w:r>
-              <w:rPr>
-                <w:rFonts w:ascii="Times New Roman" w:hAnsi="Times New Roman"/>
-                <w:sz w:val="20"/>
-              </w:rPr>
-              <w:t>Grammond’s</w:t>
-            </w:r>
-            <w:proofErr w:type="spellEnd"/>
-            <w:r>
-              <w:rPr>
-                <w:rFonts w:ascii="Times New Roman" w:hAnsi="Times New Roman"/>
-                <w:sz w:val="20"/>
-              </w:rPr>
-              <w:t xml:space="preserve"> order on this ma</w:t>
+              <w:t>Item 15 of the Report of the Standing Policy Committee on Property and Development, Heritage and Downtown Development (PDHDD) dated May 21, 2020 be laid over until such time as the parties clarify the process outlined in Justice Grammond’s order on this ma</w:t>
             </w:r>
             <w:r>
               <w:rPr>
@@ -6616,39 +6298,7 @@
                 <w:rFonts w:ascii="Times New Roman" w:hAnsi="Times New Roman"/>
                 <w:sz w:val="20"/>
               </w:rPr>
-              <w:t xml:space="preserve">Item 16 of the Report of the Standing Policy Committee on Property and Development, Heritage and Downtown Development (PDHDD) dated May 21, 2020 </w:t>
-            </w:r>
-            <w:proofErr w:type="gramStart"/>
-            <w:r>
-              <w:rPr>
-                <w:rFonts w:ascii="Times New Roman" w:hAnsi="Times New Roman"/>
-                <w:sz w:val="20"/>
-              </w:rPr>
-              <w:t>be</w:t>
-            </w:r>
-            <w:proofErr w:type="gramEnd"/>
-            <w:r>
-              <w:rPr>
-                <w:rFonts w:ascii="Times New Roman" w:hAnsi="Times New Roman"/>
-                <w:sz w:val="20"/>
-              </w:rPr>
-              <w:t xml:space="preserve"> laid over until such time as the parties clarify the process outlined in Justice </w:t>
-            </w:r>
-            <w:proofErr w:type="spellStart"/>
-            <w:r>
-              <w:rPr>
-                <w:rFonts w:ascii="Times New Roman" w:hAnsi="Times New Roman"/>
-                <w:sz w:val="20"/>
-              </w:rPr>
-              <w:t>Grammond’s</w:t>
-            </w:r>
-            <w:proofErr w:type="spellEnd"/>
-            <w:r>
-              <w:rPr>
-                <w:rFonts w:ascii="Times New Roman" w:hAnsi="Times New Roman"/>
-                <w:sz w:val="20"/>
-              </w:rPr>
-              <w:t xml:space="preserve"> order on this matter dated May 14, 2020.   </w:t>
+              <w:t xml:space="preserve">Item 16 of the Report of the Standing Policy Committee on Property and Development, Heritage and Downtown Development (PDHDD) dated May 21, 2020 be laid over until such time as the parties clarify the process outlined in Justice Grammond’s order on this matter dated May 14, 2020.   </w:t>
             </w:r>
           </w:p>
         </w:tc>
@@ -6890,7 +6540,6 @@
                 <w:sz w:val="20"/>
               </w:rPr>
             </w:pPr>
-            <w:proofErr w:type="gramStart"/>
             <w:r>
               <w:rPr>
                 <w:rFonts w:ascii="Times New Roman" w:hAnsi="Times New Roman"/>
@@ -6899,7 +6548,6 @@
               </w:rPr>
               <w:t>BY-LAW NO.</w:t>
             </w:r>
-            <w:proofErr w:type="gramEnd"/>
           </w:p>
         </w:tc>
         <w:tc>
@@ -7116,7 +6764,6 @@
                 <w:sz w:val="20"/>
               </w:rPr>
             </w:pPr>
-            <w:proofErr w:type="gramStart"/>
             <w:r>
               <w:rPr>
                 <w:rFonts w:ascii="Times New Roman" w:hAnsi="Times New Roman"/>
@@ -7125,7 +6772,6 @@
               </w:rPr>
               <w:t>BY-LAW NO.</w:t>
             </w:r>
-            <w:proofErr w:type="gramEnd"/>
           </w:p>
         </w:tc>
         <w:tc>
@@ -7231,39 +6877,7 @@
                 <w:rFonts w:ascii="Times New Roman" w:hAnsi="Times New Roman"/>
                 <w:sz w:val="20"/>
               </w:rPr>
-              <w:t xml:space="preserve"> amend the Doing Business in Winnipeg By-law to include dealers in bicycle parts in the bicycle dealers </w:t>
-            </w:r>
-            <w:proofErr w:type="spellStart"/>
-            <w:r>
-              <w:rPr>
-                <w:rFonts w:ascii="Times New Roman" w:hAnsi="Times New Roman"/>
-                <w:sz w:val="20"/>
-              </w:rPr>
-              <w:t>licencing</w:t>
-            </w:r>
-            <w:proofErr w:type="spellEnd"/>
-            <w:r>
-              <w:rPr>
-                <w:rFonts w:ascii="Times New Roman" w:hAnsi="Times New Roman"/>
-                <w:sz w:val="20"/>
-              </w:rPr>
-              <w:t xml:space="preserve"> category, and to include dealers in scrap metal in the used goods dealers </w:t>
-            </w:r>
-            <w:proofErr w:type="spellStart"/>
-            <w:r>
-              <w:rPr>
-                <w:rFonts w:ascii="Times New Roman" w:hAnsi="Times New Roman"/>
-                <w:sz w:val="20"/>
-              </w:rPr>
-              <w:t>licencing</w:t>
-            </w:r>
-            <w:proofErr w:type="spellEnd"/>
-            <w:r>
-              <w:rPr>
-                <w:rFonts w:ascii="Times New Roman" w:hAnsi="Times New Roman"/>
-                <w:sz w:val="20"/>
-              </w:rPr>
-              <w:t xml:space="preserve"> category</w:t>
+              <w:t xml:space="preserve"> amend the Doing Business in Winnipeg By-law to include dealers in bicycle parts in the bicycle dealers licencing category, and to include dealers in scrap metal in the used goods dealers licencing category</w:t>
             </w:r>
           </w:p>
         </w:tc>
@@ -7514,23 +7128,7 @@
                 <w:rFonts w:ascii="Times New Roman" w:hAnsi="Times New Roman"/>
                 <w:sz w:val="20"/>
               </w:rPr>
-              <w:t xml:space="preserve">o approve a plan of subdivision and amend Winnipeg Zoning By-law No. 200/2006 to rezone land located at 2634 Pembina Highway/21 </w:t>
-            </w:r>
-            <w:proofErr w:type="spellStart"/>
-            <w:r>
-              <w:rPr>
-                <w:rFonts w:ascii="Times New Roman" w:hAnsi="Times New Roman"/>
-                <w:sz w:val="20"/>
-              </w:rPr>
-              <w:t>Bayridge</w:t>
-            </w:r>
-            <w:proofErr w:type="spellEnd"/>
-            <w:r>
-              <w:rPr>
-                <w:rFonts w:ascii="Times New Roman" w:hAnsi="Times New Roman"/>
-                <w:sz w:val="20"/>
-              </w:rPr>
-              <w:t xml:space="preserve"> Avenue in the Riel Community</w:t>
+              <w:t>o approve a plan of subdivision and amend Winnipeg Zoning By-law No. 200/2006 to rezone land located at 2634 Pembina Highway/21 Bayridge Avenue in the Riel Community</w:t>
             </w:r>
             <w:r>
               <w:rPr>
@@ -7799,23 +7397,7 @@
                 <w:rFonts w:ascii="Times New Roman" w:hAnsi="Times New Roman"/>
                 <w:sz w:val="20"/>
               </w:rPr>
-              <w:t xml:space="preserve">o close part of </w:t>
-            </w:r>
-            <w:proofErr w:type="spellStart"/>
-            <w:r>
-              <w:rPr>
-                <w:rFonts w:ascii="Times New Roman" w:hAnsi="Times New Roman"/>
-                <w:sz w:val="20"/>
-              </w:rPr>
-              <w:t>Bayridge</w:t>
-            </w:r>
-            <w:proofErr w:type="spellEnd"/>
-            <w:r>
-              <w:rPr>
-                <w:rFonts w:ascii="Times New Roman" w:hAnsi="Times New Roman"/>
-                <w:sz w:val="20"/>
-              </w:rPr>
-              <w:t xml:space="preserve"> Avenue, west of Ulster Street</w:t>
+              <w:t>o close part of Bayridge Avenue, west of Ulster Street</w:t>
             </w:r>
             <w:r>
               <w:rPr>
@@ -9381,162 +8963,402 @@
           </w:p>
         </w:tc>
       </w:tr>
-    </w:tbl>
-    <w:p>
-      <w:r>
-        <w:br w:type="page"/>
-      </w:r>
-    </w:p>
-    <w:tbl>
-      <w:tblPr>
-        <w:tblStyle w:val="TableGrid"/>
-        <w:tblW w:w="10841" w:type="dxa"/>
-        <w:tblInd w:w="103" w:type="dxa"/>
-        <w:tblLook w:val="04A0" w:firstRow="1" w:lastRow="0" w:firstColumn="1" w:lastColumn="0" w:noHBand="0" w:noVBand="1"/>
-      </w:tblPr>
-      <w:tblGrid>
-        <w:gridCol w:w="3153"/>
-        <w:gridCol w:w="2976"/>
-        <w:gridCol w:w="2922"/>
-        <w:gridCol w:w="1790"/>
-      </w:tblGrid>
       <w:tr>
         <w:trPr>
-          <w:cantSplit/>
-          <w:trHeight w:val="304"/>
-          <w:tblHeader/>
+          <w:trHeight w:val="234"/>
         </w:trPr>
         <w:tc>
           <w:tcPr>
-            <w:tcW w:w="10841" w:type="dxa"/>
-            <w:gridSpan w:val="4"/>
-            <w:shd w:val="pct12" w:color="auto" w:fill="auto"/>
-          </w:tcPr>
-          <w:p>
-            <w:pPr>
-              <w:spacing w:before="60" w:after="60"/>
+            <w:tcW w:w="3153" w:type="dxa"/>
+          </w:tcPr>
+          <w:p>
+            <w:pPr>
+              <w:rPr>
+                <w:rFonts w:ascii="Times New Roman" w:hAnsi="Times New Roman"/>
+                <w:sz w:val="20"/>
+              </w:rPr>
+            </w:pPr>
+            <w:r>
+              <w:rPr>
+                <w:rFonts w:ascii="Times New Roman" w:hAnsi="Times New Roman"/>
+                <w:sz w:val="20"/>
+              </w:rPr>
+              <w:t>Recommendation 4 of Item 3 of the Report of the Executive Policy</w:t>
+            </w:r>
+          </w:p>
+          <w:p>
+            <w:pPr>
+              <w:rPr>
+                <w:rFonts w:ascii="Times New Roman" w:hAnsi="Times New Roman"/>
+                <w:sz w:val="20"/>
+              </w:rPr>
+            </w:pPr>
+            <w:r>
+              <w:rPr>
+                <w:rFonts w:ascii="Times New Roman" w:hAnsi="Times New Roman"/>
+                <w:sz w:val="20"/>
+              </w:rPr>
+              <w:t>Committee dated May 22, 2020</w:t>
+            </w:r>
+          </w:p>
+          <w:p>
+            <w:pPr>
+              <w:rPr>
+                <w:rFonts w:ascii="Times New Roman" w:hAnsi="Times New Roman"/>
+                <w:sz w:val="20"/>
+              </w:rPr>
+            </w:pPr>
+          </w:p>
+        </w:tc>
+        <w:tc>
+          <w:tcPr>
+            <w:tcW w:w="2976" w:type="dxa"/>
+          </w:tcPr>
+          <w:p>
+            <w:pPr>
+              <w:tabs>
+                <w:tab w:val="left" w:pos="200"/>
+              </w:tabs>
+              <w:rPr>
+                <w:rFonts w:ascii="Times New Roman" w:hAnsi="Times New Roman"/>
+                <w:sz w:val="20"/>
+              </w:rPr>
+            </w:pPr>
+            <w:r>
+              <w:rPr>
+                <w:rFonts w:ascii="Times New Roman" w:hAnsi="Times New Roman"/>
+                <w:sz w:val="20"/>
+              </w:rPr>
+              <w:t>His Worship Mayor Bowman</w:t>
+            </w:r>
+          </w:p>
+          <w:p>
+            <w:pPr>
+              <w:tabs>
+                <w:tab w:val="left" w:pos="200"/>
+              </w:tabs>
+              <w:rPr>
+                <w:rFonts w:ascii="Times New Roman" w:hAnsi="Times New Roman"/>
+                <w:sz w:val="20"/>
+              </w:rPr>
+            </w:pPr>
+            <w:r>
+              <w:rPr>
+                <w:rFonts w:ascii="Times New Roman" w:hAnsi="Times New Roman"/>
+                <w:sz w:val="20"/>
+              </w:rPr>
+              <w:t>Councillor Allard</w:t>
+            </w:r>
+          </w:p>
+          <w:p>
+            <w:pPr>
+              <w:tabs>
+                <w:tab w:val="left" w:pos="200"/>
+              </w:tabs>
+              <w:rPr>
+                <w:rFonts w:ascii="Times New Roman" w:hAnsi="Times New Roman"/>
+                <w:sz w:val="20"/>
+              </w:rPr>
+            </w:pPr>
+            <w:r>
+              <w:rPr>
+                <w:rFonts w:ascii="Times New Roman" w:hAnsi="Times New Roman"/>
+                <w:sz w:val="20"/>
+              </w:rPr>
+              <w:t>Councillor Browaty</w:t>
+            </w:r>
+          </w:p>
+          <w:p>
+            <w:pPr>
+              <w:tabs>
+                <w:tab w:val="left" w:pos="200"/>
+              </w:tabs>
+              <w:rPr>
+                <w:rFonts w:ascii="Times New Roman" w:hAnsi="Times New Roman"/>
+                <w:sz w:val="20"/>
+              </w:rPr>
+            </w:pPr>
+            <w:r>
+              <w:rPr>
+                <w:rFonts w:ascii="Times New Roman" w:hAnsi="Times New Roman"/>
+                <w:sz w:val="20"/>
+              </w:rPr>
+              <w:t>Councillor Chambers</w:t>
+            </w:r>
+          </w:p>
+          <w:p>
+            <w:pPr>
+              <w:tabs>
+                <w:tab w:val="left" w:pos="200"/>
+              </w:tabs>
+              <w:rPr>
+                <w:rFonts w:ascii="Times New Roman" w:hAnsi="Times New Roman"/>
+                <w:sz w:val="20"/>
+              </w:rPr>
+            </w:pPr>
+            <w:r>
+              <w:rPr>
+                <w:rFonts w:ascii="Times New Roman" w:hAnsi="Times New Roman"/>
+                <w:sz w:val="20"/>
+              </w:rPr>
+              <w:t>Councillor Eadie</w:t>
+            </w:r>
+          </w:p>
+          <w:p>
+            <w:pPr>
+              <w:tabs>
+                <w:tab w:val="left" w:pos="200"/>
+              </w:tabs>
+              <w:rPr>
+                <w:rFonts w:ascii="Times New Roman" w:hAnsi="Times New Roman"/>
+                <w:sz w:val="20"/>
+              </w:rPr>
+            </w:pPr>
+            <w:r>
+              <w:rPr>
+                <w:rFonts w:ascii="Times New Roman" w:hAnsi="Times New Roman"/>
+                <w:sz w:val="20"/>
+              </w:rPr>
+              <w:t>Councillor Gillingham</w:t>
+            </w:r>
+          </w:p>
+          <w:p>
+            <w:pPr>
+              <w:tabs>
+                <w:tab w:val="left" w:pos="200"/>
+              </w:tabs>
+              <w:rPr>
+                <w:rFonts w:ascii="Times New Roman" w:hAnsi="Times New Roman"/>
+                <w:sz w:val="20"/>
+              </w:rPr>
+            </w:pPr>
+            <w:r>
+              <w:rPr>
+                <w:rFonts w:ascii="Times New Roman" w:hAnsi="Times New Roman"/>
+                <w:sz w:val="20"/>
+              </w:rPr>
+              <w:t>Councillor Gilroy</w:t>
+            </w:r>
+          </w:p>
+          <w:p>
+            <w:pPr>
+              <w:tabs>
+                <w:tab w:val="left" w:pos="200"/>
+              </w:tabs>
+              <w:rPr>
+                <w:rFonts w:ascii="Times New Roman" w:hAnsi="Times New Roman"/>
+                <w:sz w:val="20"/>
+              </w:rPr>
+            </w:pPr>
+            <w:r>
+              <w:rPr>
+                <w:rFonts w:ascii="Times New Roman" w:hAnsi="Times New Roman"/>
+                <w:sz w:val="20"/>
+              </w:rPr>
+              <w:lastRenderedPageBreak/>
+              <w:t>Councillor Lukes</w:t>
+            </w:r>
+          </w:p>
+          <w:p>
+            <w:pPr>
+              <w:tabs>
+                <w:tab w:val="left" w:pos="200"/>
+              </w:tabs>
+              <w:rPr>
+                <w:rFonts w:ascii="Times New Roman" w:hAnsi="Times New Roman"/>
+                <w:sz w:val="20"/>
+              </w:rPr>
+            </w:pPr>
+            <w:r>
+              <w:rPr>
+                <w:rFonts w:ascii="Times New Roman" w:hAnsi="Times New Roman"/>
+                <w:sz w:val="20"/>
+              </w:rPr>
+              <w:t>Councillor Mayes</w:t>
+            </w:r>
+          </w:p>
+          <w:p>
+            <w:pPr>
+              <w:tabs>
+                <w:tab w:val="left" w:pos="200"/>
+              </w:tabs>
+              <w:rPr>
+                <w:rFonts w:ascii="Times New Roman" w:hAnsi="Times New Roman"/>
+                <w:sz w:val="20"/>
+              </w:rPr>
+            </w:pPr>
+            <w:r>
+              <w:rPr>
+                <w:rFonts w:ascii="Times New Roman" w:hAnsi="Times New Roman"/>
+                <w:sz w:val="20"/>
+              </w:rPr>
+              <w:t>Councillor Orlikow</w:t>
+            </w:r>
+          </w:p>
+          <w:p>
+            <w:pPr>
+              <w:tabs>
+                <w:tab w:val="left" w:pos="200"/>
+              </w:tabs>
+              <w:rPr>
+                <w:rFonts w:ascii="Times New Roman" w:hAnsi="Times New Roman"/>
+                <w:sz w:val="20"/>
+              </w:rPr>
+            </w:pPr>
+            <w:r>
+              <w:rPr>
+                <w:rFonts w:ascii="Times New Roman" w:hAnsi="Times New Roman"/>
+                <w:sz w:val="20"/>
+              </w:rPr>
+              <w:t>Councillor Rollins</w:t>
+            </w:r>
+          </w:p>
+          <w:p>
+            <w:pPr>
+              <w:tabs>
+                <w:tab w:val="left" w:pos="200"/>
+              </w:tabs>
+              <w:rPr>
+                <w:rFonts w:ascii="Times New Roman" w:hAnsi="Times New Roman"/>
+                <w:sz w:val="20"/>
+              </w:rPr>
+            </w:pPr>
+            <w:r>
+              <w:rPr>
+                <w:rFonts w:ascii="Times New Roman" w:hAnsi="Times New Roman"/>
+                <w:sz w:val="20"/>
+              </w:rPr>
+              <w:t>Councillor Santos</w:t>
+            </w:r>
+          </w:p>
+          <w:p>
+            <w:pPr>
+              <w:tabs>
+                <w:tab w:val="left" w:pos="200"/>
+              </w:tabs>
+              <w:rPr>
+                <w:rFonts w:ascii="Times New Roman" w:hAnsi="Times New Roman"/>
+                <w:sz w:val="20"/>
+              </w:rPr>
+            </w:pPr>
+            <w:r>
+              <w:rPr>
+                <w:rFonts w:ascii="Times New Roman" w:hAnsi="Times New Roman"/>
+                <w:sz w:val="20"/>
+              </w:rPr>
+              <w:t>Councillor Schreyer</w:t>
+            </w:r>
+          </w:p>
+          <w:p>
+            <w:pPr>
+              <w:tabs>
+                <w:tab w:val="left" w:pos="200"/>
+              </w:tabs>
+              <w:rPr>
+                <w:rFonts w:ascii="Times New Roman" w:hAnsi="Times New Roman"/>
+                <w:sz w:val="20"/>
+              </w:rPr>
+            </w:pPr>
+            <w:r>
+              <w:rPr>
+                <w:rFonts w:ascii="Times New Roman" w:hAnsi="Times New Roman"/>
+                <w:sz w:val="20"/>
+              </w:rPr>
+              <w:t>Councillor Sharma</w:t>
+            </w:r>
+          </w:p>
+          <w:p>
+            <w:pPr>
+              <w:tabs>
+                <w:tab w:val="left" w:pos="200"/>
+              </w:tabs>
+              <w:rPr>
+                <w:rFonts w:ascii="Times New Roman" w:hAnsi="Times New Roman"/>
+                <w:sz w:val="20"/>
+              </w:rPr>
+            </w:pPr>
+          </w:p>
+        </w:tc>
+        <w:tc>
+          <w:tcPr>
+            <w:tcW w:w="2922" w:type="dxa"/>
+          </w:tcPr>
+          <w:p>
+            <w:pPr>
+              <w:tabs>
+                <w:tab w:val="left" w:pos="200"/>
+              </w:tabs>
+              <w:rPr>
+                <w:rFonts w:ascii="Times New Roman" w:hAnsi="Times New Roman"/>
+                <w:sz w:val="20"/>
+              </w:rPr>
+            </w:pPr>
+            <w:r>
+              <w:rPr>
+                <w:rFonts w:ascii="Times New Roman" w:hAnsi="Times New Roman"/>
+                <w:sz w:val="20"/>
+              </w:rPr>
+              <w:lastRenderedPageBreak/>
+              <w:t>Councillor Klein</w:t>
+            </w:r>
+          </w:p>
+          <w:p>
+            <w:pPr>
+              <w:tabs>
+                <w:tab w:val="left" w:pos="200"/>
+              </w:tabs>
+              <w:rPr>
+                <w:rFonts w:ascii="Times New Roman" w:hAnsi="Times New Roman"/>
+                <w:sz w:val="20"/>
+              </w:rPr>
+            </w:pPr>
+            <w:r>
+              <w:rPr>
+                <w:rFonts w:ascii="Times New Roman" w:hAnsi="Times New Roman"/>
+                <w:sz w:val="20"/>
+              </w:rPr>
+              <w:t>Councillor Nason</w:t>
+            </w:r>
+          </w:p>
+          <w:p>
+            <w:pPr>
+              <w:tabs>
+                <w:tab w:val="left" w:pos="200"/>
+              </w:tabs>
+              <w:rPr>
+                <w:rFonts w:ascii="Times New Roman" w:hAnsi="Times New Roman"/>
+                <w:sz w:val="20"/>
+              </w:rPr>
+            </w:pPr>
+          </w:p>
+          <w:p>
+            <w:pPr>
               <w:jc w:val="center"/>
               <w:rPr>
                 <w:rFonts w:ascii="Times New Roman" w:hAnsi="Times New Roman"/>
-                <w:b/>
-              </w:rPr>
-            </w:pPr>
-            <w:r>
-              <w:rPr>
-                <w:rFonts w:ascii="Times New Roman" w:hAnsi="Times New Roman"/>
-                <w:b/>
-              </w:rPr>
-              <w:lastRenderedPageBreak/>
-              <w:t>RECORDED VOTES FOR RE</w:t>
-            </w:r>
-            <w:r>
-              <w:rPr>
-                <w:rFonts w:ascii="Times New Roman" w:hAnsi="Times New Roman"/>
-                <w:b/>
-              </w:rPr>
-              <w:t>PORTS</w:t>
-            </w:r>
-            <w:r>
-              <w:rPr>
-                <w:rFonts w:ascii="Times New Roman" w:hAnsi="Times New Roman"/>
-                <w:b/>
-              </w:rPr>
-              <w:t>, MOTIONS AND BY-LAWS</w:t>
-            </w:r>
-          </w:p>
-        </w:tc>
-      </w:tr>
-      <w:tr>
-        <w:trPr>
-          <w:cantSplit/>
-          <w:trHeight w:val="304"/>
-          <w:tblHeader/>
-        </w:trPr>
-        <w:tc>
-          <w:tcPr>
-            <w:tcW w:w="3153" w:type="dxa"/>
-          </w:tcPr>
-          <w:p>
-            <w:pPr>
-              <w:spacing w:before="60" w:after="60"/>
+                <w:sz w:val="20"/>
+              </w:rPr>
+            </w:pPr>
+          </w:p>
+        </w:tc>
+        <w:tc>
+          <w:tcPr>
+            <w:tcW w:w="1790" w:type="dxa"/>
+          </w:tcPr>
+          <w:p>
+            <w:pPr>
               <w:jc w:val="center"/>
               <w:rPr>
                 <w:rFonts w:ascii="Times New Roman" w:hAnsi="Times New Roman"/>
-                <w:b/>
-              </w:rPr>
-            </w:pPr>
-            <w:r>
-              <w:rPr>
-                <w:rFonts w:ascii="Times New Roman" w:hAnsi="Times New Roman"/>
-                <w:b/>
-              </w:rPr>
-              <w:t>SUBJECT</w:t>
-            </w:r>
-          </w:p>
-        </w:tc>
-        <w:tc>
-          <w:tcPr>
-            <w:tcW w:w="2976" w:type="dxa"/>
-          </w:tcPr>
-          <w:p>
-            <w:pPr>
-              <w:spacing w:before="60" w:after="60"/>
-              <w:jc w:val="center"/>
-              <w:rPr>
-                <w:rFonts w:ascii="Times New Roman" w:hAnsi="Times New Roman"/>
-                <w:b/>
-              </w:rPr>
-            </w:pPr>
-            <w:r>
-              <w:rPr>
-                <w:rFonts w:ascii="Times New Roman" w:hAnsi="Times New Roman"/>
-                <w:b/>
-              </w:rPr>
-              <w:t>YEAS</w:t>
-            </w:r>
-          </w:p>
-        </w:tc>
-        <w:tc>
-          <w:tcPr>
-            <w:tcW w:w="2922" w:type="dxa"/>
-          </w:tcPr>
-          <w:p>
-            <w:pPr>
-              <w:spacing w:before="60" w:after="60"/>
-              <w:jc w:val="center"/>
-              <w:rPr>
-                <w:rFonts w:ascii="Times New Roman" w:hAnsi="Times New Roman"/>
-                <w:b/>
-              </w:rPr>
-            </w:pPr>
-            <w:r>
-              <w:rPr>
-                <w:rFonts w:ascii="Times New Roman" w:hAnsi="Times New Roman"/>
-                <w:b/>
-              </w:rPr>
-              <w:t>NAYS</w:t>
-            </w:r>
-          </w:p>
-        </w:tc>
-        <w:tc>
-          <w:tcPr>
-            <w:tcW w:w="1790" w:type="dxa"/>
-          </w:tcPr>
-          <w:p>
-            <w:pPr>
-              <w:spacing w:before="60" w:after="60"/>
-              <w:jc w:val="center"/>
-              <w:rPr>
-                <w:rFonts w:ascii="Times New Roman" w:hAnsi="Times New Roman"/>
-                <w:b/>
-              </w:rPr>
-            </w:pPr>
-            <w:r>
-              <w:rPr>
-                <w:rFonts w:ascii="Times New Roman" w:hAnsi="Times New Roman"/>
-                <w:b/>
-              </w:rPr>
-              <w:t>DISPOSITION</w:t>
+                <w:sz w:val="20"/>
+              </w:rPr>
+            </w:pPr>
+            <w:r>
+              <w:rPr>
+                <w:rFonts w:ascii="Times New Roman" w:hAnsi="Times New Roman"/>
+                <w:sz w:val="20"/>
+              </w:rPr>
+              <w:t>CARRIED</w:t>
             </w:r>
           </w:p>
         </w:tc>
@@ -9561,7 +9383,14 @@
                 <w:rFonts w:ascii="Times New Roman" w:hAnsi="Times New Roman"/>
                 <w:sz w:val="20"/>
               </w:rPr>
-              <w:t>Recommendation 4 of Item 3 of the Report of the Executive Policy</w:t>
+              <w:t xml:space="preserve">Recommendation 1 of </w:t>
+            </w:r>
+            <w:r>
+              <w:rPr>
+                <w:rFonts w:ascii="Times New Roman" w:hAnsi="Times New Roman"/>
+                <w:sz w:val="20"/>
+              </w:rPr>
+              <w:t>Item 4 of the Report of the Executive Policy</w:t>
             </w:r>
           </w:p>
           <w:p>
@@ -9587,6 +9416,14 @@
               </w:rPr>
             </w:pPr>
           </w:p>
+          <w:p>
+            <w:pPr>
+              <w:rPr>
+                <w:rFonts w:ascii="Times New Roman" w:hAnsi="Times New Roman"/>
+                <w:sz w:val="20"/>
+              </w:rPr>
+            </w:pPr>
+          </w:p>
         </w:tc>
         <w:tc>
           <w:tcPr>
@@ -9733,6 +9570,24 @@
                 <w:rFonts w:ascii="Times New Roman" w:hAnsi="Times New Roman"/>
                 <w:sz w:val="20"/>
               </w:rPr>
+              <w:t>Councillor Klein</w:t>
+            </w:r>
+          </w:p>
+          <w:p>
+            <w:pPr>
+              <w:tabs>
+                <w:tab w:val="left" w:pos="200"/>
+              </w:tabs>
+              <w:rPr>
+                <w:rFonts w:ascii="Times New Roman" w:hAnsi="Times New Roman"/>
+                <w:sz w:val="20"/>
+              </w:rPr>
+            </w:pPr>
+            <w:r>
+              <w:rPr>
+                <w:rFonts w:ascii="Times New Roman" w:hAnsi="Times New Roman"/>
+                <w:sz w:val="20"/>
+              </w:rPr>
               <w:t>Councillor Lukes</w:t>
             </w:r>
           </w:p>
@@ -9769,6 +9624,24 @@
                 <w:rFonts w:ascii="Times New Roman" w:hAnsi="Times New Roman"/>
                 <w:sz w:val="20"/>
               </w:rPr>
+              <w:t>Councillor Nason</w:t>
+            </w:r>
+          </w:p>
+          <w:p>
+            <w:pPr>
+              <w:tabs>
+                <w:tab w:val="left" w:pos="200"/>
+              </w:tabs>
+              <w:rPr>
+                <w:rFonts w:ascii="Times New Roman" w:hAnsi="Times New Roman"/>
+                <w:sz w:val="20"/>
+              </w:rPr>
+            </w:pPr>
+            <w:r>
+              <w:rPr>
+                <w:rFonts w:ascii="Times New Roman" w:hAnsi="Times New Roman"/>
+                <w:sz w:val="20"/>
+              </w:rPr>
               <w:t>Councillor Orlikow</w:t>
             </w:r>
           </w:p>
@@ -9865,51 +9738,6 @@
               <w:tabs>
                 <w:tab w:val="left" w:pos="200"/>
               </w:tabs>
-              <w:rPr>
-                <w:rFonts w:ascii="Times New Roman" w:hAnsi="Times New Roman"/>
-                <w:sz w:val="20"/>
-              </w:rPr>
-            </w:pPr>
-            <w:r>
-              <w:rPr>
-                <w:rFonts w:ascii="Times New Roman" w:hAnsi="Times New Roman"/>
-                <w:sz w:val="20"/>
-              </w:rPr>
-              <w:t>Councillor Klein</w:t>
-            </w:r>
-          </w:p>
-          <w:p>
-            <w:pPr>
-              <w:tabs>
-                <w:tab w:val="left" w:pos="200"/>
-              </w:tabs>
-              <w:rPr>
-                <w:rFonts w:ascii="Times New Roman" w:hAnsi="Times New Roman"/>
-                <w:sz w:val="20"/>
-              </w:rPr>
-            </w:pPr>
-            <w:r>
-              <w:rPr>
-                <w:rFonts w:ascii="Times New Roman" w:hAnsi="Times New Roman"/>
-                <w:sz w:val="20"/>
-              </w:rPr>
-              <w:t>Councillor Nason</w:t>
-            </w:r>
-          </w:p>
-          <w:p>
-            <w:pPr>
-              <w:tabs>
-                <w:tab w:val="left" w:pos="200"/>
-              </w:tabs>
-              <w:rPr>
-                <w:rFonts w:ascii="Times New Roman" w:hAnsi="Times New Roman"/>
-                <w:sz w:val="20"/>
-              </w:rPr>
-            </w:pPr>
-          </w:p>
-          <w:p>
-            <w:pPr>
-              <w:jc w:val="center"/>
               <w:rPr>
                 <w:rFonts w:ascii="Times New Roman" w:hAnsi="Times New Roman"/>
                 <w:sz w:val="20"/>
@@ -9959,14 +9787,7 @@
                 <w:rFonts w:ascii="Times New Roman" w:hAnsi="Times New Roman"/>
                 <w:sz w:val="20"/>
               </w:rPr>
-              <w:t xml:space="preserve">Recommendation 1 of </w:t>
-            </w:r>
-            <w:r>
-              <w:rPr>
-                <w:rFonts w:ascii="Times New Roman" w:hAnsi="Times New Roman"/>
-                <w:sz w:val="20"/>
-              </w:rPr>
-              <w:t>Item 4 of the Report of the Executive Policy</w:t>
+              <w:t>Recommendation 2 of Item 4 of the Report of the Executive Policy</w:t>
             </w:r>
           </w:p>
           <w:p>
@@ -10359,11 +10180,16 @@
               </w:rPr>
             </w:pPr>
             <w:r>
-              <w:rPr>
-                <w:rFonts w:ascii="Times New Roman" w:hAnsi="Times New Roman"/>
-                <w:sz w:val="20"/>
-              </w:rPr>
-              <w:t>Recommendation 2 of Item 4 of the Report of the Executive Policy</w:t>
+              <w:br w:type="page"/>
+            </w:r>
+            <w:bookmarkStart w:id="3" w:name="_GoBack"/>
+            <w:bookmarkEnd w:id="3"/>
+            <w:r>
+              <w:rPr>
+                <w:rFonts w:ascii="Times New Roman" w:hAnsi="Times New Roman"/>
+                <w:sz w:val="20"/>
+              </w:rPr>
+              <w:t>Recommendation 3 of Item 4 of the Report of the Executive Policy</w:t>
             </w:r>
           </w:p>
           <w:p>
@@ -10543,6 +10369,150 @@
                 <w:rFonts w:ascii="Times New Roman" w:hAnsi="Times New Roman"/>
                 <w:sz w:val="20"/>
               </w:rPr>
+              <w:t>Councillor Lukes</w:t>
+            </w:r>
+          </w:p>
+          <w:p>
+            <w:pPr>
+              <w:tabs>
+                <w:tab w:val="left" w:pos="200"/>
+              </w:tabs>
+              <w:rPr>
+                <w:rFonts w:ascii="Times New Roman" w:hAnsi="Times New Roman"/>
+                <w:sz w:val="20"/>
+              </w:rPr>
+            </w:pPr>
+            <w:r>
+              <w:rPr>
+                <w:rFonts w:ascii="Times New Roman" w:hAnsi="Times New Roman"/>
+                <w:sz w:val="20"/>
+              </w:rPr>
+              <w:t>Councillor Mayes</w:t>
+            </w:r>
+          </w:p>
+          <w:p>
+            <w:pPr>
+              <w:tabs>
+                <w:tab w:val="left" w:pos="200"/>
+              </w:tabs>
+              <w:rPr>
+                <w:rFonts w:ascii="Times New Roman" w:hAnsi="Times New Roman"/>
+                <w:sz w:val="20"/>
+              </w:rPr>
+            </w:pPr>
+            <w:r>
+              <w:rPr>
+                <w:rFonts w:ascii="Times New Roman" w:hAnsi="Times New Roman"/>
+                <w:sz w:val="20"/>
+              </w:rPr>
+              <w:t>Councillor Orlikow</w:t>
+            </w:r>
+          </w:p>
+          <w:p>
+            <w:pPr>
+              <w:tabs>
+                <w:tab w:val="left" w:pos="200"/>
+              </w:tabs>
+              <w:rPr>
+                <w:rFonts w:ascii="Times New Roman" w:hAnsi="Times New Roman"/>
+                <w:sz w:val="20"/>
+              </w:rPr>
+            </w:pPr>
+            <w:r>
+              <w:rPr>
+                <w:rFonts w:ascii="Times New Roman" w:hAnsi="Times New Roman"/>
+                <w:sz w:val="20"/>
+              </w:rPr>
+              <w:t>Councillor Rollins</w:t>
+            </w:r>
+          </w:p>
+          <w:p>
+            <w:pPr>
+              <w:tabs>
+                <w:tab w:val="left" w:pos="200"/>
+              </w:tabs>
+              <w:rPr>
+                <w:rFonts w:ascii="Times New Roman" w:hAnsi="Times New Roman"/>
+                <w:sz w:val="20"/>
+              </w:rPr>
+            </w:pPr>
+            <w:r>
+              <w:rPr>
+                <w:rFonts w:ascii="Times New Roman" w:hAnsi="Times New Roman"/>
+                <w:sz w:val="20"/>
+              </w:rPr>
+              <w:t>Councillor Santos</w:t>
+            </w:r>
+          </w:p>
+          <w:p>
+            <w:pPr>
+              <w:tabs>
+                <w:tab w:val="left" w:pos="200"/>
+              </w:tabs>
+              <w:rPr>
+                <w:rFonts w:ascii="Times New Roman" w:hAnsi="Times New Roman"/>
+                <w:sz w:val="20"/>
+              </w:rPr>
+            </w:pPr>
+            <w:r>
+              <w:rPr>
+                <w:rFonts w:ascii="Times New Roman" w:hAnsi="Times New Roman"/>
+                <w:sz w:val="20"/>
+              </w:rPr>
+              <w:t>Councillor Schreyer</w:t>
+            </w:r>
+          </w:p>
+          <w:p>
+            <w:pPr>
+              <w:tabs>
+                <w:tab w:val="left" w:pos="200"/>
+              </w:tabs>
+              <w:rPr>
+                <w:rFonts w:ascii="Times New Roman" w:hAnsi="Times New Roman"/>
+                <w:sz w:val="20"/>
+              </w:rPr>
+            </w:pPr>
+            <w:r>
+              <w:rPr>
+                <w:rFonts w:ascii="Times New Roman" w:hAnsi="Times New Roman"/>
+                <w:sz w:val="20"/>
+              </w:rPr>
+              <w:lastRenderedPageBreak/>
+              <w:t>Councillor Sharma</w:t>
+            </w:r>
+          </w:p>
+          <w:p>
+            <w:pPr>
+              <w:tabs>
+                <w:tab w:val="left" w:pos="200"/>
+              </w:tabs>
+              <w:rPr>
+                <w:rFonts w:ascii="Times New Roman" w:hAnsi="Times New Roman"/>
+                <w:sz w:val="20"/>
+              </w:rPr>
+            </w:pPr>
+          </w:p>
+        </w:tc>
+        <w:tc>
+          <w:tcPr>
+            <w:tcW w:w="2922" w:type="dxa"/>
+          </w:tcPr>
+          <w:p>
+            <w:pPr>
+              <w:tabs>
+                <w:tab w:val="left" w:pos="200"/>
+              </w:tabs>
+              <w:rPr>
+                <w:rFonts w:ascii="Times New Roman" w:hAnsi="Times New Roman"/>
+                <w:sz w:val="20"/>
+              </w:rPr>
+            </w:pPr>
+            <w:r>
+              <w:rPr>
+                <w:rFonts w:ascii="Times New Roman" w:hAnsi="Times New Roman"/>
+                <w:sz w:val="20"/>
+              </w:rPr>
+              <w:lastRenderedPageBreak/>
               <w:t>Councillor Klein</w:t>
             </w:r>
           </w:p>
@@ -10561,42 +10531,6 @@
                 <w:rFonts w:ascii="Times New Roman" w:hAnsi="Times New Roman"/>
                 <w:sz w:val="20"/>
               </w:rPr>
-              <w:t>Councillor Lukes</w:t>
-            </w:r>
-          </w:p>
-          <w:p>
-            <w:pPr>
-              <w:tabs>
-                <w:tab w:val="left" w:pos="200"/>
-              </w:tabs>
-              <w:rPr>
-                <w:rFonts w:ascii="Times New Roman" w:hAnsi="Times New Roman"/>
-                <w:sz w:val="20"/>
-              </w:rPr>
-            </w:pPr>
-            <w:r>
-              <w:rPr>
-                <w:rFonts w:ascii="Times New Roman" w:hAnsi="Times New Roman"/>
-                <w:sz w:val="20"/>
-              </w:rPr>
-              <w:t>Councillor Mayes</w:t>
-            </w:r>
-          </w:p>
-          <w:p>
-            <w:pPr>
-              <w:tabs>
-                <w:tab w:val="left" w:pos="200"/>
-              </w:tabs>
-              <w:rPr>
-                <w:rFonts w:ascii="Times New Roman" w:hAnsi="Times New Roman"/>
-                <w:sz w:val="20"/>
-              </w:rPr>
-            </w:pPr>
-            <w:r>
-              <w:rPr>
-                <w:rFonts w:ascii="Times New Roman" w:hAnsi="Times New Roman"/>
-                <w:sz w:val="20"/>
-              </w:rPr>
               <w:t>Councillor Nason</w:t>
             </w:r>
           </w:p>
@@ -10610,112 +10544,6 @@
                 <w:sz w:val="20"/>
               </w:rPr>
             </w:pPr>
-            <w:r>
-              <w:rPr>
-                <w:rFonts w:ascii="Times New Roman" w:hAnsi="Times New Roman"/>
-                <w:sz w:val="20"/>
-              </w:rPr>
-              <w:t>Councillor Orlikow</w:t>
-            </w:r>
-          </w:p>
-          <w:p>
-            <w:pPr>
-              <w:tabs>
-                <w:tab w:val="left" w:pos="200"/>
-              </w:tabs>
-              <w:rPr>
-                <w:rFonts w:ascii="Times New Roman" w:hAnsi="Times New Roman"/>
-                <w:sz w:val="20"/>
-              </w:rPr>
-            </w:pPr>
-            <w:r>
-              <w:rPr>
-                <w:rFonts w:ascii="Times New Roman" w:hAnsi="Times New Roman"/>
-                <w:sz w:val="20"/>
-              </w:rPr>
-              <w:t>Councillor Rollins</w:t>
-            </w:r>
-          </w:p>
-          <w:p>
-            <w:pPr>
-              <w:tabs>
-                <w:tab w:val="left" w:pos="200"/>
-              </w:tabs>
-              <w:rPr>
-                <w:rFonts w:ascii="Times New Roman" w:hAnsi="Times New Roman"/>
-                <w:sz w:val="20"/>
-              </w:rPr>
-            </w:pPr>
-            <w:r>
-              <w:rPr>
-                <w:rFonts w:ascii="Times New Roman" w:hAnsi="Times New Roman"/>
-                <w:sz w:val="20"/>
-              </w:rPr>
-              <w:t>Councillor Santos</w:t>
-            </w:r>
-          </w:p>
-          <w:p>
-            <w:pPr>
-              <w:tabs>
-                <w:tab w:val="left" w:pos="200"/>
-              </w:tabs>
-              <w:rPr>
-                <w:rFonts w:ascii="Times New Roman" w:hAnsi="Times New Roman"/>
-                <w:sz w:val="20"/>
-              </w:rPr>
-            </w:pPr>
-            <w:r>
-              <w:rPr>
-                <w:rFonts w:ascii="Times New Roman" w:hAnsi="Times New Roman"/>
-                <w:sz w:val="20"/>
-              </w:rPr>
-              <w:t>Councillor Schreyer</w:t>
-            </w:r>
-          </w:p>
-          <w:p>
-            <w:pPr>
-              <w:tabs>
-                <w:tab w:val="left" w:pos="200"/>
-              </w:tabs>
-              <w:rPr>
-                <w:rFonts w:ascii="Times New Roman" w:hAnsi="Times New Roman"/>
-                <w:sz w:val="20"/>
-              </w:rPr>
-            </w:pPr>
-            <w:r>
-              <w:rPr>
-                <w:rFonts w:ascii="Times New Roman" w:hAnsi="Times New Roman"/>
-                <w:sz w:val="20"/>
-              </w:rPr>
-              <w:t>Councillor Sharma</w:t>
-            </w:r>
-          </w:p>
-          <w:p>
-            <w:pPr>
-              <w:tabs>
-                <w:tab w:val="left" w:pos="200"/>
-              </w:tabs>
-              <w:rPr>
-                <w:rFonts w:ascii="Times New Roman" w:hAnsi="Times New Roman"/>
-                <w:sz w:val="20"/>
-              </w:rPr>
-            </w:pPr>
-          </w:p>
-        </w:tc>
-        <w:tc>
-          <w:tcPr>
-            <w:tcW w:w="2922" w:type="dxa"/>
-          </w:tcPr>
-          <w:p>
-            <w:pPr>
-              <w:tabs>
-                <w:tab w:val="left" w:pos="200"/>
-              </w:tabs>
-              <w:rPr>
-                <w:rFonts w:ascii="Times New Roman" w:hAnsi="Times New Roman"/>
-                <w:sz w:val="20"/>
-              </w:rPr>
-            </w:pPr>
           </w:p>
         </w:tc>
         <w:tc>
@@ -10736,166 +10564,6 @@
                 <w:sz w:val="20"/>
               </w:rPr>
               <w:t>CARRIED</w:t>
-            </w:r>
-          </w:p>
-        </w:tc>
-      </w:tr>
-    </w:tbl>
-    <w:p>
-      <w:r>
-        <w:br w:type="page"/>
-      </w:r>
-    </w:p>
-    <w:tbl>
-      <w:tblPr>
-        <w:tblStyle w:val="TableGrid"/>
-        <w:tblW w:w="10841" w:type="dxa"/>
-        <w:tblInd w:w="103" w:type="dxa"/>
-        <w:tblLook w:val="04A0" w:firstRow="1" w:lastRow="0" w:firstColumn="1" w:lastColumn="0" w:noHBand="0" w:noVBand="1"/>
-      </w:tblPr>
-      <w:tblGrid>
-        <w:gridCol w:w="3153"/>
-        <w:gridCol w:w="2976"/>
-        <w:gridCol w:w="2922"/>
-        <w:gridCol w:w="1790"/>
-      </w:tblGrid>
-      <w:tr>
-        <w:trPr>
-          <w:cantSplit/>
-          <w:trHeight w:val="304"/>
-          <w:tblHeader/>
-        </w:trPr>
-        <w:tc>
-          <w:tcPr>
-            <w:tcW w:w="10841" w:type="dxa"/>
-            <w:gridSpan w:val="4"/>
-            <w:shd w:val="pct12" w:color="auto" w:fill="auto"/>
-          </w:tcPr>
-          <w:p>
-            <w:pPr>
-              <w:spacing w:before="60" w:after="60"/>
-              <w:jc w:val="center"/>
-              <w:rPr>
-                <w:rFonts w:ascii="Times New Roman" w:hAnsi="Times New Roman"/>
-                <w:b/>
-              </w:rPr>
-            </w:pPr>
-            <w:r>
-              <w:rPr>
-                <w:rFonts w:ascii="Times New Roman" w:hAnsi="Times New Roman"/>
-                <w:b/>
-              </w:rPr>
-              <w:lastRenderedPageBreak/>
-              <w:t>RECORDED VOTES FOR RE</w:t>
-            </w:r>
-            <w:r>
-              <w:rPr>
-                <w:rFonts w:ascii="Times New Roman" w:hAnsi="Times New Roman"/>
-                <w:b/>
-              </w:rPr>
-              <w:t>PORTS</w:t>
-            </w:r>
-            <w:r>
-              <w:rPr>
-                <w:rFonts w:ascii="Times New Roman" w:hAnsi="Times New Roman"/>
-                <w:b/>
-              </w:rPr>
-              <w:t>, MOTIONS AND BY-LAWS</w:t>
-            </w:r>
-          </w:p>
-        </w:tc>
-      </w:tr>
-      <w:tr>
-        <w:trPr>
-          <w:cantSplit/>
-          <w:trHeight w:val="304"/>
-          <w:tblHeader/>
-        </w:trPr>
-        <w:tc>
-          <w:tcPr>
-            <w:tcW w:w="3153" w:type="dxa"/>
-          </w:tcPr>
-          <w:p>
-            <w:pPr>
-              <w:spacing w:before="60" w:after="60"/>
-              <w:jc w:val="center"/>
-              <w:rPr>
-                <w:rFonts w:ascii="Times New Roman" w:hAnsi="Times New Roman"/>
-                <w:b/>
-              </w:rPr>
-            </w:pPr>
-            <w:r>
-              <w:rPr>
-                <w:rFonts w:ascii="Times New Roman" w:hAnsi="Times New Roman"/>
-                <w:b/>
-              </w:rPr>
-              <w:t>SUBJECT</w:t>
-            </w:r>
-          </w:p>
-        </w:tc>
-        <w:tc>
-          <w:tcPr>
-            <w:tcW w:w="2976" w:type="dxa"/>
-          </w:tcPr>
-          <w:p>
-            <w:pPr>
-              <w:spacing w:before="60" w:after="60"/>
-              <w:jc w:val="center"/>
-              <w:rPr>
-                <w:rFonts w:ascii="Times New Roman" w:hAnsi="Times New Roman"/>
-                <w:b/>
-              </w:rPr>
-            </w:pPr>
-            <w:r>
-              <w:rPr>
-                <w:rFonts w:ascii="Times New Roman" w:hAnsi="Times New Roman"/>
-                <w:b/>
-              </w:rPr>
-              <w:t>YEAS</w:t>
-            </w:r>
-          </w:p>
-        </w:tc>
-        <w:tc>
-          <w:tcPr>
-            <w:tcW w:w="2922" w:type="dxa"/>
-          </w:tcPr>
-          <w:p>
-            <w:pPr>
-              <w:spacing w:before="60" w:after="60"/>
-              <w:jc w:val="center"/>
-              <w:rPr>
-                <w:rFonts w:ascii="Times New Roman" w:hAnsi="Times New Roman"/>
-                <w:b/>
-              </w:rPr>
-            </w:pPr>
-            <w:r>
-              <w:rPr>
-                <w:rFonts w:ascii="Times New Roman" w:hAnsi="Times New Roman"/>
-                <w:b/>
-              </w:rPr>
-              <w:t>NAYS</w:t>
-            </w:r>
-          </w:p>
-        </w:tc>
-        <w:tc>
-          <w:tcPr>
-            <w:tcW w:w="1790" w:type="dxa"/>
-          </w:tcPr>
-          <w:p>
-            <w:pPr>
-              <w:spacing w:before="60" w:after="60"/>
-              <w:jc w:val="center"/>
-              <w:rPr>
-                <w:rFonts w:ascii="Times New Roman" w:hAnsi="Times New Roman"/>
-                <w:b/>
-              </w:rPr>
-            </w:pPr>
-            <w:r>
-              <w:rPr>
-                <w:rFonts w:ascii="Times New Roman" w:hAnsi="Times New Roman"/>
-                <w:b/>
-              </w:rPr>
-              <w:t>DISPOSITION</w:t>
             </w:r>
           </w:p>
         </w:tc>
@@ -10920,7 +10588,7 @@
                 <w:rFonts w:ascii="Times New Roman" w:hAnsi="Times New Roman"/>
                 <w:sz w:val="20"/>
               </w:rPr>
-              <w:t>Recommendation 3 of Item 4 of the Report of the Executive Policy</w:t>
+              <w:t>Recommendation 4 of Item 4 of the Report of the Executive Policy</w:t>
             </w:r>
           </w:p>
           <w:p>
@@ -11317,31 +10985,36 @@
                 <w:rFonts w:ascii="Times New Roman" w:hAnsi="Times New Roman"/>
                 <w:sz w:val="20"/>
               </w:rPr>
-              <w:t>Recommendation 4 of Item 4 of the Report of the Executive Policy</w:t>
-            </w:r>
-          </w:p>
-          <w:p>
-            <w:pPr>
-              <w:rPr>
-                <w:rFonts w:ascii="Times New Roman" w:hAnsi="Times New Roman"/>
-                <w:sz w:val="20"/>
-              </w:rPr>
-            </w:pPr>
-            <w:r>
-              <w:rPr>
-                <w:rFonts w:ascii="Times New Roman" w:hAnsi="Times New Roman"/>
-                <w:sz w:val="20"/>
-              </w:rPr>
-              <w:t>Committee dated May 22, 2020</w:t>
-            </w:r>
-          </w:p>
-          <w:p>
-            <w:pPr>
-              <w:rPr>
-                <w:rFonts w:ascii="Times New Roman" w:hAnsi="Times New Roman"/>
-                <w:sz w:val="20"/>
-              </w:rPr>
-            </w:pPr>
+              <w:t xml:space="preserve">Motion to suspend Rule </w:t>
+            </w:r>
+            <w:r>
+              <w:rPr>
+                <w:rFonts w:ascii="Times New Roman" w:hAnsi="Times New Roman"/>
+                <w:sz w:val="20"/>
+              </w:rPr>
+              <w:t>17(1)</w:t>
+            </w:r>
+            <w:r>
+              <w:rPr>
+                <w:rFonts w:ascii="Times New Roman" w:hAnsi="Times New Roman"/>
+                <w:sz w:val="20"/>
+              </w:rPr>
+              <w:t xml:space="preserve"> of the Procedure By-law to </w:t>
+            </w:r>
+            <w:r>
+              <w:rPr>
+                <w:rFonts w:ascii="Times New Roman" w:hAnsi="Times New Roman"/>
+                <w:sz w:val="20"/>
+              </w:rPr>
+              <w:t xml:space="preserve">consider </w:t>
+            </w:r>
+            <w:r>
+              <w:rPr>
+                <w:rFonts w:ascii="Times New Roman" w:hAnsi="Times New Roman"/>
+                <w:sz w:val="20"/>
+              </w:rPr>
+              <w:t>Motion 9</w:t>
+            </w:r>
           </w:p>
           <w:p>
             <w:pPr>
@@ -11371,6 +11044,159 @@
                 <w:rFonts w:ascii="Times New Roman" w:hAnsi="Times New Roman"/>
                 <w:sz w:val="20"/>
               </w:rPr>
+              <w:t>Councillor Eadie</w:t>
+            </w:r>
+          </w:p>
+          <w:p>
+            <w:pPr>
+              <w:tabs>
+                <w:tab w:val="left" w:pos="200"/>
+              </w:tabs>
+              <w:rPr>
+                <w:rFonts w:ascii="Times New Roman" w:hAnsi="Times New Roman"/>
+                <w:sz w:val="20"/>
+              </w:rPr>
+            </w:pPr>
+            <w:r>
+              <w:rPr>
+                <w:rFonts w:ascii="Times New Roman" w:hAnsi="Times New Roman"/>
+                <w:sz w:val="20"/>
+              </w:rPr>
+              <w:t>Councillor Klein</w:t>
+            </w:r>
+          </w:p>
+          <w:p>
+            <w:pPr>
+              <w:tabs>
+                <w:tab w:val="left" w:pos="200"/>
+              </w:tabs>
+              <w:rPr>
+                <w:rFonts w:ascii="Times New Roman" w:hAnsi="Times New Roman"/>
+                <w:sz w:val="20"/>
+              </w:rPr>
+            </w:pPr>
+            <w:r>
+              <w:rPr>
+                <w:rFonts w:ascii="Times New Roman" w:hAnsi="Times New Roman"/>
+                <w:sz w:val="20"/>
+              </w:rPr>
+              <w:t>Councillor Nason</w:t>
+            </w:r>
+          </w:p>
+          <w:p>
+            <w:pPr>
+              <w:tabs>
+                <w:tab w:val="left" w:pos="200"/>
+              </w:tabs>
+              <w:rPr>
+                <w:rFonts w:ascii="Times New Roman" w:hAnsi="Times New Roman"/>
+                <w:sz w:val="20"/>
+              </w:rPr>
+            </w:pPr>
+            <w:r>
+              <w:rPr>
+                <w:rFonts w:ascii="Times New Roman" w:hAnsi="Times New Roman"/>
+                <w:sz w:val="20"/>
+              </w:rPr>
+              <w:t>Councillor Orlikow</w:t>
+            </w:r>
+          </w:p>
+          <w:p>
+            <w:pPr>
+              <w:tabs>
+                <w:tab w:val="left" w:pos="200"/>
+              </w:tabs>
+              <w:rPr>
+                <w:rFonts w:ascii="Times New Roman" w:hAnsi="Times New Roman"/>
+                <w:sz w:val="20"/>
+              </w:rPr>
+            </w:pPr>
+            <w:r>
+              <w:rPr>
+                <w:rFonts w:ascii="Times New Roman" w:hAnsi="Times New Roman"/>
+                <w:sz w:val="20"/>
+              </w:rPr>
+              <w:t>Councillor Rollins</w:t>
+            </w:r>
+          </w:p>
+          <w:p>
+            <w:pPr>
+              <w:tabs>
+                <w:tab w:val="left" w:pos="200"/>
+              </w:tabs>
+              <w:rPr>
+                <w:rFonts w:ascii="Times New Roman" w:hAnsi="Times New Roman"/>
+                <w:sz w:val="20"/>
+              </w:rPr>
+            </w:pPr>
+            <w:r>
+              <w:rPr>
+                <w:rFonts w:ascii="Times New Roman" w:hAnsi="Times New Roman"/>
+                <w:sz w:val="20"/>
+              </w:rPr>
+              <w:t>Councillor Schreyer</w:t>
+            </w:r>
+          </w:p>
+          <w:p>
+            <w:pPr>
+              <w:tabs>
+                <w:tab w:val="left" w:pos="200"/>
+              </w:tabs>
+              <w:rPr>
+                <w:rFonts w:ascii="Times New Roman" w:hAnsi="Times New Roman"/>
+                <w:sz w:val="20"/>
+              </w:rPr>
+            </w:pPr>
+            <w:r>
+              <w:rPr>
+                <w:rFonts w:ascii="Times New Roman" w:hAnsi="Times New Roman"/>
+                <w:sz w:val="20"/>
+              </w:rPr>
+              <w:t>Councillor Sharma</w:t>
+            </w:r>
+          </w:p>
+          <w:p>
+            <w:pPr>
+              <w:tabs>
+                <w:tab w:val="left" w:pos="200"/>
+              </w:tabs>
+              <w:rPr>
+                <w:rFonts w:ascii="Times New Roman" w:hAnsi="Times New Roman"/>
+                <w:sz w:val="20"/>
+              </w:rPr>
+            </w:pPr>
+          </w:p>
+          <w:p>
+            <w:pPr>
+              <w:tabs>
+                <w:tab w:val="left" w:pos="200"/>
+              </w:tabs>
+              <w:rPr>
+                <w:rFonts w:ascii="Times New Roman" w:hAnsi="Times New Roman"/>
+                <w:sz w:val="20"/>
+              </w:rPr>
+            </w:pPr>
+          </w:p>
+        </w:tc>
+        <w:tc>
+          <w:tcPr>
+            <w:tcW w:w="2922" w:type="dxa"/>
+          </w:tcPr>
+          <w:p>
+            <w:pPr>
+              <w:tabs>
+                <w:tab w:val="left" w:pos="200"/>
+              </w:tabs>
+              <w:rPr>
+                <w:rFonts w:ascii="Times New Roman" w:hAnsi="Times New Roman"/>
+                <w:sz w:val="20"/>
+              </w:rPr>
+            </w:pPr>
+            <w:r>
+              <w:rPr>
+                <w:rFonts w:ascii="Times New Roman" w:hAnsi="Times New Roman"/>
+                <w:sz w:val="20"/>
+              </w:rPr>
               <w:t>His Worship Mayor Bowman</w:t>
             </w:r>
           </w:p>
@@ -11443,24 +11269,6 @@
                 <w:rFonts w:ascii="Times New Roman" w:hAnsi="Times New Roman"/>
                 <w:sz w:val="20"/>
               </w:rPr>
-              <w:t>Councillor Eadie</w:t>
-            </w:r>
-          </w:p>
-          <w:p>
-            <w:pPr>
-              <w:tabs>
-                <w:tab w:val="left" w:pos="200"/>
-              </w:tabs>
-              <w:rPr>
-                <w:rFonts w:ascii="Times New Roman" w:hAnsi="Times New Roman"/>
-                <w:sz w:val="20"/>
-              </w:rPr>
-            </w:pPr>
-            <w:r>
-              <w:rPr>
-                <w:rFonts w:ascii="Times New Roman" w:hAnsi="Times New Roman"/>
-                <w:sz w:val="20"/>
-              </w:rPr>
               <w:t>Councillor Gillingham</w:t>
             </w:r>
           </w:p>
@@ -11533,42 +11341,6 @@
                 <w:rFonts w:ascii="Times New Roman" w:hAnsi="Times New Roman"/>
                 <w:sz w:val="20"/>
               </w:rPr>
-              <w:t>Councillor Orlikow</w:t>
-            </w:r>
-          </w:p>
-          <w:p>
-            <w:pPr>
-              <w:tabs>
-                <w:tab w:val="left" w:pos="200"/>
-              </w:tabs>
-              <w:rPr>
-                <w:rFonts w:ascii="Times New Roman" w:hAnsi="Times New Roman"/>
-                <w:sz w:val="20"/>
-              </w:rPr>
-            </w:pPr>
-            <w:r>
-              <w:rPr>
-                <w:rFonts w:ascii="Times New Roman" w:hAnsi="Times New Roman"/>
-                <w:sz w:val="20"/>
-              </w:rPr>
-              <w:t>Councillor Rollins</w:t>
-            </w:r>
-          </w:p>
-          <w:p>
-            <w:pPr>
-              <w:tabs>
-                <w:tab w:val="left" w:pos="200"/>
-              </w:tabs>
-              <w:rPr>
-                <w:rFonts w:ascii="Times New Roman" w:hAnsi="Times New Roman"/>
-                <w:sz w:val="20"/>
-              </w:rPr>
-            </w:pPr>
-            <w:r>
-              <w:rPr>
-                <w:rFonts w:ascii="Times New Roman" w:hAnsi="Times New Roman"/>
-                <w:sz w:val="20"/>
-              </w:rPr>
               <w:t>Councillor Santos</w:t>
             </w:r>
           </w:p>
@@ -11582,94 +11354,6 @@
                 <w:sz w:val="20"/>
               </w:rPr>
             </w:pPr>
-            <w:r>
-              <w:rPr>
-                <w:rFonts w:ascii="Times New Roman" w:hAnsi="Times New Roman"/>
-                <w:sz w:val="20"/>
-              </w:rPr>
-              <w:t>Councillor Schreyer</w:t>
-            </w:r>
-          </w:p>
-          <w:p>
-            <w:pPr>
-              <w:tabs>
-                <w:tab w:val="left" w:pos="200"/>
-              </w:tabs>
-              <w:rPr>
-                <w:rFonts w:ascii="Times New Roman" w:hAnsi="Times New Roman"/>
-                <w:sz w:val="20"/>
-              </w:rPr>
-            </w:pPr>
-            <w:r>
-              <w:rPr>
-                <w:rFonts w:ascii="Times New Roman" w:hAnsi="Times New Roman"/>
-                <w:sz w:val="20"/>
-              </w:rPr>
-              <w:t>Councillor Sharma</w:t>
-            </w:r>
-          </w:p>
-          <w:p>
-            <w:pPr>
-              <w:tabs>
-                <w:tab w:val="left" w:pos="200"/>
-              </w:tabs>
-              <w:rPr>
-                <w:rFonts w:ascii="Times New Roman" w:hAnsi="Times New Roman"/>
-                <w:sz w:val="20"/>
-              </w:rPr>
-            </w:pPr>
-          </w:p>
-        </w:tc>
-        <w:tc>
-          <w:tcPr>
-            <w:tcW w:w="2922" w:type="dxa"/>
-          </w:tcPr>
-          <w:p>
-            <w:pPr>
-              <w:tabs>
-                <w:tab w:val="left" w:pos="200"/>
-              </w:tabs>
-              <w:rPr>
-                <w:rFonts w:ascii="Times New Roman" w:hAnsi="Times New Roman"/>
-                <w:sz w:val="20"/>
-              </w:rPr>
-            </w:pPr>
-            <w:r>
-              <w:rPr>
-                <w:rFonts w:ascii="Times New Roman" w:hAnsi="Times New Roman"/>
-                <w:sz w:val="20"/>
-              </w:rPr>
-              <w:t>Councillor Klein</w:t>
-            </w:r>
-          </w:p>
-          <w:p>
-            <w:pPr>
-              <w:tabs>
-                <w:tab w:val="left" w:pos="200"/>
-              </w:tabs>
-              <w:rPr>
-                <w:rFonts w:ascii="Times New Roman" w:hAnsi="Times New Roman"/>
-                <w:sz w:val="20"/>
-              </w:rPr>
-            </w:pPr>
-            <w:r>
-              <w:rPr>
-                <w:rFonts w:ascii="Times New Roman" w:hAnsi="Times New Roman"/>
-                <w:sz w:val="20"/>
-              </w:rPr>
-              <w:t>Councillor Nason</w:t>
-            </w:r>
-          </w:p>
-          <w:p>
-            <w:pPr>
-              <w:tabs>
-                <w:tab w:val="left" w:pos="200"/>
-              </w:tabs>
-              <w:rPr>
-                <w:rFonts w:ascii="Times New Roman" w:hAnsi="Times New Roman"/>
-                <w:sz w:val="20"/>
-              </w:rPr>
-            </w:pPr>
           </w:p>
         </w:tc>
         <w:tc>
@@ -11689,7 +11373,7 @@
                 <w:rFonts w:ascii="Times New Roman" w:hAnsi="Times New Roman"/>
                 <w:sz w:val="20"/>
               </w:rPr>
-              <w:t>CARRIED</w:t>
+              <w:t>LOST</w:t>
             </w:r>
           </w:p>
         </w:tc>
@@ -11714,36 +11398,23 @@
                 <w:rFonts w:ascii="Times New Roman" w:hAnsi="Times New Roman"/>
                 <w:sz w:val="20"/>
               </w:rPr>
-              <w:t xml:space="preserve">Motion to suspend Rule </w:t>
-            </w:r>
-            <w:r>
-              <w:rPr>
-                <w:rFonts w:ascii="Times New Roman" w:hAnsi="Times New Roman"/>
-                <w:sz w:val="20"/>
-              </w:rPr>
-              <w:t>17(1)</w:t>
-            </w:r>
-            <w:r>
-              <w:rPr>
-                <w:rFonts w:ascii="Times New Roman" w:hAnsi="Times New Roman"/>
-                <w:sz w:val="20"/>
-              </w:rPr>
-              <w:t xml:space="preserve"> of the Procedure By-law to </w:t>
-            </w:r>
-            <w:r>
-              <w:rPr>
-                <w:rFonts w:ascii="Times New Roman" w:hAnsi="Times New Roman"/>
-                <w:sz w:val="20"/>
-              </w:rPr>
-              <w:t xml:space="preserve">consider </w:t>
-            </w:r>
-            <w:r>
-              <w:rPr>
-                <w:rFonts w:ascii="Times New Roman" w:hAnsi="Times New Roman"/>
-                <w:sz w:val="20"/>
-              </w:rPr>
-              <w:t>Motion 9</w:t>
-            </w:r>
+              <w:t xml:space="preserve">Lay Over </w:t>
+            </w:r>
+            <w:r>
+              <w:rPr>
+                <w:rFonts w:ascii="Times New Roman" w:hAnsi="Times New Roman"/>
+                <w:sz w:val="20"/>
+              </w:rPr>
+              <w:t>Item 5 of the Report of the Standing Policy Committee on Property and Development, Heritage and Downtown Development dated April 20, 2020</w:t>
+            </w:r>
+          </w:p>
+          <w:p>
+            <w:pPr>
+              <w:rPr>
+                <w:rFonts w:ascii="Times New Roman" w:hAnsi="Times New Roman"/>
+                <w:sz w:val="20"/>
+              </w:rPr>
+            </w:pPr>
           </w:p>
           <w:p>
             <w:pPr>
@@ -11773,6 +11444,78 @@
                 <w:rFonts w:ascii="Times New Roman" w:hAnsi="Times New Roman"/>
                 <w:sz w:val="20"/>
               </w:rPr>
+              <w:t>His Worship Mayor Bowman</w:t>
+            </w:r>
+          </w:p>
+          <w:p>
+            <w:pPr>
+              <w:tabs>
+                <w:tab w:val="left" w:pos="200"/>
+              </w:tabs>
+              <w:rPr>
+                <w:rFonts w:ascii="Times New Roman" w:hAnsi="Times New Roman"/>
+                <w:sz w:val="20"/>
+              </w:rPr>
+            </w:pPr>
+            <w:r>
+              <w:rPr>
+                <w:rFonts w:ascii="Times New Roman" w:hAnsi="Times New Roman"/>
+                <w:sz w:val="20"/>
+              </w:rPr>
+              <w:t>Councillor Allard</w:t>
+            </w:r>
+          </w:p>
+          <w:p>
+            <w:pPr>
+              <w:tabs>
+                <w:tab w:val="left" w:pos="200"/>
+              </w:tabs>
+              <w:rPr>
+                <w:rFonts w:ascii="Times New Roman" w:hAnsi="Times New Roman"/>
+                <w:sz w:val="20"/>
+              </w:rPr>
+            </w:pPr>
+            <w:r>
+              <w:rPr>
+                <w:rFonts w:ascii="Times New Roman" w:hAnsi="Times New Roman"/>
+                <w:sz w:val="20"/>
+              </w:rPr>
+              <w:t>Councillor Browaty</w:t>
+            </w:r>
+          </w:p>
+          <w:p>
+            <w:pPr>
+              <w:tabs>
+                <w:tab w:val="left" w:pos="200"/>
+              </w:tabs>
+              <w:rPr>
+                <w:rFonts w:ascii="Times New Roman" w:hAnsi="Times New Roman"/>
+                <w:sz w:val="20"/>
+              </w:rPr>
+            </w:pPr>
+            <w:r>
+              <w:rPr>
+                <w:rFonts w:ascii="Times New Roman" w:hAnsi="Times New Roman"/>
+                <w:sz w:val="20"/>
+              </w:rPr>
+              <w:t>Councillor Chambers</w:t>
+            </w:r>
+          </w:p>
+          <w:p>
+            <w:pPr>
+              <w:tabs>
+                <w:tab w:val="left" w:pos="200"/>
+              </w:tabs>
+              <w:rPr>
+                <w:rFonts w:ascii="Times New Roman" w:hAnsi="Times New Roman"/>
+                <w:sz w:val="20"/>
+              </w:rPr>
+            </w:pPr>
+            <w:r>
+              <w:rPr>
+                <w:rFonts w:ascii="Times New Roman" w:hAnsi="Times New Roman"/>
+                <w:sz w:val="20"/>
+              </w:rPr>
               <w:t>Councillor Eadie</w:t>
             </w:r>
           </w:p>
@@ -11791,6 +11534,184 @@
                 <w:rFonts w:ascii="Times New Roman" w:hAnsi="Times New Roman"/>
                 <w:sz w:val="20"/>
               </w:rPr>
+              <w:t>Councillor Gillingham</w:t>
+            </w:r>
+          </w:p>
+          <w:p>
+            <w:pPr>
+              <w:tabs>
+                <w:tab w:val="left" w:pos="200"/>
+              </w:tabs>
+              <w:rPr>
+                <w:rFonts w:ascii="Times New Roman" w:hAnsi="Times New Roman"/>
+                <w:sz w:val="20"/>
+              </w:rPr>
+            </w:pPr>
+            <w:r>
+              <w:rPr>
+                <w:rFonts w:ascii="Times New Roman" w:hAnsi="Times New Roman"/>
+                <w:sz w:val="20"/>
+              </w:rPr>
+              <w:t>Councillor Gilroy</w:t>
+            </w:r>
+          </w:p>
+          <w:p>
+            <w:pPr>
+              <w:tabs>
+                <w:tab w:val="left" w:pos="200"/>
+              </w:tabs>
+              <w:rPr>
+                <w:rFonts w:ascii="Times New Roman" w:hAnsi="Times New Roman"/>
+                <w:sz w:val="20"/>
+              </w:rPr>
+            </w:pPr>
+            <w:r>
+              <w:rPr>
+                <w:rFonts w:ascii="Times New Roman" w:hAnsi="Times New Roman"/>
+                <w:sz w:val="20"/>
+              </w:rPr>
+              <w:t>Councillor Lukes</w:t>
+            </w:r>
+          </w:p>
+          <w:p>
+            <w:pPr>
+              <w:tabs>
+                <w:tab w:val="left" w:pos="200"/>
+              </w:tabs>
+              <w:rPr>
+                <w:rFonts w:ascii="Times New Roman" w:hAnsi="Times New Roman"/>
+                <w:sz w:val="20"/>
+              </w:rPr>
+            </w:pPr>
+            <w:r>
+              <w:rPr>
+                <w:rFonts w:ascii="Times New Roman" w:hAnsi="Times New Roman"/>
+                <w:sz w:val="20"/>
+              </w:rPr>
+              <w:t>Councillor Mayes</w:t>
+            </w:r>
+          </w:p>
+          <w:p>
+            <w:pPr>
+              <w:tabs>
+                <w:tab w:val="left" w:pos="200"/>
+              </w:tabs>
+              <w:rPr>
+                <w:rFonts w:ascii="Times New Roman" w:hAnsi="Times New Roman"/>
+                <w:sz w:val="20"/>
+              </w:rPr>
+            </w:pPr>
+            <w:r>
+              <w:rPr>
+                <w:rFonts w:ascii="Times New Roman" w:hAnsi="Times New Roman"/>
+                <w:sz w:val="20"/>
+              </w:rPr>
+              <w:t>Councillor Orlikow</w:t>
+            </w:r>
+          </w:p>
+          <w:p>
+            <w:pPr>
+              <w:tabs>
+                <w:tab w:val="left" w:pos="200"/>
+              </w:tabs>
+              <w:rPr>
+                <w:rFonts w:ascii="Times New Roman" w:hAnsi="Times New Roman"/>
+                <w:sz w:val="20"/>
+              </w:rPr>
+            </w:pPr>
+            <w:r>
+              <w:rPr>
+                <w:rFonts w:ascii="Times New Roman" w:hAnsi="Times New Roman"/>
+                <w:sz w:val="20"/>
+              </w:rPr>
+              <w:t>Councillor Rollins</w:t>
+            </w:r>
+          </w:p>
+          <w:p>
+            <w:pPr>
+              <w:tabs>
+                <w:tab w:val="left" w:pos="200"/>
+              </w:tabs>
+              <w:rPr>
+                <w:rFonts w:ascii="Times New Roman" w:hAnsi="Times New Roman"/>
+                <w:sz w:val="20"/>
+              </w:rPr>
+            </w:pPr>
+            <w:r>
+              <w:rPr>
+                <w:rFonts w:ascii="Times New Roman" w:hAnsi="Times New Roman"/>
+                <w:sz w:val="20"/>
+              </w:rPr>
+              <w:t>Councillor Santos</w:t>
+            </w:r>
+          </w:p>
+          <w:p>
+            <w:pPr>
+              <w:tabs>
+                <w:tab w:val="left" w:pos="200"/>
+              </w:tabs>
+              <w:rPr>
+                <w:rFonts w:ascii="Times New Roman" w:hAnsi="Times New Roman"/>
+                <w:sz w:val="20"/>
+              </w:rPr>
+            </w:pPr>
+            <w:r>
+              <w:rPr>
+                <w:rFonts w:ascii="Times New Roman" w:hAnsi="Times New Roman"/>
+                <w:sz w:val="20"/>
+              </w:rPr>
+              <w:t>Councillor Schreyer</w:t>
+            </w:r>
+          </w:p>
+          <w:p>
+            <w:pPr>
+              <w:tabs>
+                <w:tab w:val="left" w:pos="200"/>
+              </w:tabs>
+              <w:rPr>
+                <w:rFonts w:ascii="Times New Roman" w:hAnsi="Times New Roman"/>
+                <w:sz w:val="20"/>
+              </w:rPr>
+            </w:pPr>
+            <w:r>
+              <w:rPr>
+                <w:rFonts w:ascii="Times New Roman" w:hAnsi="Times New Roman"/>
+                <w:sz w:val="20"/>
+              </w:rPr>
+              <w:t>Councillor Sharma</w:t>
+            </w:r>
+          </w:p>
+          <w:p>
+            <w:pPr>
+              <w:tabs>
+                <w:tab w:val="left" w:pos="200"/>
+              </w:tabs>
+              <w:rPr>
+                <w:rFonts w:ascii="Times New Roman" w:hAnsi="Times New Roman"/>
+                <w:sz w:val="20"/>
+              </w:rPr>
+            </w:pPr>
+          </w:p>
+        </w:tc>
+        <w:tc>
+          <w:tcPr>
+            <w:tcW w:w="2922" w:type="dxa"/>
+          </w:tcPr>
+          <w:p>
+            <w:pPr>
+              <w:tabs>
+                <w:tab w:val="left" w:pos="200"/>
+              </w:tabs>
+              <w:rPr>
+                <w:rFonts w:ascii="Times New Roman" w:hAnsi="Times New Roman"/>
+                <w:sz w:val="20"/>
+              </w:rPr>
+            </w:pPr>
+            <w:r>
+              <w:rPr>
+                <w:rFonts w:ascii="Times New Roman" w:hAnsi="Times New Roman"/>
+                <w:sz w:val="20"/>
+              </w:rPr>
               <w:t>Councillor Klein</w:t>
             </w:r>
           </w:p>
@@ -11822,267 +11743,6 @@
                 <w:sz w:val="20"/>
               </w:rPr>
             </w:pPr>
-            <w:r>
-              <w:rPr>
-                <w:rFonts w:ascii="Times New Roman" w:hAnsi="Times New Roman"/>
-                <w:sz w:val="20"/>
-              </w:rPr>
-              <w:t>Councillor Orlikow</w:t>
-            </w:r>
-          </w:p>
-          <w:p>
-            <w:pPr>
-              <w:tabs>
-                <w:tab w:val="left" w:pos="200"/>
-              </w:tabs>
-              <w:rPr>
-                <w:rFonts w:ascii="Times New Roman" w:hAnsi="Times New Roman"/>
-                <w:sz w:val="20"/>
-              </w:rPr>
-            </w:pPr>
-            <w:r>
-              <w:rPr>
-                <w:rFonts w:ascii="Times New Roman" w:hAnsi="Times New Roman"/>
-                <w:sz w:val="20"/>
-              </w:rPr>
-              <w:t>Councillor Rollins</w:t>
-            </w:r>
-          </w:p>
-          <w:p>
-            <w:pPr>
-              <w:tabs>
-                <w:tab w:val="left" w:pos="200"/>
-              </w:tabs>
-              <w:rPr>
-                <w:rFonts w:ascii="Times New Roman" w:hAnsi="Times New Roman"/>
-                <w:sz w:val="20"/>
-              </w:rPr>
-            </w:pPr>
-            <w:r>
-              <w:rPr>
-                <w:rFonts w:ascii="Times New Roman" w:hAnsi="Times New Roman"/>
-                <w:sz w:val="20"/>
-              </w:rPr>
-              <w:t>Councillor Schreyer</w:t>
-            </w:r>
-          </w:p>
-          <w:p>
-            <w:pPr>
-              <w:tabs>
-                <w:tab w:val="left" w:pos="200"/>
-              </w:tabs>
-              <w:rPr>
-                <w:rFonts w:ascii="Times New Roman" w:hAnsi="Times New Roman"/>
-                <w:sz w:val="20"/>
-              </w:rPr>
-            </w:pPr>
-            <w:r>
-              <w:rPr>
-                <w:rFonts w:ascii="Times New Roman" w:hAnsi="Times New Roman"/>
-                <w:sz w:val="20"/>
-              </w:rPr>
-              <w:t>Councillor Sharma</w:t>
-            </w:r>
-          </w:p>
-          <w:p>
-            <w:pPr>
-              <w:tabs>
-                <w:tab w:val="left" w:pos="200"/>
-              </w:tabs>
-              <w:rPr>
-                <w:rFonts w:ascii="Times New Roman" w:hAnsi="Times New Roman"/>
-                <w:sz w:val="20"/>
-              </w:rPr>
-            </w:pPr>
-          </w:p>
-          <w:p>
-            <w:pPr>
-              <w:tabs>
-                <w:tab w:val="left" w:pos="200"/>
-              </w:tabs>
-              <w:rPr>
-                <w:rFonts w:ascii="Times New Roman" w:hAnsi="Times New Roman"/>
-                <w:sz w:val="20"/>
-              </w:rPr>
-            </w:pPr>
-          </w:p>
-        </w:tc>
-        <w:tc>
-          <w:tcPr>
-            <w:tcW w:w="2922" w:type="dxa"/>
-          </w:tcPr>
-          <w:p>
-            <w:pPr>
-              <w:tabs>
-                <w:tab w:val="left" w:pos="200"/>
-              </w:tabs>
-              <w:rPr>
-                <w:rFonts w:ascii="Times New Roman" w:hAnsi="Times New Roman"/>
-                <w:sz w:val="20"/>
-              </w:rPr>
-            </w:pPr>
-            <w:r>
-              <w:rPr>
-                <w:rFonts w:ascii="Times New Roman" w:hAnsi="Times New Roman"/>
-                <w:sz w:val="20"/>
-              </w:rPr>
-              <w:t>His Worship Mayor Bowman</w:t>
-            </w:r>
-          </w:p>
-          <w:p>
-            <w:pPr>
-              <w:tabs>
-                <w:tab w:val="left" w:pos="200"/>
-              </w:tabs>
-              <w:rPr>
-                <w:rFonts w:ascii="Times New Roman" w:hAnsi="Times New Roman"/>
-                <w:sz w:val="20"/>
-              </w:rPr>
-            </w:pPr>
-            <w:r>
-              <w:rPr>
-                <w:rFonts w:ascii="Times New Roman" w:hAnsi="Times New Roman"/>
-                <w:sz w:val="20"/>
-              </w:rPr>
-              <w:t>Councillor Allard</w:t>
-            </w:r>
-          </w:p>
-          <w:p>
-            <w:pPr>
-              <w:tabs>
-                <w:tab w:val="left" w:pos="200"/>
-              </w:tabs>
-              <w:rPr>
-                <w:rFonts w:ascii="Times New Roman" w:hAnsi="Times New Roman"/>
-                <w:sz w:val="20"/>
-              </w:rPr>
-            </w:pPr>
-            <w:r>
-              <w:rPr>
-                <w:rFonts w:ascii="Times New Roman" w:hAnsi="Times New Roman"/>
-                <w:sz w:val="20"/>
-              </w:rPr>
-              <w:t>Councillor Browaty</w:t>
-            </w:r>
-          </w:p>
-          <w:p>
-            <w:pPr>
-              <w:tabs>
-                <w:tab w:val="left" w:pos="200"/>
-              </w:tabs>
-              <w:rPr>
-                <w:rFonts w:ascii="Times New Roman" w:hAnsi="Times New Roman"/>
-                <w:sz w:val="20"/>
-              </w:rPr>
-            </w:pPr>
-            <w:r>
-              <w:rPr>
-                <w:rFonts w:ascii="Times New Roman" w:hAnsi="Times New Roman"/>
-                <w:sz w:val="20"/>
-              </w:rPr>
-              <w:t>Councillor Chambers</w:t>
-            </w:r>
-          </w:p>
-          <w:p>
-            <w:pPr>
-              <w:tabs>
-                <w:tab w:val="left" w:pos="200"/>
-              </w:tabs>
-              <w:rPr>
-                <w:rFonts w:ascii="Times New Roman" w:hAnsi="Times New Roman"/>
-                <w:sz w:val="20"/>
-              </w:rPr>
-            </w:pPr>
-            <w:r>
-              <w:rPr>
-                <w:rFonts w:ascii="Times New Roman" w:hAnsi="Times New Roman"/>
-                <w:sz w:val="20"/>
-              </w:rPr>
-              <w:t>Councillor Gillingham</w:t>
-            </w:r>
-          </w:p>
-          <w:p>
-            <w:pPr>
-              <w:tabs>
-                <w:tab w:val="left" w:pos="200"/>
-              </w:tabs>
-              <w:rPr>
-                <w:rFonts w:ascii="Times New Roman" w:hAnsi="Times New Roman"/>
-                <w:sz w:val="20"/>
-              </w:rPr>
-            </w:pPr>
-            <w:r>
-              <w:rPr>
-                <w:rFonts w:ascii="Times New Roman" w:hAnsi="Times New Roman"/>
-                <w:sz w:val="20"/>
-              </w:rPr>
-              <w:t>Councillor Gilroy</w:t>
-            </w:r>
-          </w:p>
-          <w:p>
-            <w:pPr>
-              <w:tabs>
-                <w:tab w:val="left" w:pos="200"/>
-              </w:tabs>
-              <w:rPr>
-                <w:rFonts w:ascii="Times New Roman" w:hAnsi="Times New Roman"/>
-                <w:sz w:val="20"/>
-              </w:rPr>
-            </w:pPr>
-            <w:r>
-              <w:rPr>
-                <w:rFonts w:ascii="Times New Roman" w:hAnsi="Times New Roman"/>
-                <w:sz w:val="20"/>
-              </w:rPr>
-              <w:t>Councillor Lukes</w:t>
-            </w:r>
-          </w:p>
-          <w:p>
-            <w:pPr>
-              <w:tabs>
-                <w:tab w:val="left" w:pos="200"/>
-              </w:tabs>
-              <w:rPr>
-                <w:rFonts w:ascii="Times New Roman" w:hAnsi="Times New Roman"/>
-                <w:sz w:val="20"/>
-              </w:rPr>
-            </w:pPr>
-            <w:r>
-              <w:rPr>
-                <w:rFonts w:ascii="Times New Roman" w:hAnsi="Times New Roman"/>
-                <w:sz w:val="20"/>
-              </w:rPr>
-              <w:t>Councillor Mayes</w:t>
-            </w:r>
-          </w:p>
-          <w:p>
-            <w:pPr>
-              <w:tabs>
-                <w:tab w:val="left" w:pos="200"/>
-              </w:tabs>
-              <w:rPr>
-                <w:rFonts w:ascii="Times New Roman" w:hAnsi="Times New Roman"/>
-                <w:sz w:val="20"/>
-              </w:rPr>
-            </w:pPr>
-            <w:r>
-              <w:rPr>
-                <w:rFonts w:ascii="Times New Roman" w:hAnsi="Times New Roman"/>
-                <w:sz w:val="20"/>
-              </w:rPr>
-              <w:t>Councillor Santos</w:t>
-            </w:r>
-          </w:p>
-          <w:p>
-            <w:pPr>
-              <w:tabs>
-                <w:tab w:val="left" w:pos="200"/>
-              </w:tabs>
-              <w:rPr>
-                <w:rFonts w:ascii="Times New Roman" w:hAnsi="Times New Roman"/>
-                <w:sz w:val="20"/>
-              </w:rPr>
-            </w:pPr>
           </w:p>
         </w:tc>
         <w:tc>
@@ -12102,7 +11762,7 @@
                 <w:rFonts w:ascii="Times New Roman" w:hAnsi="Times New Roman"/>
                 <w:sz w:val="20"/>
               </w:rPr>
-              <w:t>LOST</w:t>
+              <w:t>CARRIED</w:t>
             </w:r>
           </w:p>
         </w:tc>
@@ -12134,7 +11794,7 @@
                 <w:rFonts w:ascii="Times New Roman" w:hAnsi="Times New Roman"/>
                 <w:sz w:val="20"/>
               </w:rPr>
-              <w:t>Item 5 of the Report of the Standing Policy Committee on Property and Development, Heritage and Downtown Development dated April 20, 2020</w:t>
+              <w:t>Item 6 of the Report of the Standing Policy Committee on Property and Development, Heritage and Downtown Development dated April 20, 2020</w:t>
             </w:r>
           </w:p>
           <w:p>
@@ -12407,6 +12067,7 @@
                 <w:rFonts w:ascii="Times New Roman" w:hAnsi="Times New Roman"/>
                 <w:sz w:val="20"/>
               </w:rPr>
+              <w:lastRenderedPageBreak/>
               <w:t>Councillor Sharma</w:t>
             </w:r>
           </w:p>
@@ -12441,6 +12102,7 @@
                 <w:rFonts w:ascii="Times New Roman" w:hAnsi="Times New Roman"/>
                 <w:sz w:val="20"/>
               </w:rPr>
+              <w:lastRenderedPageBreak/>
               <w:t>Councillor Klein</w:t>
             </w:r>
           </w:p>
@@ -12516,15 +12178,35 @@
                 <w:rFonts w:ascii="Times New Roman" w:hAnsi="Times New Roman"/>
                 <w:sz w:val="20"/>
               </w:rPr>
-              <w:lastRenderedPageBreak/>
-              <w:t xml:space="preserve">Lay Over </w:t>
-            </w:r>
-            <w:r>
-              <w:rPr>
-                <w:rFonts w:ascii="Times New Roman" w:hAnsi="Times New Roman"/>
-                <w:sz w:val="20"/>
-              </w:rPr>
-              <w:t>Item 6 of the Report of the Standing Policy Committee on Property and Development, Heritage and Downtown Development dated April 20, 2020</w:t>
+              <w:t>Referral of</w:t>
+            </w:r>
+            <w:r>
+              <w:rPr>
+                <w:rFonts w:ascii="Times New Roman" w:hAnsi="Times New Roman"/>
+                <w:sz w:val="20"/>
+              </w:rPr>
+              <w:t xml:space="preserve"> </w:t>
+            </w:r>
+            <w:r>
+              <w:rPr>
+                <w:rFonts w:ascii="Times New Roman" w:hAnsi="Times New Roman"/>
+                <w:sz w:val="20"/>
+              </w:rPr>
+              <w:t xml:space="preserve">Item 6 of the Report of the Standing Policy Committee on Property and Development, Heritage and Downtown Development dated </w:t>
+            </w:r>
+            <w:r>
+              <w:rPr>
+                <w:rFonts w:ascii="Times New Roman" w:hAnsi="Times New Roman"/>
+                <w:sz w:val="20"/>
+              </w:rPr>
+              <w:t>May 21</w:t>
+            </w:r>
+            <w:r>
+              <w:rPr>
+                <w:rFonts w:ascii="Times New Roman" w:hAnsi="Times New Roman"/>
+                <w:sz w:val="20"/>
+              </w:rPr>
+              <w:t>, 2020</w:t>
             </w:r>
           </w:p>
           <w:p>
@@ -12563,6 +12245,184 @@
                 <w:rFonts w:ascii="Times New Roman" w:hAnsi="Times New Roman"/>
                 <w:sz w:val="20"/>
               </w:rPr>
+              <w:t>Councillor Chambers</w:t>
+            </w:r>
+          </w:p>
+          <w:p>
+            <w:pPr>
+              <w:tabs>
+                <w:tab w:val="left" w:pos="200"/>
+              </w:tabs>
+              <w:rPr>
+                <w:rFonts w:ascii="Times New Roman" w:hAnsi="Times New Roman"/>
+                <w:sz w:val="20"/>
+              </w:rPr>
+            </w:pPr>
+            <w:r>
+              <w:rPr>
+                <w:rFonts w:ascii="Times New Roman" w:hAnsi="Times New Roman"/>
+                <w:sz w:val="20"/>
+              </w:rPr>
+              <w:t>Councillor Klein</w:t>
+            </w:r>
+          </w:p>
+          <w:p>
+            <w:pPr>
+              <w:tabs>
+                <w:tab w:val="left" w:pos="200"/>
+              </w:tabs>
+              <w:rPr>
+                <w:rFonts w:ascii="Times New Roman" w:hAnsi="Times New Roman"/>
+                <w:sz w:val="20"/>
+              </w:rPr>
+            </w:pPr>
+            <w:r>
+              <w:rPr>
+                <w:rFonts w:ascii="Times New Roman" w:hAnsi="Times New Roman"/>
+                <w:sz w:val="20"/>
+              </w:rPr>
+              <w:t>Councillor Lukes</w:t>
+            </w:r>
+          </w:p>
+          <w:p>
+            <w:pPr>
+              <w:tabs>
+                <w:tab w:val="left" w:pos="200"/>
+              </w:tabs>
+              <w:rPr>
+                <w:rFonts w:ascii="Times New Roman" w:hAnsi="Times New Roman"/>
+                <w:sz w:val="20"/>
+              </w:rPr>
+            </w:pPr>
+            <w:r>
+              <w:rPr>
+                <w:rFonts w:ascii="Times New Roman" w:hAnsi="Times New Roman"/>
+                <w:sz w:val="20"/>
+              </w:rPr>
+              <w:t>Councillor Mayes</w:t>
+            </w:r>
+          </w:p>
+          <w:p>
+            <w:pPr>
+              <w:tabs>
+                <w:tab w:val="left" w:pos="200"/>
+              </w:tabs>
+              <w:rPr>
+                <w:rFonts w:ascii="Times New Roman" w:hAnsi="Times New Roman"/>
+                <w:sz w:val="20"/>
+              </w:rPr>
+            </w:pPr>
+            <w:r>
+              <w:rPr>
+                <w:rFonts w:ascii="Times New Roman" w:hAnsi="Times New Roman"/>
+                <w:sz w:val="20"/>
+              </w:rPr>
+              <w:t>Councillor Nason</w:t>
+            </w:r>
+          </w:p>
+          <w:p>
+            <w:pPr>
+              <w:tabs>
+                <w:tab w:val="left" w:pos="200"/>
+              </w:tabs>
+              <w:rPr>
+                <w:rFonts w:ascii="Times New Roman" w:hAnsi="Times New Roman"/>
+                <w:sz w:val="20"/>
+              </w:rPr>
+            </w:pPr>
+            <w:r>
+              <w:rPr>
+                <w:rFonts w:ascii="Times New Roman" w:hAnsi="Times New Roman"/>
+                <w:sz w:val="20"/>
+              </w:rPr>
+              <w:t>Councillor Rollins</w:t>
+            </w:r>
+          </w:p>
+          <w:p>
+            <w:pPr>
+              <w:tabs>
+                <w:tab w:val="left" w:pos="200"/>
+              </w:tabs>
+              <w:rPr>
+                <w:rFonts w:ascii="Times New Roman" w:hAnsi="Times New Roman"/>
+                <w:sz w:val="20"/>
+              </w:rPr>
+            </w:pPr>
+            <w:r>
+              <w:rPr>
+                <w:rFonts w:ascii="Times New Roman" w:hAnsi="Times New Roman"/>
+                <w:sz w:val="20"/>
+              </w:rPr>
+              <w:t>Councillor Santos</w:t>
+            </w:r>
+          </w:p>
+          <w:p>
+            <w:pPr>
+              <w:tabs>
+                <w:tab w:val="left" w:pos="200"/>
+              </w:tabs>
+              <w:rPr>
+                <w:rFonts w:ascii="Times New Roman" w:hAnsi="Times New Roman"/>
+                <w:sz w:val="20"/>
+              </w:rPr>
+            </w:pPr>
+            <w:r>
+              <w:rPr>
+                <w:rFonts w:ascii="Times New Roman" w:hAnsi="Times New Roman"/>
+                <w:sz w:val="20"/>
+              </w:rPr>
+              <w:t>Councillor Schreyer</w:t>
+            </w:r>
+          </w:p>
+          <w:p>
+            <w:pPr>
+              <w:tabs>
+                <w:tab w:val="left" w:pos="200"/>
+              </w:tabs>
+              <w:rPr>
+                <w:rFonts w:ascii="Times New Roman" w:hAnsi="Times New Roman"/>
+                <w:sz w:val="20"/>
+              </w:rPr>
+            </w:pPr>
+            <w:r>
+              <w:rPr>
+                <w:rFonts w:ascii="Times New Roman" w:hAnsi="Times New Roman"/>
+                <w:sz w:val="20"/>
+              </w:rPr>
+              <w:t>Councillor Sharma</w:t>
+            </w:r>
+          </w:p>
+          <w:p>
+            <w:pPr>
+              <w:tabs>
+                <w:tab w:val="left" w:pos="200"/>
+              </w:tabs>
+              <w:rPr>
+                <w:rFonts w:ascii="Times New Roman" w:hAnsi="Times New Roman"/>
+                <w:sz w:val="20"/>
+              </w:rPr>
+            </w:pPr>
+          </w:p>
+        </w:tc>
+        <w:tc>
+          <w:tcPr>
+            <w:tcW w:w="2922" w:type="dxa"/>
+          </w:tcPr>
+          <w:p>
+            <w:pPr>
+              <w:tabs>
+                <w:tab w:val="left" w:pos="200"/>
+              </w:tabs>
+              <w:rPr>
+                <w:rFonts w:ascii="Times New Roman" w:hAnsi="Times New Roman"/>
+                <w:sz w:val="20"/>
+              </w:rPr>
+            </w:pPr>
+            <w:r>
+              <w:rPr>
+                <w:rFonts w:ascii="Times New Roman" w:hAnsi="Times New Roman"/>
+                <w:sz w:val="20"/>
+              </w:rPr>
               <w:t>His Worship Mayor Bowman</w:t>
             </w:r>
           </w:p>
@@ -12617,24 +12477,6 @@
                 <w:rFonts w:ascii="Times New Roman" w:hAnsi="Times New Roman"/>
                 <w:sz w:val="20"/>
               </w:rPr>
-              <w:t>Councillor Chambers</w:t>
-            </w:r>
-          </w:p>
-          <w:p>
-            <w:pPr>
-              <w:tabs>
-                <w:tab w:val="left" w:pos="200"/>
-              </w:tabs>
-              <w:rPr>
-                <w:rFonts w:ascii="Times New Roman" w:hAnsi="Times New Roman"/>
-                <w:sz w:val="20"/>
-              </w:rPr>
-            </w:pPr>
-            <w:r>
-              <w:rPr>
-                <w:rFonts w:ascii="Times New Roman" w:hAnsi="Times New Roman"/>
-                <w:sz w:val="20"/>
-              </w:rPr>
               <w:t>Councillor Eadie</w:t>
             </w:r>
           </w:p>
@@ -12689,167 +12531,7 @@
                 <w:rFonts w:ascii="Times New Roman" w:hAnsi="Times New Roman"/>
                 <w:sz w:val="20"/>
               </w:rPr>
-              <w:t>Councillor Lukes</w:t>
-            </w:r>
-          </w:p>
-          <w:p>
-            <w:pPr>
-              <w:tabs>
-                <w:tab w:val="left" w:pos="200"/>
-              </w:tabs>
-              <w:rPr>
-                <w:rFonts w:ascii="Times New Roman" w:hAnsi="Times New Roman"/>
-                <w:sz w:val="20"/>
-              </w:rPr>
-            </w:pPr>
-            <w:r>
-              <w:rPr>
-                <w:rFonts w:ascii="Times New Roman" w:hAnsi="Times New Roman"/>
-                <w:sz w:val="20"/>
-              </w:rPr>
-              <w:t>Councillor Mayes</w:t>
-            </w:r>
-          </w:p>
-          <w:p>
-            <w:pPr>
-              <w:tabs>
-                <w:tab w:val="left" w:pos="200"/>
-              </w:tabs>
-              <w:rPr>
-                <w:rFonts w:ascii="Times New Roman" w:hAnsi="Times New Roman"/>
-                <w:sz w:val="20"/>
-              </w:rPr>
-            </w:pPr>
-            <w:r>
-              <w:rPr>
-                <w:rFonts w:ascii="Times New Roman" w:hAnsi="Times New Roman"/>
-                <w:sz w:val="20"/>
-              </w:rPr>
               <w:t>Councillor Orlikow</w:t>
-            </w:r>
-          </w:p>
-          <w:p>
-            <w:pPr>
-              <w:tabs>
-                <w:tab w:val="left" w:pos="200"/>
-              </w:tabs>
-              <w:rPr>
-                <w:rFonts w:ascii="Times New Roman" w:hAnsi="Times New Roman"/>
-                <w:sz w:val="20"/>
-              </w:rPr>
-            </w:pPr>
-            <w:r>
-              <w:rPr>
-                <w:rFonts w:ascii="Times New Roman" w:hAnsi="Times New Roman"/>
-                <w:sz w:val="20"/>
-              </w:rPr>
-              <w:t>Councillor Rollins</w:t>
-            </w:r>
-          </w:p>
-          <w:p>
-            <w:pPr>
-              <w:tabs>
-                <w:tab w:val="left" w:pos="200"/>
-              </w:tabs>
-              <w:rPr>
-                <w:rFonts w:ascii="Times New Roman" w:hAnsi="Times New Roman"/>
-                <w:sz w:val="20"/>
-              </w:rPr>
-            </w:pPr>
-            <w:r>
-              <w:rPr>
-                <w:rFonts w:ascii="Times New Roman" w:hAnsi="Times New Roman"/>
-                <w:sz w:val="20"/>
-              </w:rPr>
-              <w:t>Councillor Santos</w:t>
-            </w:r>
-          </w:p>
-          <w:p>
-            <w:pPr>
-              <w:tabs>
-                <w:tab w:val="left" w:pos="200"/>
-              </w:tabs>
-              <w:rPr>
-                <w:rFonts w:ascii="Times New Roman" w:hAnsi="Times New Roman"/>
-                <w:sz w:val="20"/>
-              </w:rPr>
-            </w:pPr>
-            <w:r>
-              <w:rPr>
-                <w:rFonts w:ascii="Times New Roman" w:hAnsi="Times New Roman"/>
-                <w:sz w:val="20"/>
-              </w:rPr>
-              <w:t>Councillor Schreyer</w:t>
-            </w:r>
-          </w:p>
-          <w:p>
-            <w:pPr>
-              <w:tabs>
-                <w:tab w:val="left" w:pos="200"/>
-              </w:tabs>
-              <w:rPr>
-                <w:rFonts w:ascii="Times New Roman" w:hAnsi="Times New Roman"/>
-                <w:sz w:val="20"/>
-              </w:rPr>
-            </w:pPr>
-            <w:r>
-              <w:rPr>
-                <w:rFonts w:ascii="Times New Roman" w:hAnsi="Times New Roman"/>
-                <w:sz w:val="20"/>
-              </w:rPr>
-              <w:t>Councillor Sharma</w:t>
-            </w:r>
-          </w:p>
-          <w:p>
-            <w:pPr>
-              <w:tabs>
-                <w:tab w:val="left" w:pos="200"/>
-              </w:tabs>
-              <w:rPr>
-                <w:rFonts w:ascii="Times New Roman" w:hAnsi="Times New Roman"/>
-                <w:sz w:val="20"/>
-              </w:rPr>
-            </w:pPr>
-          </w:p>
-        </w:tc>
-        <w:tc>
-          <w:tcPr>
-            <w:tcW w:w="2922" w:type="dxa"/>
-          </w:tcPr>
-          <w:p>
-            <w:pPr>
-              <w:tabs>
-                <w:tab w:val="left" w:pos="200"/>
-              </w:tabs>
-              <w:rPr>
-                <w:rFonts w:ascii="Times New Roman" w:hAnsi="Times New Roman"/>
-                <w:sz w:val="20"/>
-              </w:rPr>
-            </w:pPr>
-            <w:r>
-              <w:rPr>
-                <w:rFonts w:ascii="Times New Roman" w:hAnsi="Times New Roman"/>
-                <w:sz w:val="20"/>
-              </w:rPr>
-              <w:t>Councillor Klein</w:t>
-            </w:r>
-          </w:p>
-          <w:p>
-            <w:pPr>
-              <w:tabs>
-                <w:tab w:val="left" w:pos="200"/>
-              </w:tabs>
-              <w:rPr>
-                <w:rFonts w:ascii="Times New Roman" w:hAnsi="Times New Roman"/>
-                <w:sz w:val="20"/>
-              </w:rPr>
-            </w:pPr>
-            <w:r>
-              <w:rPr>
-                <w:rFonts w:ascii="Times New Roman" w:hAnsi="Times New Roman"/>
-                <w:sz w:val="20"/>
-              </w:rPr>
-              <w:t>Councillor Nason</w:t>
             </w:r>
           </w:p>
           <w:p>
@@ -12906,21 +12588,21 @@
                 <w:rFonts w:ascii="Times New Roman" w:hAnsi="Times New Roman"/>
                 <w:sz w:val="20"/>
               </w:rPr>
-              <w:t>Referral of</w:t>
-            </w:r>
-            <w:r>
-              <w:rPr>
-                <w:rFonts w:ascii="Times New Roman" w:hAnsi="Times New Roman"/>
-                <w:sz w:val="20"/>
-              </w:rPr>
-              <w:t xml:space="preserve"> </w:t>
-            </w:r>
-            <w:r>
-              <w:rPr>
-                <w:rFonts w:ascii="Times New Roman" w:hAnsi="Times New Roman"/>
-                <w:sz w:val="20"/>
-              </w:rPr>
-              <w:t xml:space="preserve">Item 6 of the Report of the Standing Policy Committee on Property and Development, Heritage and Downtown Development dated </w:t>
+              <w:t xml:space="preserve">Lay Over Item </w:t>
+            </w:r>
+            <w:r>
+              <w:rPr>
+                <w:rFonts w:ascii="Times New Roman" w:hAnsi="Times New Roman"/>
+                <w:sz w:val="20"/>
+              </w:rPr>
+              <w:t>15</w:t>
+            </w:r>
+            <w:r>
+              <w:rPr>
+                <w:rFonts w:ascii="Times New Roman" w:hAnsi="Times New Roman"/>
+                <w:sz w:val="20"/>
+              </w:rPr>
+              <w:t xml:space="preserve"> of the Report of the Standing Policy Committee on Property and Development, Heritage and Downtown Development dated </w:t>
             </w:r>
             <w:r>
               <w:rPr>
@@ -12944,418 +12626,6 @@
                 <w:sz w:val="20"/>
               </w:rPr>
             </w:pPr>
-          </w:p>
-          <w:p>
-            <w:pPr>
-              <w:rPr>
-                <w:rFonts w:ascii="Times New Roman" w:hAnsi="Times New Roman"/>
-                <w:sz w:val="20"/>
-              </w:rPr>
-            </w:pPr>
-          </w:p>
-        </w:tc>
-        <w:tc>
-          <w:tcPr>
-            <w:tcW w:w="2976" w:type="dxa"/>
-          </w:tcPr>
-          <w:p>
-            <w:pPr>
-              <w:tabs>
-                <w:tab w:val="left" w:pos="200"/>
-              </w:tabs>
-              <w:rPr>
-                <w:rFonts w:ascii="Times New Roman" w:hAnsi="Times New Roman"/>
-                <w:sz w:val="20"/>
-              </w:rPr>
-            </w:pPr>
-            <w:r>
-              <w:rPr>
-                <w:rFonts w:ascii="Times New Roman" w:hAnsi="Times New Roman"/>
-                <w:sz w:val="20"/>
-              </w:rPr>
-              <w:t>Councillor Chambers</w:t>
-            </w:r>
-          </w:p>
-          <w:p>
-            <w:pPr>
-              <w:tabs>
-                <w:tab w:val="left" w:pos="200"/>
-              </w:tabs>
-              <w:rPr>
-                <w:rFonts w:ascii="Times New Roman" w:hAnsi="Times New Roman"/>
-                <w:sz w:val="20"/>
-              </w:rPr>
-            </w:pPr>
-            <w:r>
-              <w:rPr>
-                <w:rFonts w:ascii="Times New Roman" w:hAnsi="Times New Roman"/>
-                <w:sz w:val="20"/>
-              </w:rPr>
-              <w:t>Councillor Klein</w:t>
-            </w:r>
-          </w:p>
-          <w:p>
-            <w:pPr>
-              <w:tabs>
-                <w:tab w:val="left" w:pos="200"/>
-              </w:tabs>
-              <w:rPr>
-                <w:rFonts w:ascii="Times New Roman" w:hAnsi="Times New Roman"/>
-                <w:sz w:val="20"/>
-              </w:rPr>
-            </w:pPr>
-            <w:r>
-              <w:rPr>
-                <w:rFonts w:ascii="Times New Roman" w:hAnsi="Times New Roman"/>
-                <w:sz w:val="20"/>
-              </w:rPr>
-              <w:t>Councillor Lukes</w:t>
-            </w:r>
-          </w:p>
-          <w:p>
-            <w:pPr>
-              <w:tabs>
-                <w:tab w:val="left" w:pos="200"/>
-              </w:tabs>
-              <w:rPr>
-                <w:rFonts w:ascii="Times New Roman" w:hAnsi="Times New Roman"/>
-                <w:sz w:val="20"/>
-              </w:rPr>
-            </w:pPr>
-            <w:r>
-              <w:rPr>
-                <w:rFonts w:ascii="Times New Roman" w:hAnsi="Times New Roman"/>
-                <w:sz w:val="20"/>
-              </w:rPr>
-              <w:t>Councillor Mayes</w:t>
-            </w:r>
-          </w:p>
-          <w:p>
-            <w:pPr>
-              <w:tabs>
-                <w:tab w:val="left" w:pos="200"/>
-              </w:tabs>
-              <w:rPr>
-                <w:rFonts w:ascii="Times New Roman" w:hAnsi="Times New Roman"/>
-                <w:sz w:val="20"/>
-              </w:rPr>
-            </w:pPr>
-            <w:r>
-              <w:rPr>
-                <w:rFonts w:ascii="Times New Roman" w:hAnsi="Times New Roman"/>
-                <w:sz w:val="20"/>
-              </w:rPr>
-              <w:t>Councillor Nason</w:t>
-            </w:r>
-          </w:p>
-          <w:p>
-            <w:pPr>
-              <w:tabs>
-                <w:tab w:val="left" w:pos="200"/>
-              </w:tabs>
-              <w:rPr>
-                <w:rFonts w:ascii="Times New Roman" w:hAnsi="Times New Roman"/>
-                <w:sz w:val="20"/>
-              </w:rPr>
-            </w:pPr>
-            <w:r>
-              <w:rPr>
-                <w:rFonts w:ascii="Times New Roman" w:hAnsi="Times New Roman"/>
-                <w:sz w:val="20"/>
-              </w:rPr>
-              <w:t>Councillor Rollins</w:t>
-            </w:r>
-          </w:p>
-          <w:p>
-            <w:pPr>
-              <w:tabs>
-                <w:tab w:val="left" w:pos="200"/>
-              </w:tabs>
-              <w:rPr>
-                <w:rFonts w:ascii="Times New Roman" w:hAnsi="Times New Roman"/>
-                <w:sz w:val="20"/>
-              </w:rPr>
-            </w:pPr>
-            <w:r>
-              <w:rPr>
-                <w:rFonts w:ascii="Times New Roman" w:hAnsi="Times New Roman"/>
-                <w:sz w:val="20"/>
-              </w:rPr>
-              <w:t>Councillor Santos</w:t>
-            </w:r>
-          </w:p>
-          <w:p>
-            <w:pPr>
-              <w:tabs>
-                <w:tab w:val="left" w:pos="200"/>
-              </w:tabs>
-              <w:rPr>
-                <w:rFonts w:ascii="Times New Roman" w:hAnsi="Times New Roman"/>
-                <w:sz w:val="20"/>
-              </w:rPr>
-            </w:pPr>
-            <w:r>
-              <w:rPr>
-                <w:rFonts w:ascii="Times New Roman" w:hAnsi="Times New Roman"/>
-                <w:sz w:val="20"/>
-              </w:rPr>
-              <w:t>Councillor Schreyer</w:t>
-            </w:r>
-          </w:p>
-          <w:p>
-            <w:pPr>
-              <w:tabs>
-                <w:tab w:val="left" w:pos="200"/>
-              </w:tabs>
-              <w:rPr>
-                <w:rFonts w:ascii="Times New Roman" w:hAnsi="Times New Roman"/>
-                <w:sz w:val="20"/>
-              </w:rPr>
-            </w:pPr>
-            <w:r>
-              <w:rPr>
-                <w:rFonts w:ascii="Times New Roman" w:hAnsi="Times New Roman"/>
-                <w:sz w:val="20"/>
-              </w:rPr>
-              <w:t>Councillor Sharma</w:t>
-            </w:r>
-          </w:p>
-          <w:p>
-            <w:pPr>
-              <w:tabs>
-                <w:tab w:val="left" w:pos="200"/>
-              </w:tabs>
-              <w:rPr>
-                <w:rFonts w:ascii="Times New Roman" w:hAnsi="Times New Roman"/>
-                <w:sz w:val="20"/>
-              </w:rPr>
-            </w:pPr>
-          </w:p>
-        </w:tc>
-        <w:tc>
-          <w:tcPr>
-            <w:tcW w:w="2922" w:type="dxa"/>
-          </w:tcPr>
-          <w:p>
-            <w:pPr>
-              <w:tabs>
-                <w:tab w:val="left" w:pos="200"/>
-              </w:tabs>
-              <w:rPr>
-                <w:rFonts w:ascii="Times New Roman" w:hAnsi="Times New Roman"/>
-                <w:sz w:val="20"/>
-              </w:rPr>
-            </w:pPr>
-            <w:r>
-              <w:rPr>
-                <w:rFonts w:ascii="Times New Roman" w:hAnsi="Times New Roman"/>
-                <w:sz w:val="20"/>
-              </w:rPr>
-              <w:t>His Worship Mayor Bowman</w:t>
-            </w:r>
-          </w:p>
-          <w:p>
-            <w:pPr>
-              <w:tabs>
-                <w:tab w:val="left" w:pos="200"/>
-              </w:tabs>
-              <w:rPr>
-                <w:rFonts w:ascii="Times New Roman" w:hAnsi="Times New Roman"/>
-                <w:sz w:val="20"/>
-              </w:rPr>
-            </w:pPr>
-            <w:r>
-              <w:rPr>
-                <w:rFonts w:ascii="Times New Roman" w:hAnsi="Times New Roman"/>
-                <w:sz w:val="20"/>
-              </w:rPr>
-              <w:t>Councillor Allard</w:t>
-            </w:r>
-          </w:p>
-          <w:p>
-            <w:pPr>
-              <w:tabs>
-                <w:tab w:val="left" w:pos="200"/>
-              </w:tabs>
-              <w:rPr>
-                <w:rFonts w:ascii="Times New Roman" w:hAnsi="Times New Roman"/>
-                <w:sz w:val="20"/>
-              </w:rPr>
-            </w:pPr>
-            <w:r>
-              <w:rPr>
-                <w:rFonts w:ascii="Times New Roman" w:hAnsi="Times New Roman"/>
-                <w:sz w:val="20"/>
-              </w:rPr>
-              <w:t>Councillor Browaty</w:t>
-            </w:r>
-          </w:p>
-          <w:p>
-            <w:pPr>
-              <w:tabs>
-                <w:tab w:val="left" w:pos="200"/>
-              </w:tabs>
-              <w:rPr>
-                <w:rFonts w:ascii="Times New Roman" w:hAnsi="Times New Roman"/>
-                <w:sz w:val="20"/>
-              </w:rPr>
-            </w:pPr>
-            <w:r>
-              <w:rPr>
-                <w:rFonts w:ascii="Times New Roman" w:hAnsi="Times New Roman"/>
-                <w:sz w:val="20"/>
-              </w:rPr>
-              <w:t>Councillor Eadie</w:t>
-            </w:r>
-          </w:p>
-          <w:p>
-            <w:pPr>
-              <w:tabs>
-                <w:tab w:val="left" w:pos="200"/>
-              </w:tabs>
-              <w:rPr>
-                <w:rFonts w:ascii="Times New Roman" w:hAnsi="Times New Roman"/>
-                <w:sz w:val="20"/>
-              </w:rPr>
-            </w:pPr>
-            <w:r>
-              <w:rPr>
-                <w:rFonts w:ascii="Times New Roman" w:hAnsi="Times New Roman"/>
-                <w:sz w:val="20"/>
-              </w:rPr>
-              <w:t>Councillor Gillingham</w:t>
-            </w:r>
-          </w:p>
-          <w:p>
-            <w:pPr>
-              <w:tabs>
-                <w:tab w:val="left" w:pos="200"/>
-              </w:tabs>
-              <w:rPr>
-                <w:rFonts w:ascii="Times New Roman" w:hAnsi="Times New Roman"/>
-                <w:sz w:val="20"/>
-              </w:rPr>
-            </w:pPr>
-            <w:r>
-              <w:rPr>
-                <w:rFonts w:ascii="Times New Roman" w:hAnsi="Times New Roman"/>
-                <w:sz w:val="20"/>
-              </w:rPr>
-              <w:t>Councillor Gilroy</w:t>
-            </w:r>
-          </w:p>
-          <w:p>
-            <w:pPr>
-              <w:tabs>
-                <w:tab w:val="left" w:pos="200"/>
-              </w:tabs>
-              <w:rPr>
-                <w:rFonts w:ascii="Times New Roman" w:hAnsi="Times New Roman"/>
-                <w:sz w:val="20"/>
-              </w:rPr>
-            </w:pPr>
-            <w:r>
-              <w:rPr>
-                <w:rFonts w:ascii="Times New Roman" w:hAnsi="Times New Roman"/>
-                <w:sz w:val="20"/>
-              </w:rPr>
-              <w:t>Councillor Orlikow</w:t>
-            </w:r>
-          </w:p>
-          <w:p>
-            <w:pPr>
-              <w:tabs>
-                <w:tab w:val="left" w:pos="200"/>
-              </w:tabs>
-              <w:rPr>
-                <w:rFonts w:ascii="Times New Roman" w:hAnsi="Times New Roman"/>
-                <w:sz w:val="20"/>
-              </w:rPr>
-            </w:pPr>
-          </w:p>
-        </w:tc>
-        <w:tc>
-          <w:tcPr>
-            <w:tcW w:w="1790" w:type="dxa"/>
-          </w:tcPr>
-          <w:p>
-            <w:pPr>
-              <w:jc w:val="center"/>
-              <w:rPr>
-                <w:rFonts w:ascii="Times New Roman" w:hAnsi="Times New Roman"/>
-                <w:sz w:val="20"/>
-              </w:rPr>
-            </w:pPr>
-            <w:r>
-              <w:rPr>
-                <w:rFonts w:ascii="Times New Roman" w:hAnsi="Times New Roman"/>
-                <w:sz w:val="20"/>
-              </w:rPr>
-              <w:t>CARRIED</w:t>
-            </w:r>
-          </w:p>
-        </w:tc>
-      </w:tr>
-      <w:tr>
-        <w:trPr>
-          <w:trHeight w:val="234"/>
-        </w:trPr>
-        <w:tc>
-          <w:tcPr>
-            <w:tcW w:w="3153" w:type="dxa"/>
-          </w:tcPr>
-          <w:p>
-            <w:pPr>
-              <w:rPr>
-                <w:rFonts w:ascii="Times New Roman" w:hAnsi="Times New Roman"/>
-                <w:sz w:val="20"/>
-              </w:rPr>
-            </w:pPr>
-            <w:r>
-              <w:rPr>
-                <w:rFonts w:ascii="Times New Roman" w:hAnsi="Times New Roman"/>
-                <w:sz w:val="20"/>
-              </w:rPr>
-              <w:t xml:space="preserve">Lay Over Item </w:t>
-            </w:r>
-            <w:r>
-              <w:rPr>
-                <w:rFonts w:ascii="Times New Roman" w:hAnsi="Times New Roman"/>
-                <w:sz w:val="20"/>
-              </w:rPr>
-              <w:t>15</w:t>
-            </w:r>
-            <w:r>
-              <w:rPr>
-                <w:rFonts w:ascii="Times New Roman" w:hAnsi="Times New Roman"/>
-                <w:sz w:val="20"/>
-              </w:rPr>
-              <w:t xml:space="preserve"> of the Report of the Standing Policy Committee on Property and Development, Heritage and Downtown Development dated </w:t>
-            </w:r>
-            <w:r>
-              <w:rPr>
-                <w:rFonts w:ascii="Times New Roman" w:hAnsi="Times New Roman"/>
-                <w:sz w:val="20"/>
-              </w:rPr>
-              <w:t>May 21</w:t>
-            </w:r>
-            <w:r>
-              <w:rPr>
-                <w:rFonts w:ascii="Times New Roman" w:hAnsi="Times New Roman"/>
-                <w:sz w:val="20"/>
-              </w:rPr>
-              <w:t>, 2020</w:t>
-            </w:r>
-          </w:p>
-          <w:p>
-            <w:pPr>
-              <w:rPr>
-                <w:rFonts w:ascii="Times New Roman" w:hAnsi="Times New Roman"/>
-                <w:sz w:val="20"/>
-              </w:rPr>
-            </w:pPr>
-            <w:bookmarkStart w:id="3" w:name="_GoBack"/>
-            <w:bookmarkEnd w:id="3"/>
           </w:p>
           <w:p>
             <w:pPr>
@@ -13739,7 +13009,7 @@
       </w:pPr>
     </w:p>
     <w:sectPr>
-      <w:headerReference w:type="default" r:id="rId10"/>
+      <w:headerReference w:type="default" r:id="rId9"/>
       <w:pgSz w:w="12240" w:h="15840" w:code="1"/>
       <w:pgMar w:top="720" w:right="720" w:bottom="720" w:left="720" w:header="720" w:footer="720" w:gutter="0"/>
       <w:cols w:space="720"/>
@@ -13749,7 +13019,7 @@
 </file>
 
 <file path=word/endnotes.xml><?xml version="1.0" encoding="utf-8"?>
-<w:endnotes xmlns:wpc="http://schemas.microsoft.com/office/word/2010/wordprocessingCanvas" xmlns:mc="http://schemas.openxmlformats.org/markup-compatibility/2006" xmlns:o="urn:schemas-microsoft-com:office:office" xmlns:r="http://schemas.openxmlformats.org/officeDocument/2006/relationships" xmlns:m="http://schemas.openxmlformats.org/officeDocument/2006/math" xmlns:v="urn:schemas-microsoft-com:vml" xmlns:wp14="http://schemas.microsoft.com/office/word/2010/wordprocessingDrawing" xmlns:wp="http://schemas.openxmlformats.org/drawingml/2006/wordprocessingDrawing" xmlns:w10="urn:schemas-microsoft-com:office:word" xmlns:w="http://schemas.openxmlformats.org/wordprocessingml/2006/main" xmlns:w14="http://schemas.microsoft.com/office/word/2010/wordml" xmlns:wpg="http://schemas.microsoft.com/office/word/2010/wordprocessingGroup" xmlns:wpi="http://schemas.microsoft.com/office/word/2010/wordprocessingInk" xmlns:wne="http://schemas.microsoft.com/office/word/2006/wordml" xmlns:wps="http://schemas.microsoft.com/office/word/2010/wordprocessingShape" mc:Ignorable="w14 wp14">
+<w:endnotes xmlns:wpc="http://schemas.microsoft.com/office/word/2010/wordprocessingCanvas" xmlns:cx="http://schemas.microsoft.com/office/drawing/2014/chartex" xmlns:cx1="http://schemas.microsoft.com/office/drawing/2015/9/8/chartex" xmlns:cx2="http://schemas.microsoft.com/office/drawing/2015/10/21/chartex" xmlns:cx3="http://schemas.microsoft.com/office/drawing/2016/5/9/chartex" xmlns:cx4="http://schemas.microsoft.com/office/drawing/2016/5/10/chartex" xmlns:cx5="http://schemas.microsoft.com/office/drawing/2016/5/11/chartex" xmlns:cx6="http://schemas.microsoft.com/office/drawing/2016/5/12/chartex" xmlns:cx7="http://schemas.microsoft.com/office/drawing/2016/5/13/chartex" xmlns:cx8="http://schemas.microsoft.com/office/drawing/2016/5/14/chartex" xmlns:mc="http://schemas.openxmlformats.org/markup-compatibility/2006" xmlns:aink="http://schemas.microsoft.com/office/drawing/2016/ink" xmlns:am3d="http://schemas.microsoft.com/office/drawing/2017/model3d" xmlns:o="urn:schemas-microsoft-com:office:office" xmlns:r="http://schemas.openxmlformats.org/officeDocument/2006/relationships" xmlns:m="http://schemas.openxmlformats.org/officeDocument/2006/math" xmlns:v="urn:schemas-microsoft-com:vml" xmlns:wp14="http://schemas.microsoft.com/office/word/2010/wordprocessingDrawing" xmlns:wp="http://schemas.openxmlformats.org/drawingml/2006/wordprocessingDrawing" xmlns:w10="urn:schemas-microsoft-com:office:word" xmlns:w="http://schemas.openxmlformats.org/wordprocessingml/2006/main" xmlns:w14="http://schemas.microsoft.com/office/word/2010/wordml" xmlns:w15="http://schemas.microsoft.com/office/word/2012/wordml" xmlns:w16cid="http://schemas.microsoft.com/office/word/2016/wordml/cid" xmlns:w16se="http://schemas.microsoft.com/office/word/2015/wordml/symex" xmlns:wpg="http://schemas.microsoft.com/office/word/2010/wordprocessingGroup" xmlns:wpi="http://schemas.microsoft.com/office/word/2010/wordprocessingInk" xmlns:wne="http://schemas.microsoft.com/office/word/2006/wordml" xmlns:wps="http://schemas.microsoft.com/office/word/2010/wordprocessingShape" mc:Ignorable="w14 w15 w16se w16cid wp14">
   <w:endnote w:type="separator" w:id="-1">
     <w:p>
       <w:r>
@@ -13768,7 +13038,7 @@
 </file>
 
 <file path=word/footnotes.xml><?xml version="1.0" encoding="utf-8"?>
-<w:footnotes xmlns:wpc="http://schemas.microsoft.com/office/word/2010/wordprocessingCanvas" xmlns:mc="http://schemas.openxmlformats.org/markup-compatibility/2006" xmlns:o="urn:schemas-microsoft-com:office:office" xmlns:r="http://schemas.openxmlformats.org/officeDocument/2006/relationships" xmlns:m="http://schemas.openxmlformats.org/officeDocument/2006/math" xmlns:v="urn:schemas-microsoft-com:vml" xmlns:wp14="http://schemas.microsoft.com/office/word/2010/wordprocessingDrawing" xmlns:wp="http://schemas.openxmlformats.org/drawingml/2006/wordprocessingDrawing" xmlns:w10="urn:schemas-microsoft-com:office:word" xmlns:w="http://schemas.openxmlformats.org/wordprocessingml/2006/main" xmlns:w14="http://schemas.microsoft.com/office/word/2010/wordml" xmlns:wpg="http://schemas.microsoft.com/office/word/2010/wordprocessingGroup" xmlns:wpi="http://schemas.microsoft.com/office/word/2010/wordprocessingInk" xmlns:wne="http://schemas.microsoft.com/office/word/2006/wordml" xmlns:wps="http://schemas.microsoft.com/office/word/2010/wordprocessingShape" mc:Ignorable="w14 wp14">
+<w:footnotes xmlns:wpc="http://schemas.microsoft.com/office/word/2010/wordprocessingCanvas" xmlns:cx="http://schemas.microsoft.com/office/drawing/2014/chartex" xmlns:cx1="http://schemas.microsoft.com/office/drawing/2015/9/8/chartex" xmlns:cx2="http://schemas.microsoft.com/office/drawing/2015/10/21/chartex" xmlns:cx3="http://schemas.microsoft.com/office/drawing/2016/5/9/chartex" xmlns:cx4="http://schemas.microsoft.com/office/drawing/2016/5/10/chartex" xmlns:cx5="http://schemas.microsoft.com/office/drawing/2016/5/11/chartex" xmlns:cx6="http://schemas.microsoft.com/office/drawing/2016/5/12/chartex" xmlns:cx7="http://schemas.microsoft.com/office/drawing/2016/5/13/chartex" xmlns:cx8="http://schemas.microsoft.com/office/drawing/2016/5/14/chartex" xmlns:mc="http://schemas.openxmlformats.org/markup-compatibility/2006" xmlns:aink="http://schemas.microsoft.com/office/drawing/2016/ink" xmlns:am3d="http://schemas.microsoft.com/office/drawing/2017/model3d" xmlns:o="urn:schemas-microsoft-com:office:office" xmlns:r="http://schemas.openxmlformats.org/officeDocument/2006/relationships" xmlns:m="http://schemas.openxmlformats.org/officeDocument/2006/math" xmlns:v="urn:schemas-microsoft-com:vml" xmlns:wp14="http://schemas.microsoft.com/office/word/2010/wordprocessingDrawing" xmlns:wp="http://schemas.openxmlformats.org/drawingml/2006/wordprocessingDrawing" xmlns:w10="urn:schemas-microsoft-com:office:word" xmlns:w="http://schemas.openxmlformats.org/wordprocessingml/2006/main" xmlns:w14="http://schemas.microsoft.com/office/word/2010/wordml" xmlns:w15="http://schemas.microsoft.com/office/word/2012/wordml" xmlns:w16cid="http://schemas.microsoft.com/office/word/2016/wordml/cid" xmlns:w16se="http://schemas.microsoft.com/office/word/2015/wordml/symex" xmlns:wpg="http://schemas.microsoft.com/office/word/2010/wordprocessingGroup" xmlns:wpi="http://schemas.microsoft.com/office/word/2010/wordprocessingInk" xmlns:wne="http://schemas.microsoft.com/office/word/2006/wordml" xmlns:wps="http://schemas.microsoft.com/office/word/2010/wordprocessingShape" mc:Ignorable="w14 w15 w16se w16cid wp14">
   <w:footnote w:type="separator" w:id="-1">
     <w:p>
       <w:r>
@@ -13787,7 +13057,7 @@
 </file>
 
 <file path=word/header1.xml><?xml version="1.0" encoding="utf-8"?>
-<w:hdr xmlns:wpc="http://schemas.microsoft.com/office/word/2010/wordprocessingCanvas" xmlns:mc="http://schemas.openxmlformats.org/markup-compatibility/2006" xmlns:o="urn:schemas-microsoft-com:office:office" xmlns:r="http://schemas.openxmlformats.org/officeDocument/2006/relationships" xmlns:m="http://schemas.openxmlformats.org/officeDocument/2006/math" xmlns:v="urn:schemas-microsoft-com:vml" xmlns:wp14="http://schemas.microsoft.com/office/word/2010/wordprocessingDrawing" xmlns:wp="http://schemas.openxmlformats.org/drawingml/2006/wordprocessingDrawing" xmlns:w10="urn:schemas-microsoft-com:office:word" xmlns:w="http://schemas.openxmlformats.org/wordprocessingml/2006/main" xmlns:w14="http://schemas.microsoft.com/office/word/2010/wordml" xmlns:wpg="http://schemas.microsoft.com/office/word/2010/wordprocessingGroup" xmlns:wpi="http://schemas.microsoft.com/office/word/2010/wordprocessingInk" xmlns:wne="http://schemas.microsoft.com/office/word/2006/wordml" xmlns:wps="http://schemas.microsoft.com/office/word/2010/wordprocessingShape" mc:Ignorable="w14 wp14">
+<w:hdr xmlns:wpc="http://schemas.microsoft.com/office/word/2010/wordprocessingCanvas" xmlns:cx="http://schemas.microsoft.com/office/drawing/2014/chartex" xmlns:cx1="http://schemas.microsoft.com/office/drawing/2015/9/8/chartex" xmlns:cx2="http://schemas.microsoft.com/office/drawing/2015/10/21/chartex" xmlns:cx3="http://schemas.microsoft.com/office/drawing/2016/5/9/chartex" xmlns:cx4="http://schemas.microsoft.com/office/drawing/2016/5/10/chartex" xmlns:cx5="http://schemas.microsoft.com/office/drawing/2016/5/11/chartex" xmlns:cx6="http://schemas.microsoft.com/office/drawing/2016/5/12/chartex" xmlns:cx7="http://schemas.microsoft.com/office/drawing/2016/5/13/chartex" xmlns:cx8="http://schemas.microsoft.com/office/drawing/2016/5/14/chartex" xmlns:mc="http://schemas.openxmlformats.org/markup-compatibility/2006" xmlns:aink="http://schemas.microsoft.com/office/drawing/2016/ink" xmlns:am3d="http://schemas.microsoft.com/office/drawing/2017/model3d" xmlns:o="urn:schemas-microsoft-com:office:office" xmlns:r="http://schemas.openxmlformats.org/officeDocument/2006/relationships" xmlns:m="http://schemas.openxmlformats.org/officeDocument/2006/math" xmlns:v="urn:schemas-microsoft-com:vml" xmlns:wp14="http://schemas.microsoft.com/office/word/2010/wordprocessingDrawing" xmlns:wp="http://schemas.openxmlformats.org/drawingml/2006/wordprocessingDrawing" xmlns:w10="urn:schemas-microsoft-com:office:word" xmlns:w="http://schemas.openxmlformats.org/wordprocessingml/2006/main" xmlns:w14="http://schemas.microsoft.com/office/word/2010/wordml" xmlns:w15="http://schemas.microsoft.com/office/word/2012/wordml" xmlns:w16cid="http://schemas.microsoft.com/office/word/2016/wordml/cid" xmlns:w16se="http://schemas.microsoft.com/office/word/2015/wordml/symex" xmlns:wpg="http://schemas.microsoft.com/office/word/2010/wordprocessingGroup" xmlns:wpi="http://schemas.microsoft.com/office/word/2010/wordprocessingInk" xmlns:wne="http://schemas.microsoft.com/office/word/2006/wordml" xmlns:wps="http://schemas.microsoft.com/office/word/2010/wordprocessingShape" mc:Ignorable="w14 w15 w16se w16cid wp14">
   <w:p>
     <w:pPr>
       <w:pStyle w:val="Header"/>
@@ -13836,8 +13106,8 @@
 </file>
 
 <file path=word/numbering.xml><?xml version="1.0" encoding="utf-8"?>
-<w:numbering xmlns:wpc="http://schemas.microsoft.com/office/word/2010/wordprocessingCanvas" xmlns:mc="http://schemas.openxmlformats.org/markup-compatibility/2006" xmlns:o="urn:schemas-microsoft-com:office:office" xmlns:r="http://schemas.openxmlformats.org/officeDocument/2006/relationships" xmlns:m="http://schemas.openxmlformats.org/officeDocument/2006/math" xmlns:v="urn:schemas-microsoft-com:vml" xmlns:wp14="http://schemas.microsoft.com/office/word/2010/wordprocessingDrawing" xmlns:wp="http://schemas.openxmlformats.org/drawingml/2006/wordprocessingDrawing" xmlns:w10="urn:schemas-microsoft-com:office:word" xmlns:w="http://schemas.openxmlformats.org/wordprocessingml/2006/main" xmlns:w14="http://schemas.microsoft.com/office/word/2010/wordml" xmlns:wpg="http://schemas.microsoft.com/office/word/2010/wordprocessingGroup" xmlns:wpi="http://schemas.microsoft.com/office/word/2010/wordprocessingInk" xmlns:wne="http://schemas.microsoft.com/office/word/2006/wordml" xmlns:wps="http://schemas.microsoft.com/office/word/2010/wordprocessingShape" mc:Ignorable="w14 wp14">
-  <w:abstractNum w:abstractNumId="0">
+<w:numbering xmlns:wpc="http://schemas.microsoft.com/office/word/2010/wordprocessingCanvas" xmlns:cx="http://schemas.microsoft.com/office/drawing/2014/chartex" xmlns:cx1="http://schemas.microsoft.com/office/drawing/2015/9/8/chartex" xmlns:cx2="http://schemas.microsoft.com/office/drawing/2015/10/21/chartex" xmlns:cx3="http://schemas.microsoft.com/office/drawing/2016/5/9/chartex" xmlns:cx4="http://schemas.microsoft.com/office/drawing/2016/5/10/chartex" xmlns:cx5="http://schemas.microsoft.com/office/drawing/2016/5/11/chartex" xmlns:cx6="http://schemas.microsoft.com/office/drawing/2016/5/12/chartex" xmlns:cx7="http://schemas.microsoft.com/office/drawing/2016/5/13/chartex" xmlns:cx8="http://schemas.microsoft.com/office/drawing/2016/5/14/chartex" xmlns:mc="http://schemas.openxmlformats.org/markup-compatibility/2006" xmlns:aink="http://schemas.microsoft.com/office/drawing/2016/ink" xmlns:am3d="http://schemas.microsoft.com/office/drawing/2017/model3d" xmlns:o="urn:schemas-microsoft-com:office:office" xmlns:r="http://schemas.openxmlformats.org/officeDocument/2006/relationships" xmlns:m="http://schemas.openxmlformats.org/officeDocument/2006/math" xmlns:v="urn:schemas-microsoft-com:vml" xmlns:wp14="http://schemas.microsoft.com/office/word/2010/wordprocessingDrawing" xmlns:wp="http://schemas.openxmlformats.org/drawingml/2006/wordprocessingDrawing" xmlns:w10="urn:schemas-microsoft-com:office:word" xmlns:w="http://schemas.openxmlformats.org/wordprocessingml/2006/main" xmlns:w14="http://schemas.microsoft.com/office/word/2010/wordml" xmlns:w15="http://schemas.microsoft.com/office/word/2012/wordml" xmlns:w16cid="http://schemas.microsoft.com/office/word/2016/wordml/cid" xmlns:w16se="http://schemas.microsoft.com/office/word/2015/wordml/symex" xmlns:wpg="http://schemas.microsoft.com/office/word/2010/wordprocessingGroup" xmlns:wpi="http://schemas.microsoft.com/office/word/2010/wordprocessingInk" xmlns:wne="http://schemas.microsoft.com/office/word/2006/wordml" xmlns:wps="http://schemas.microsoft.com/office/word/2010/wordprocessingShape" mc:Ignorable="w14 w15 w16se w16cid wp14">
+  <w:abstractNum w:abstractNumId="0" w15:restartNumberingAfterBreak="0">
     <w:nsid w:val="FFFFFF1D"/>
     <w:multiLevelType w:val="multilevel"/>
     <w:tmpl w:val="BB50A526"/>
@@ -13977,7 +13247,7 @@
       </w:rPr>
     </w:lvl>
   </w:abstractNum>
-  <w:abstractNum w:abstractNumId="1">
+  <w:abstractNum w:abstractNumId="1" w15:restartNumberingAfterBreak="0">
     <w:nsid w:val="05CF1350"/>
     <w:multiLevelType w:val="hybridMultilevel"/>
     <w:tmpl w:val="D07CDC36"/>
@@ -14117,7 +13387,7 @@
       </w:rPr>
     </w:lvl>
   </w:abstractNum>
-  <w:abstractNum w:abstractNumId="2">
+  <w:abstractNum w:abstractNumId="2" w15:restartNumberingAfterBreak="0">
     <w:nsid w:val="09B10EE6"/>
     <w:multiLevelType w:val="hybridMultilevel"/>
     <w:tmpl w:val="8AEC2798"/>
@@ -14206,7 +13476,7 @@
       </w:pPr>
     </w:lvl>
   </w:abstractNum>
-  <w:abstractNum w:abstractNumId="3">
+  <w:abstractNum w:abstractNumId="3" w15:restartNumberingAfterBreak="0">
     <w:nsid w:val="0F95084D"/>
     <w:multiLevelType w:val="hybridMultilevel"/>
     <w:tmpl w:val="DFA45022"/>
@@ -14295,7 +13565,7 @@
       </w:pPr>
     </w:lvl>
   </w:abstractNum>
-  <w:abstractNum w:abstractNumId="4">
+  <w:abstractNum w:abstractNumId="4" w15:restartNumberingAfterBreak="0">
     <w:nsid w:val="18D42FD3"/>
     <w:multiLevelType w:val="hybridMultilevel"/>
     <w:tmpl w:val="C04841DE"/>
@@ -14384,7 +13654,7 @@
       </w:pPr>
     </w:lvl>
   </w:abstractNum>
-  <w:abstractNum w:abstractNumId="5">
+  <w:abstractNum w:abstractNumId="5" w15:restartNumberingAfterBreak="0">
     <w:nsid w:val="1B00799B"/>
     <w:multiLevelType w:val="hybridMultilevel"/>
     <w:tmpl w:val="683E8134"/>
@@ -14473,7 +13743,7 @@
       </w:pPr>
     </w:lvl>
   </w:abstractNum>
-  <w:abstractNum w:abstractNumId="6">
+  <w:abstractNum w:abstractNumId="6" w15:restartNumberingAfterBreak="0">
     <w:nsid w:val="22973E56"/>
     <w:multiLevelType w:val="hybridMultilevel"/>
     <w:tmpl w:val="6AB2D0A2"/>
@@ -14586,7 +13856,7 @@
       </w:rPr>
     </w:lvl>
   </w:abstractNum>
-  <w:abstractNum w:abstractNumId="7">
+  <w:abstractNum w:abstractNumId="7" w15:restartNumberingAfterBreak="0">
     <w:nsid w:val="2929493B"/>
     <w:multiLevelType w:val="hybridMultilevel"/>
     <w:tmpl w:val="9FBA17CC"/>
@@ -14675,7 +13945,7 @@
       </w:pPr>
     </w:lvl>
   </w:abstractNum>
-  <w:abstractNum w:abstractNumId="8">
+  <w:abstractNum w:abstractNumId="8" w15:restartNumberingAfterBreak="0">
     <w:nsid w:val="29347047"/>
     <w:multiLevelType w:val="hybridMultilevel"/>
     <w:tmpl w:val="4A007714"/>
@@ -14788,7 +14058,7 @@
       </w:rPr>
     </w:lvl>
   </w:abstractNum>
-  <w:abstractNum w:abstractNumId="9">
+  <w:abstractNum w:abstractNumId="9" w15:restartNumberingAfterBreak="0">
     <w:nsid w:val="2A135974"/>
     <w:multiLevelType w:val="hybridMultilevel"/>
     <w:tmpl w:val="DA50BA08"/>
@@ -14877,7 +14147,7 @@
       </w:pPr>
     </w:lvl>
   </w:abstractNum>
-  <w:abstractNum w:abstractNumId="10">
+  <w:abstractNum w:abstractNumId="10" w15:restartNumberingAfterBreak="0">
     <w:nsid w:val="307D6264"/>
     <w:multiLevelType w:val="hybridMultilevel"/>
     <w:tmpl w:val="D3B20B8E"/>
@@ -14966,7 +14236,7 @@
       </w:pPr>
     </w:lvl>
   </w:abstractNum>
-  <w:abstractNum w:abstractNumId="11">
+  <w:abstractNum w:abstractNumId="11" w15:restartNumberingAfterBreak="0">
     <w:nsid w:val="363F587D"/>
     <w:multiLevelType w:val="hybridMultilevel"/>
     <w:tmpl w:val="3DB0E554"/>
@@ -15079,7 +14349,7 @@
       </w:rPr>
     </w:lvl>
   </w:abstractNum>
-  <w:abstractNum w:abstractNumId="12">
+  <w:abstractNum w:abstractNumId="12" w15:restartNumberingAfterBreak="0">
     <w:nsid w:val="3EBD26FB"/>
     <w:multiLevelType w:val="hybridMultilevel"/>
     <w:tmpl w:val="37983898"/>
@@ -15168,7 +14438,7 @@
       </w:pPr>
     </w:lvl>
   </w:abstractNum>
-  <w:abstractNum w:abstractNumId="13">
+  <w:abstractNum w:abstractNumId="13" w15:restartNumberingAfterBreak="0">
     <w:nsid w:val="44BF2563"/>
     <w:multiLevelType w:val="hybridMultilevel"/>
     <w:tmpl w:val="9940B0CC"/>
@@ -15257,7 +14527,7 @@
       </w:pPr>
     </w:lvl>
   </w:abstractNum>
-  <w:abstractNum w:abstractNumId="14">
+  <w:abstractNum w:abstractNumId="14" w15:restartNumberingAfterBreak="0">
     <w:nsid w:val="46D52DA1"/>
     <w:multiLevelType w:val="hybridMultilevel"/>
     <w:tmpl w:val="1E52A894"/>
@@ -15347,7 +14617,7 @@
       </w:pPr>
     </w:lvl>
   </w:abstractNum>
-  <w:abstractNum w:abstractNumId="15">
+  <w:abstractNum w:abstractNumId="15" w15:restartNumberingAfterBreak="0">
     <w:nsid w:val="4DF322DA"/>
     <w:multiLevelType w:val="hybridMultilevel"/>
     <w:tmpl w:val="67C802E4"/>
@@ -15436,7 +14706,7 @@
       </w:pPr>
     </w:lvl>
   </w:abstractNum>
-  <w:abstractNum w:abstractNumId="16">
+  <w:abstractNum w:abstractNumId="16" w15:restartNumberingAfterBreak="0">
     <w:nsid w:val="517A0EC4"/>
     <w:multiLevelType w:val="hybridMultilevel"/>
     <w:tmpl w:val="0E9A71DC"/>
@@ -15526,7 +14796,7 @@
       </w:pPr>
     </w:lvl>
   </w:abstractNum>
-  <w:abstractNum w:abstractNumId="17">
+  <w:abstractNum w:abstractNumId="17" w15:restartNumberingAfterBreak="0">
     <w:nsid w:val="59E32701"/>
     <w:multiLevelType w:val="hybridMultilevel"/>
     <w:tmpl w:val="21008964"/>
@@ -15666,7 +14936,7 @@
       </w:rPr>
     </w:lvl>
   </w:abstractNum>
-  <w:abstractNum w:abstractNumId="18">
+  <w:abstractNum w:abstractNumId="18" w15:restartNumberingAfterBreak="0">
     <w:nsid w:val="5A0B20E5"/>
     <w:multiLevelType w:val="hybridMultilevel"/>
     <w:tmpl w:val="19E60C6E"/>
@@ -15755,7 +15025,7 @@
       </w:pPr>
     </w:lvl>
   </w:abstractNum>
-  <w:abstractNum w:abstractNumId="19">
+  <w:abstractNum w:abstractNumId="19" w15:restartNumberingAfterBreak="0">
     <w:nsid w:val="5AF701A6"/>
     <w:multiLevelType w:val="hybridMultilevel"/>
     <w:tmpl w:val="C67ADB48"/>
@@ -15844,7 +15114,7 @@
       </w:pPr>
     </w:lvl>
   </w:abstractNum>
-  <w:abstractNum w:abstractNumId="20">
+  <w:abstractNum w:abstractNumId="20" w15:restartNumberingAfterBreak="0">
     <w:nsid w:val="73736201"/>
     <w:multiLevelType w:val="hybridMultilevel"/>
     <w:tmpl w:val="BF04B0AE"/>
@@ -15933,7 +15203,7 @@
       </w:pPr>
     </w:lvl>
   </w:abstractNum>
-  <w:abstractNum w:abstractNumId="21">
+  <w:abstractNum w:abstractNumId="21" w15:restartNumberingAfterBreak="0">
     <w:nsid w:val="7F0E7F76"/>
     <w:multiLevelType w:val="hybridMultilevel"/>
     <w:tmpl w:val="2C70089A"/>
@@ -16116,7 +15386,7 @@
 </file>
 
 <file path=word/styles.xml><?xml version="1.0" encoding="utf-8"?>
-<w:styles xmlns:mc="http://schemas.openxmlformats.org/markup-compatibility/2006" xmlns:r="http://schemas.openxmlformats.org/officeDocument/2006/relationships" xmlns:w="http://schemas.openxmlformats.org/wordprocessingml/2006/main" xmlns:w14="http://schemas.microsoft.com/office/word/2010/wordml" mc:Ignorable="w14">
+<w:styles xmlns:mc="http://schemas.openxmlformats.org/markup-compatibility/2006" xmlns:r="http://schemas.openxmlformats.org/officeDocument/2006/relationships" xmlns:w="http://schemas.openxmlformats.org/wordprocessingml/2006/main" xmlns:w14="http://schemas.microsoft.com/office/word/2010/wordml" xmlns:w15="http://schemas.microsoft.com/office/word/2012/wordml" xmlns:w16cid="http://schemas.microsoft.com/office/word/2016/wordml/cid" xmlns:w16se="http://schemas.microsoft.com/office/word/2015/wordml/symex" mc:Ignorable="w14 w15 w16se w16cid">
   <w:docDefaults>
     <w:rPrDefault>
       <w:rPr>
@@ -16126,10 +15396,10 @@
     </w:rPrDefault>
     <w:pPrDefault/>
   </w:docDefaults>
-  <w:latentStyles w:defLockedState="0" w:defUIPriority="0" w:defSemiHidden="0" w:defUnhideWhenUsed="0" w:defQFormat="0" w:count="267">
+  <w:latentStyles w:defLockedState="0" w:defUIPriority="0" w:defSemiHidden="0" w:defUnhideWhenUsed="0" w:defQFormat="0" w:count="376">
     <w:lsdException w:name="Normal" w:qFormat="1"/>
     <w:lsdException w:name="heading 1" w:qFormat="1"/>
-    <w:lsdException w:name="heading 2" w:qFormat="1"/>
+    <w:lsdException w:name="heading 2" w:semiHidden="1" w:unhideWhenUsed="1" w:qFormat="1"/>
     <w:lsdException w:name="heading 3" w:semiHidden="1" w:unhideWhenUsed="1" w:qFormat="1"/>
     <w:lsdException w:name="heading 4" w:semiHidden="1" w:unhideWhenUsed="1" w:qFormat="1"/>
     <w:lsdException w:name="heading 5" w:semiHidden="1" w:unhideWhenUsed="1" w:qFormat="1"/>
@@ -16137,12 +15407,100 @@
     <w:lsdException w:name="heading 7" w:semiHidden="1" w:unhideWhenUsed="1" w:qFormat="1"/>
     <w:lsdException w:name="heading 8" w:semiHidden="1" w:unhideWhenUsed="1" w:qFormat="1"/>
     <w:lsdException w:name="heading 9" w:semiHidden="1" w:unhideWhenUsed="1" w:qFormat="1"/>
+    <w:lsdException w:name="index 1" w:semiHidden="1" w:unhideWhenUsed="1"/>
+    <w:lsdException w:name="index 2" w:semiHidden="1" w:unhideWhenUsed="1"/>
+    <w:lsdException w:name="index 3" w:semiHidden="1" w:unhideWhenUsed="1"/>
+    <w:lsdException w:name="index 4" w:semiHidden="1" w:unhideWhenUsed="1"/>
+    <w:lsdException w:name="index 5" w:semiHidden="1" w:unhideWhenUsed="1"/>
+    <w:lsdException w:name="index 6" w:semiHidden="1" w:unhideWhenUsed="1"/>
+    <w:lsdException w:name="index 7" w:semiHidden="1" w:unhideWhenUsed="1"/>
+    <w:lsdException w:name="index 8" w:semiHidden="1" w:unhideWhenUsed="1"/>
+    <w:lsdException w:name="index 9" w:semiHidden="1" w:unhideWhenUsed="1"/>
+    <w:lsdException w:name="toc 1" w:semiHidden="1" w:unhideWhenUsed="1"/>
+    <w:lsdException w:name="toc 2" w:semiHidden="1" w:unhideWhenUsed="1"/>
+    <w:lsdException w:name="toc 3" w:semiHidden="1" w:unhideWhenUsed="1"/>
+    <w:lsdException w:name="toc 4" w:semiHidden="1" w:unhideWhenUsed="1"/>
+    <w:lsdException w:name="toc 5" w:semiHidden="1" w:unhideWhenUsed="1"/>
+    <w:lsdException w:name="toc 6" w:semiHidden="1" w:unhideWhenUsed="1"/>
+    <w:lsdException w:name="toc 7" w:semiHidden="1" w:unhideWhenUsed="1"/>
+    <w:lsdException w:name="toc 8" w:semiHidden="1" w:unhideWhenUsed="1"/>
+    <w:lsdException w:name="toc 9" w:semiHidden="1" w:unhideWhenUsed="1"/>
+    <w:lsdException w:name="Normal Indent" w:semiHidden="1" w:unhideWhenUsed="1"/>
+    <w:lsdException w:name="footnote text" w:semiHidden="1" w:unhideWhenUsed="1"/>
+    <w:lsdException w:name="annotation text" w:semiHidden="1" w:unhideWhenUsed="1"/>
+    <w:lsdException w:name="header" w:semiHidden="1" w:unhideWhenUsed="1"/>
+    <w:lsdException w:name="footer" w:semiHidden="1" w:unhideWhenUsed="1"/>
+    <w:lsdException w:name="index heading" w:semiHidden="1" w:unhideWhenUsed="1"/>
     <w:lsdException w:name="caption" w:semiHidden="1" w:unhideWhenUsed="1" w:qFormat="1"/>
+    <w:lsdException w:name="table of figures" w:semiHidden="1" w:unhideWhenUsed="1"/>
+    <w:lsdException w:name="envelope address" w:semiHidden="1" w:unhideWhenUsed="1"/>
+    <w:lsdException w:name="envelope return" w:semiHidden="1" w:unhideWhenUsed="1"/>
+    <w:lsdException w:name="footnote reference" w:semiHidden="1" w:unhideWhenUsed="1"/>
+    <w:lsdException w:name="annotation reference" w:semiHidden="1" w:unhideWhenUsed="1"/>
+    <w:lsdException w:name="line number" w:semiHidden="1" w:unhideWhenUsed="1"/>
+    <w:lsdException w:name="page number" w:semiHidden="1" w:unhideWhenUsed="1"/>
+    <w:lsdException w:name="endnote reference" w:semiHidden="1" w:unhideWhenUsed="1"/>
+    <w:lsdException w:name="endnote text" w:semiHidden="1" w:unhideWhenUsed="1"/>
+    <w:lsdException w:name="macro" w:semiHidden="1" w:unhideWhenUsed="1"/>
+    <w:lsdException w:name="toa heading" w:semiHidden="1" w:unhideWhenUsed="1"/>
+    <w:lsdException w:name="List Number" w:semiHidden="1" w:unhideWhenUsed="1"/>
+    <w:lsdException w:name="List 2" w:semiHidden="1" w:unhideWhenUsed="1"/>
+    <w:lsdException w:name="List 3" w:semiHidden="1" w:unhideWhenUsed="1"/>
+    <w:lsdException w:name="List 4" w:semiHidden="1" w:unhideWhenUsed="1"/>
+    <w:lsdException w:name="List 5" w:semiHidden="1" w:unhideWhenUsed="1"/>
+    <w:lsdException w:name="List Bullet 2" w:semiHidden="1" w:unhideWhenUsed="1"/>
+    <w:lsdException w:name="List Bullet 3" w:semiHidden="1" w:unhideWhenUsed="1"/>
+    <w:lsdException w:name="List Bullet 4" w:semiHidden="1" w:unhideWhenUsed="1"/>
+    <w:lsdException w:name="List Bullet 5" w:semiHidden="1" w:unhideWhenUsed="1"/>
+    <w:lsdException w:name="List Number 2" w:semiHidden="1" w:unhideWhenUsed="1"/>
+    <w:lsdException w:name="List Number 3" w:semiHidden="1" w:unhideWhenUsed="1"/>
+    <w:lsdException w:name="List Number 4" w:semiHidden="1" w:unhideWhenUsed="1"/>
+    <w:lsdException w:name="List Number 5" w:semiHidden="1" w:unhideWhenUsed="1"/>
     <w:lsdException w:name="Title" w:qFormat="1"/>
+    <w:lsdException w:name="Closing" w:semiHidden="1" w:unhideWhenUsed="1"/>
+    <w:lsdException w:name="Signature" w:semiHidden="1" w:unhideWhenUsed="1"/>
+    <w:lsdException w:name="Default Paragraph Font" w:semiHidden="1" w:unhideWhenUsed="1"/>
+    <w:lsdException w:name="Body Text" w:semiHidden="1" w:unhideWhenUsed="1"/>
+    <w:lsdException w:name="Body Text Indent" w:semiHidden="1" w:unhideWhenUsed="1"/>
+    <w:lsdException w:name="List Continue" w:semiHidden="1" w:unhideWhenUsed="1"/>
+    <w:lsdException w:name="Message Header" w:semiHidden="1" w:unhideWhenUsed="1"/>
     <w:lsdException w:name="Subtitle" w:qFormat="1"/>
+    <w:lsdException w:name="Salutation" w:semiHidden="1" w:unhideWhenUsed="1"/>
+    <w:lsdException w:name="Date" w:semiHidden="1" w:unhideWhenUsed="1"/>
+    <w:lsdException w:name="Body Text First Indent" w:semiHidden="1" w:unhideWhenUsed="1"/>
+    <w:lsdException w:name="Body Text First Indent 2" w:semiHidden="1" w:unhideWhenUsed="1"/>
+    <w:lsdException w:name="Note Heading" w:semiHidden="1" w:unhideWhenUsed="1"/>
+    <w:lsdException w:name="Body Text 2" w:semiHidden="1" w:unhideWhenUsed="1"/>
+    <w:lsdException w:name="Body Text 3" w:semiHidden="1" w:unhideWhenUsed="1"/>
+    <w:lsdException w:name="Body Text Indent 2" w:semiHidden="1" w:unhideWhenUsed="1"/>
+    <w:lsdException w:name="Body Text Indent 3" w:semiHidden="1" w:unhideWhenUsed="1"/>
+    <w:lsdException w:name="Block Text" w:semiHidden="1" w:unhideWhenUsed="1"/>
+    <w:lsdException w:name="Hyperlink" w:semiHidden="1" w:unhideWhenUsed="1"/>
+    <w:lsdException w:name="FollowedHyperlink" w:semiHidden="1" w:unhideWhenUsed="1"/>
     <w:lsdException w:name="Strong" w:qFormat="1"/>
     <w:lsdException w:name="Emphasis" w:qFormat="1"/>
+    <w:lsdException w:name="Document Map" w:semiHidden="1" w:unhideWhenUsed="1"/>
+    <w:lsdException w:name="Plain Text" w:semiHidden="1" w:unhideWhenUsed="1"/>
+    <w:lsdException w:name="E-mail Signature" w:semiHidden="1" w:unhideWhenUsed="1"/>
+    <w:lsdException w:name="HTML Top of Form" w:semiHidden="1" w:unhideWhenUsed="1"/>
+    <w:lsdException w:name="HTML Bottom of Form" w:semiHidden="1" w:unhideWhenUsed="1"/>
+    <w:lsdException w:name="Normal (Web)" w:semiHidden="1" w:unhideWhenUsed="1"/>
+    <w:lsdException w:name="HTML Acronym" w:semiHidden="1" w:unhideWhenUsed="1"/>
+    <w:lsdException w:name="HTML Address" w:semiHidden="1" w:unhideWhenUsed="1"/>
+    <w:lsdException w:name="HTML Cite" w:semiHidden="1" w:unhideWhenUsed="1"/>
+    <w:lsdException w:name="HTML Code" w:semiHidden="1" w:unhideWhenUsed="1"/>
+    <w:lsdException w:name="HTML Definition" w:semiHidden="1" w:unhideWhenUsed="1"/>
+    <w:lsdException w:name="HTML Keyboard" w:semiHidden="1" w:unhideWhenUsed="1"/>
+    <w:lsdException w:name="HTML Preformatted" w:semiHidden="1" w:unhideWhenUsed="1"/>
+    <w:lsdException w:name="HTML Sample" w:semiHidden="1" w:unhideWhenUsed="1"/>
+    <w:lsdException w:name="HTML Typewriter" w:semiHidden="1" w:unhideWhenUsed="1"/>
+    <w:lsdException w:name="HTML Variable" w:semiHidden="1" w:unhideWhenUsed="1"/>
     <w:lsdException w:name="Normal Table" w:semiHidden="1" w:unhideWhenUsed="1"/>
+    <w:lsdException w:name="annotation subject" w:semiHidden="1" w:unhideWhenUsed="1"/>
+    <w:lsdException w:name="No List" w:semiHidden="1" w:unhideWhenUsed="1"/>
+    <w:lsdException w:name="Outline List 1" w:semiHidden="1" w:unhideWhenUsed="1"/>
+    <w:lsdException w:name="Outline List 2" w:semiHidden="1" w:unhideWhenUsed="1"/>
+    <w:lsdException w:name="Outline List 3" w:semiHidden="1" w:unhideWhenUsed="1"/>
     <w:lsdException w:name="Table Simple 1" w:semiHidden="1" w:unhideWhenUsed="1"/>
     <w:lsdException w:name="Table Simple 2" w:semiHidden="1" w:unhideWhenUsed="1"/>
     <w:lsdException w:name="Table Simple 3" w:semiHidden="1" w:unhideWhenUsed="1"/>
@@ -16208,7 +15566,7 @@
     <w:lsdException w:name="Medium Shading 1 Accent 1" w:uiPriority="68"/>
     <w:lsdException w:name="Medium Shading 2 Accent 1" w:uiPriority="69"/>
     <w:lsdException w:name="Medium List 1 Accent 1" w:uiPriority="70"/>
-    <w:lsdException w:name="Revision" w:uiPriority="71"/>
+    <w:lsdException w:name="Revision" w:semiHidden="1" w:uiPriority="71"/>
     <w:lsdException w:name="List Paragraph" w:uiPriority="72"/>
     <w:lsdException w:name="Quote" w:uiPriority="73"/>
     <w:lsdException w:name="Intense Quote" w:uiPriority="60"/>
@@ -16297,380 +15655,115 @@
     <w:lsdException w:name="Book Title" w:uiPriority="33" w:qFormat="1"/>
     <w:lsdException w:name="Bibliography" w:semiHidden="1" w:uiPriority="37" w:unhideWhenUsed="1"/>
     <w:lsdException w:name="TOC Heading" w:semiHidden="1" w:uiPriority="39" w:unhideWhenUsed="1" w:qFormat="1"/>
-  </w:latentStyles>
-  <w:style w:type="paragraph" w:default="1" w:styleId="Normal">
-    <w:name w:val="Normal"/>
-    <w:qFormat/>
-    <w:rPr>
-      <w:rFonts w:ascii="CG Times" w:hAnsi="CG Times"/>
-      <w:sz w:val="24"/>
-    </w:rPr>
-  </w:style>
-  <w:style w:type="paragraph" w:styleId="Heading1">
-    <w:name w:val="heading 1"/>
-    <w:basedOn w:val="Normal"/>
-    <w:next w:val="Normal"/>
-    <w:qFormat/>
-    <w:pPr>
-      <w:keepNext/>
-      <w:tabs>
-        <w:tab w:val="left" w:pos="3600"/>
-      </w:tabs>
-      <w:ind w:left="270"/>
-      <w:outlineLvl w:val="0"/>
-    </w:pPr>
-    <w:rPr>
-      <w:b/>
-    </w:rPr>
-  </w:style>
-  <w:style w:type="paragraph" w:styleId="Heading2">
-    <w:name w:val="heading 2"/>
-    <w:basedOn w:val="Normal"/>
-    <w:next w:val="Normal"/>
-    <w:qFormat/>
-    <w:pPr>
-      <w:keepNext/>
-      <w:spacing w:before="60" w:after="60"/>
-      <w:ind w:left="-108"/>
-      <w:jc w:val="center"/>
-      <w:outlineLvl w:val="1"/>
-    </w:pPr>
-    <w:rPr>
-      <w:b/>
-      <w:sz w:val="20"/>
-    </w:rPr>
-  </w:style>
-  <w:style w:type="character" w:default="1" w:styleId="DefaultParagraphFont">
-    <w:name w:val="Default Paragraph Font"/>
-    <w:uiPriority w:val="1"/>
-    <w:semiHidden/>
-    <w:unhideWhenUsed/>
-  </w:style>
-  <w:style w:type="table" w:default="1" w:styleId="TableNormal">
-    <w:name w:val="Normal Table"/>
-    <w:uiPriority w:val="99"/>
-    <w:semiHidden/>
-    <w:unhideWhenUsed/>
-    <w:tblPr>
-      <w:tblInd w:w="0" w:type="dxa"/>
-      <w:tblCellMar>
-        <w:top w:w="0" w:type="dxa"/>
-        <w:left w:w="108" w:type="dxa"/>
-        <w:bottom w:w="0" w:type="dxa"/>
-        <w:right w:w="108" w:type="dxa"/>
-      </w:tblCellMar>
-    </w:tblPr>
-  </w:style>
-  <w:style w:type="numbering" w:default="1" w:styleId="NoList">
-    <w:name w:val="No List"/>
-    <w:uiPriority w:val="99"/>
-    <w:semiHidden/>
-    <w:unhideWhenUsed/>
-  </w:style>
-  <w:style w:type="paragraph" w:styleId="Header">
-    <w:name w:val="header"/>
-    <w:basedOn w:val="Normal"/>
-    <w:pPr>
-      <w:tabs>
-        <w:tab w:val="center" w:pos="4320"/>
-        <w:tab w:val="right" w:pos="8640"/>
-      </w:tabs>
-    </w:pPr>
-  </w:style>
-  <w:style w:type="paragraph" w:styleId="Footer">
-    <w:name w:val="footer"/>
-    <w:basedOn w:val="Normal"/>
-    <w:pPr>
-      <w:tabs>
-        <w:tab w:val="center" w:pos="4320"/>
-        <w:tab w:val="right" w:pos="8640"/>
-      </w:tabs>
-    </w:pPr>
-  </w:style>
-  <w:style w:type="paragraph" w:styleId="TOC1">
-    <w:name w:val="toc 1"/>
-    <w:basedOn w:val="Normal"/>
-    <w:next w:val="Normal"/>
-    <w:autoRedefine/>
-    <w:semiHidden/>
-    <w:pPr>
-      <w:tabs>
-        <w:tab w:val="left" w:pos="1440"/>
-        <w:tab w:val="right" w:pos="10080"/>
-      </w:tabs>
-      <w:ind w:left="720" w:hanging="720"/>
-    </w:pPr>
-    <w:rPr>
-      <w:sz w:val="20"/>
-    </w:rPr>
-  </w:style>
-  <w:style w:type="paragraph" w:styleId="TOC2">
-    <w:name w:val="toc 2"/>
-    <w:basedOn w:val="Normal"/>
-    <w:next w:val="Normal"/>
-    <w:autoRedefine/>
-    <w:semiHidden/>
-    <w:pPr>
-      <w:tabs>
-        <w:tab w:val="left" w:pos="1440"/>
-        <w:tab w:val="right" w:leader="dot" w:pos="10800"/>
-      </w:tabs>
-      <w:ind w:left="720" w:hanging="720"/>
-      <w:jc w:val="right"/>
-    </w:pPr>
-    <w:rPr>
-      <w:noProof/>
-      <w:sz w:val="20"/>
-    </w:rPr>
-  </w:style>
-  <w:style w:type="paragraph" w:customStyle="1" w:styleId="By-laws">
-    <w:name w:val="By-laws"/>
-    <w:basedOn w:val="Normal"/>
-    <w:next w:val="Normal"/>
-    <w:rPr>
-      <w:lang w:val="en-CA"/>
-    </w:rPr>
-  </w:style>
-  <w:style w:type="character" w:styleId="Hyperlink">
-    <w:name w:val="Hyperlink"/>
-    <w:rsid w:val="00B92E9B"/>
-    <w:rPr>
-      <w:color w:val="0000FF"/>
-      <w:u w:val="single"/>
-    </w:rPr>
-  </w:style>
-  <w:style w:type="paragraph" w:styleId="BalloonText">
-    <w:name w:val="Balloon Text"/>
-    <w:basedOn w:val="Normal"/>
-    <w:link w:val="BalloonTextChar"/>
-    <w:rsid w:val="009D5CF5"/>
-    <w:rPr>
-      <w:rFonts w:ascii="Tahoma" w:hAnsi="Tahoma" w:cs="Tahoma"/>
-      <w:sz w:val="16"/>
-      <w:szCs w:val="16"/>
-    </w:rPr>
-  </w:style>
-  <w:style w:type="character" w:customStyle="1" w:styleId="BalloonTextChar">
-    <w:name w:val="Balloon Text Char"/>
-    <w:link w:val="BalloonText"/>
-    <w:rsid w:val="009D5CF5"/>
-    <w:rPr>
-      <w:rFonts w:ascii="Tahoma" w:hAnsi="Tahoma" w:cs="Tahoma"/>
-      <w:sz w:val="16"/>
-      <w:szCs w:val="16"/>
-      <w:lang w:val="en-US" w:eastAsia="en-US"/>
-    </w:rPr>
-  </w:style>
-  <w:style w:type="table" w:styleId="TableGrid">
-    <w:name w:val="Table Grid"/>
-    <w:basedOn w:val="TableNormal"/>
-    <w:rsid w:val="00D92187"/>
-    <w:tblPr>
-      <w:tblBorders>
-        <w:top w:val="single" w:sz="4" w:space="0" w:color="auto"/>
-        <w:left w:val="single" w:sz="4" w:space="0" w:color="auto"/>
-        <w:bottom w:val="single" w:sz="4" w:space="0" w:color="auto"/>
-        <w:right w:val="single" w:sz="4" w:space="0" w:color="auto"/>
-        <w:insideH w:val="single" w:sz="4" w:space="0" w:color="auto"/>
-        <w:insideV w:val="single" w:sz="4" w:space="0" w:color="auto"/>
-      </w:tblBorders>
-    </w:tblPr>
-  </w:style>
-  <w:style w:type="paragraph" w:styleId="ListParagraph">
-    <w:name w:val="List Paragraph"/>
-    <w:basedOn w:val="Normal"/>
-    <w:uiPriority w:val="72"/>
-    <w:rsid w:val="00993173"/>
-    <w:pPr>
-      <w:ind w:left="720"/>
-      <w:contextualSpacing/>
-    </w:pPr>
-  </w:style>
-</w:styles>
-</file>
-
-<file path=word/stylesWithEffects.xml><?xml version="1.0" encoding="utf-8"?>
-<w:styles xmlns:wpc="http://schemas.microsoft.com/office/word/2010/wordprocessingCanvas" xmlns:mc="http://schemas.openxmlformats.org/markup-compatibility/2006" xmlns:o="urn:schemas-microsoft-com:office:office" xmlns:r="http://schemas.openxmlformats.org/officeDocument/2006/relationships" xmlns:m="http://schemas.openxmlformats.org/officeDocument/2006/math" xmlns:v="urn:schemas-microsoft-com:vml" xmlns:wp14="http://schemas.microsoft.com/office/word/2010/wordprocessingDrawing" xmlns:wp="http://schemas.openxmlformats.org/drawingml/2006/wordprocessingDrawing" xmlns:w10="urn:schemas-microsoft-com:office:word" xmlns:w="http://schemas.openxmlformats.org/wordprocessingml/2006/main" xmlns:w14="http://schemas.microsoft.com/office/word/2010/wordml" xmlns:wpg="http://schemas.microsoft.com/office/word/2010/wordprocessingGroup" xmlns:wpi="http://schemas.microsoft.com/office/word/2010/wordprocessingInk" xmlns:wne="http://schemas.microsoft.com/office/word/2006/wordml" xmlns:wps="http://schemas.microsoft.com/office/word/2010/wordprocessingShape" mc:Ignorable="w14 wp14">
-  <w:docDefaults>
-    <w:rPrDefault>
-      <w:rPr>
-        <w:rFonts w:ascii="Times New Roman" w:eastAsia="Times New Roman" w:hAnsi="Times New Roman" w:cs="Times New Roman"/>
-        <w:lang w:val="en-US" w:eastAsia="en-US" w:bidi="ar-SA"/>
-      </w:rPr>
-    </w:rPrDefault>
-    <w:pPrDefault/>
-  </w:docDefaults>
-  <w:latentStyles w:defLockedState="0" w:defUIPriority="0" w:defSemiHidden="0" w:defUnhideWhenUsed="0" w:defQFormat="0" w:count="267">
-    <w:lsdException w:name="Normal" w:qFormat="1"/>
-    <w:lsdException w:name="heading 1" w:qFormat="1"/>
-    <w:lsdException w:name="heading 2" w:qFormat="1"/>
-    <w:lsdException w:name="heading 3" w:semiHidden="1" w:unhideWhenUsed="1" w:qFormat="1"/>
-    <w:lsdException w:name="heading 4" w:semiHidden="1" w:unhideWhenUsed="1" w:qFormat="1"/>
-    <w:lsdException w:name="heading 5" w:semiHidden="1" w:unhideWhenUsed="1" w:qFormat="1"/>
-    <w:lsdException w:name="heading 6" w:semiHidden="1" w:unhideWhenUsed="1" w:qFormat="1"/>
-    <w:lsdException w:name="heading 7" w:semiHidden="1" w:unhideWhenUsed="1" w:qFormat="1"/>
-    <w:lsdException w:name="heading 8" w:semiHidden="1" w:unhideWhenUsed="1" w:qFormat="1"/>
-    <w:lsdException w:name="heading 9" w:semiHidden="1" w:unhideWhenUsed="1" w:qFormat="1"/>
-    <w:lsdException w:name="caption" w:semiHidden="1" w:unhideWhenUsed="1" w:qFormat="1"/>
-    <w:lsdException w:name="Title" w:qFormat="1"/>
-    <w:lsdException w:name="Subtitle" w:qFormat="1"/>
-    <w:lsdException w:name="Strong" w:qFormat="1"/>
-    <w:lsdException w:name="Emphasis" w:qFormat="1"/>
-    <w:lsdException w:name="Normal Table" w:semiHidden="1" w:unhideWhenUsed="1"/>
-    <w:lsdException w:name="Table Simple 1" w:semiHidden="1" w:unhideWhenUsed="1"/>
-    <w:lsdException w:name="Table Simple 2" w:semiHidden="1" w:unhideWhenUsed="1"/>
-    <w:lsdException w:name="Table Simple 3" w:semiHidden="1" w:unhideWhenUsed="1"/>
-    <w:lsdException w:name="Table Classic 1" w:semiHidden="1" w:unhideWhenUsed="1"/>
-    <w:lsdException w:name="Table Classic 2" w:semiHidden="1" w:unhideWhenUsed="1"/>
-    <w:lsdException w:name="Table Classic 3" w:semiHidden="1" w:unhideWhenUsed="1"/>
-    <w:lsdException w:name="Table Classic 4" w:semiHidden="1" w:unhideWhenUsed="1"/>
-    <w:lsdException w:name="Table Colorful 1" w:semiHidden="1" w:unhideWhenUsed="1"/>
-    <w:lsdException w:name="Table Colorful 2" w:semiHidden="1" w:unhideWhenUsed="1"/>
-    <w:lsdException w:name="Table Colorful 3" w:semiHidden="1" w:unhideWhenUsed="1"/>
-    <w:lsdException w:name="Table Columns 1" w:semiHidden="1" w:unhideWhenUsed="1"/>
-    <w:lsdException w:name="Table Columns 2" w:semiHidden="1" w:unhideWhenUsed="1"/>
-    <w:lsdException w:name="Table Columns 3" w:semiHidden="1" w:unhideWhenUsed="1"/>
-    <w:lsdException w:name="Table Columns 4" w:semiHidden="1" w:unhideWhenUsed="1"/>
-    <w:lsdException w:name="Table Columns 5" w:semiHidden="1" w:unhideWhenUsed="1"/>
-    <w:lsdException w:name="Table Grid 1" w:semiHidden="1" w:unhideWhenUsed="1"/>
-    <w:lsdException w:name="Table Grid 2" w:semiHidden="1" w:unhideWhenUsed="1"/>
-    <w:lsdException w:name="Table Grid 3" w:semiHidden="1" w:unhideWhenUsed="1"/>
-    <w:lsdException w:name="Table Grid 4" w:semiHidden="1" w:unhideWhenUsed="1"/>
-    <w:lsdException w:name="Table Grid 5" w:semiHidden="1" w:unhideWhenUsed="1"/>
-    <w:lsdException w:name="Table Grid 6" w:semiHidden="1" w:unhideWhenUsed="1"/>
-    <w:lsdException w:name="Table Grid 7" w:semiHidden="1" w:unhideWhenUsed="1"/>
-    <w:lsdException w:name="Table Grid 8" w:semiHidden="1" w:unhideWhenUsed="1"/>
-    <w:lsdException w:name="Table List 1" w:semiHidden="1" w:unhideWhenUsed="1"/>
-    <w:lsdException w:name="Table List 2" w:semiHidden="1" w:unhideWhenUsed="1"/>
-    <w:lsdException w:name="Table List 3" w:semiHidden="1" w:unhideWhenUsed="1"/>
-    <w:lsdException w:name="Table List 4" w:semiHidden="1" w:unhideWhenUsed="1"/>
-    <w:lsdException w:name="Table List 5" w:semiHidden="1" w:unhideWhenUsed="1"/>
-    <w:lsdException w:name="Table List 6" w:semiHidden="1" w:unhideWhenUsed="1"/>
-    <w:lsdException w:name="Table List 7" w:semiHidden="1" w:unhideWhenUsed="1"/>
-    <w:lsdException w:name="Table List 8" w:semiHidden="1" w:unhideWhenUsed="1"/>
-    <w:lsdException w:name="Table 3D effects 1" w:semiHidden="1" w:unhideWhenUsed="1"/>
-    <w:lsdException w:name="Table 3D effects 2" w:semiHidden="1" w:unhideWhenUsed="1"/>
-    <w:lsdException w:name="Table 3D effects 3" w:semiHidden="1" w:unhideWhenUsed="1"/>
-    <w:lsdException w:name="Table Contemporary" w:semiHidden="1" w:unhideWhenUsed="1"/>
-    <w:lsdException w:name="Table Elegant" w:semiHidden="1" w:unhideWhenUsed="1"/>
-    <w:lsdException w:name="Table Professional" w:semiHidden="1" w:unhideWhenUsed="1"/>
-    <w:lsdException w:name="Table Subtle 1" w:semiHidden="1" w:unhideWhenUsed="1"/>
-    <w:lsdException w:name="Table Subtle 2" w:semiHidden="1" w:unhideWhenUsed="1"/>
-    <w:lsdException w:name="Table Web 1" w:semiHidden="1" w:unhideWhenUsed="1"/>
-    <w:lsdException w:name="Table Web 2" w:semiHidden="1" w:unhideWhenUsed="1"/>
-    <w:lsdException w:name="Table Web 3" w:semiHidden="1" w:unhideWhenUsed="1"/>
-    <w:lsdException w:name="Table Theme" w:semiHidden="1" w:unhideWhenUsed="1"/>
-    <w:lsdException w:name="Placeholder Text" w:uiPriority="67"/>
-    <w:lsdException w:name="No Spacing" w:uiPriority="68"/>
-    <w:lsdException w:name="Light Shading" w:uiPriority="69"/>
-    <w:lsdException w:name="Light List" w:uiPriority="70"/>
-    <w:lsdException w:name="Light Grid" w:uiPriority="71"/>
-    <w:lsdException w:name="Medium Shading 1" w:uiPriority="72"/>
-    <w:lsdException w:name="Medium Shading 2" w:uiPriority="73"/>
-    <w:lsdException w:name="Medium List 1" w:uiPriority="60"/>
-    <w:lsdException w:name="Medium List 2" w:uiPriority="61"/>
-    <w:lsdException w:name="Medium Grid 1" w:uiPriority="62"/>
-    <w:lsdException w:name="Medium Grid 2" w:uiPriority="63"/>
-    <w:lsdException w:name="Medium Grid 3" w:uiPriority="64"/>
-    <w:lsdException w:name="Dark List" w:uiPriority="65"/>
-    <w:lsdException w:name="Colorful Shading" w:uiPriority="99"/>
-    <w:lsdException w:name="Colorful List" w:uiPriority="34" w:qFormat="1"/>
-    <w:lsdException w:name="Colorful Grid" w:uiPriority="29" w:qFormat="1"/>
-    <w:lsdException w:name="Light Shading Accent 1" w:uiPriority="30" w:qFormat="1"/>
-    <w:lsdException w:name="Light List Accent 1" w:uiPriority="66"/>
-    <w:lsdException w:name="Light Grid Accent 1" w:uiPriority="67"/>
-    <w:lsdException w:name="Medium Shading 1 Accent 1" w:uiPriority="68"/>
-    <w:lsdException w:name="Medium Shading 2 Accent 1" w:uiPriority="69"/>
-    <w:lsdException w:name="Medium List 1 Accent 1" w:uiPriority="70"/>
-    <w:lsdException w:name="Revision" w:uiPriority="71"/>
-    <w:lsdException w:name="List Paragraph" w:uiPriority="72"/>
-    <w:lsdException w:name="Quote" w:uiPriority="73"/>
-    <w:lsdException w:name="Intense Quote" w:uiPriority="60"/>
-    <w:lsdException w:name="Medium List 2 Accent 1" w:uiPriority="61"/>
-    <w:lsdException w:name="Medium Grid 1 Accent 1" w:uiPriority="62"/>
-    <w:lsdException w:name="Medium Grid 2 Accent 1" w:uiPriority="63"/>
-    <w:lsdException w:name="Medium Grid 3 Accent 1" w:uiPriority="64"/>
-    <w:lsdException w:name="Dark List Accent 1" w:uiPriority="65"/>
-    <w:lsdException w:name="Colorful Shading Accent 1" w:uiPriority="66"/>
-    <w:lsdException w:name="Colorful List Accent 1" w:uiPriority="67"/>
-    <w:lsdException w:name="Colorful Grid Accent 1" w:uiPriority="68"/>
-    <w:lsdException w:name="Light Shading Accent 2" w:uiPriority="69"/>
-    <w:lsdException w:name="Light List Accent 2" w:uiPriority="70"/>
-    <w:lsdException w:name="Light Grid Accent 2" w:uiPriority="71"/>
-    <w:lsdException w:name="Medium Shading 1 Accent 2" w:uiPriority="72"/>
-    <w:lsdException w:name="Medium Shading 2 Accent 2" w:uiPriority="73"/>
-    <w:lsdException w:name="Medium List 1 Accent 2" w:uiPriority="60"/>
-    <w:lsdException w:name="Medium List 2 Accent 2" w:uiPriority="61"/>
-    <w:lsdException w:name="Medium Grid 1 Accent 2" w:uiPriority="62"/>
-    <w:lsdException w:name="Medium Grid 2 Accent 2" w:uiPriority="63"/>
-    <w:lsdException w:name="Medium Grid 3 Accent 2" w:uiPriority="64"/>
-    <w:lsdException w:name="Dark List Accent 2" w:uiPriority="65"/>
-    <w:lsdException w:name="Colorful Shading Accent 2" w:uiPriority="66"/>
-    <w:lsdException w:name="Colorful List Accent 2" w:uiPriority="67"/>
-    <w:lsdException w:name="Colorful Grid Accent 2" w:uiPriority="68"/>
-    <w:lsdException w:name="Light Shading Accent 3" w:uiPriority="69"/>
-    <w:lsdException w:name="Light List Accent 3" w:uiPriority="70"/>
-    <w:lsdException w:name="Light Grid Accent 3" w:uiPriority="71"/>
-    <w:lsdException w:name="Medium Shading 1 Accent 3" w:uiPriority="72"/>
-    <w:lsdException w:name="Medium Shading 2 Accent 3" w:uiPriority="73"/>
-    <w:lsdException w:name="Medium List 1 Accent 3" w:uiPriority="60"/>
-    <w:lsdException w:name="Medium List 2 Accent 3" w:uiPriority="61"/>
-    <w:lsdException w:name="Medium Grid 1 Accent 3" w:uiPriority="62"/>
-    <w:lsdException w:name="Medium Grid 2 Accent 3" w:uiPriority="63"/>
-    <w:lsdException w:name="Medium Grid 3 Accent 3" w:uiPriority="64"/>
-    <w:lsdException w:name="Dark List Accent 3" w:uiPriority="65"/>
-    <w:lsdException w:name="Colorful Shading Accent 3" w:uiPriority="66"/>
-    <w:lsdException w:name="Colorful List Accent 3" w:uiPriority="67"/>
-    <w:lsdException w:name="Colorful Grid Accent 3" w:uiPriority="68"/>
-    <w:lsdException w:name="Light Shading Accent 4" w:uiPriority="69"/>
-    <w:lsdException w:name="Light List Accent 4" w:uiPriority="70"/>
-    <w:lsdException w:name="Light Grid Accent 4" w:uiPriority="71"/>
-    <w:lsdException w:name="Medium Shading 1 Accent 4" w:uiPriority="72"/>
-    <w:lsdException w:name="Medium Shading 2 Accent 4" w:uiPriority="73"/>
-    <w:lsdException w:name="Medium List 1 Accent 4" w:uiPriority="60"/>
-    <w:lsdException w:name="Medium List 2 Accent 4" w:uiPriority="61"/>
-    <w:lsdException w:name="Medium Grid 1 Accent 4" w:uiPriority="62"/>
-    <w:lsdException w:name="Medium Grid 2 Accent 4" w:uiPriority="63"/>
-    <w:lsdException w:name="Medium Grid 3 Accent 4" w:uiPriority="64"/>
-    <w:lsdException w:name="Dark List Accent 4" w:uiPriority="65"/>
-    <w:lsdException w:name="Colorful Shading Accent 4" w:uiPriority="66"/>
-    <w:lsdException w:name="Colorful List Accent 4" w:uiPriority="67"/>
-    <w:lsdException w:name="Colorful Grid Accent 4" w:uiPriority="68"/>
-    <w:lsdException w:name="Light Shading Accent 5" w:uiPriority="69"/>
-    <w:lsdException w:name="Light List Accent 5" w:uiPriority="70"/>
-    <w:lsdException w:name="Light Grid Accent 5" w:uiPriority="71"/>
-    <w:lsdException w:name="Medium Shading 1 Accent 5" w:uiPriority="72"/>
-    <w:lsdException w:name="Medium Shading 2 Accent 5" w:uiPriority="73"/>
-    <w:lsdException w:name="Medium List 1 Accent 5" w:uiPriority="60"/>
-    <w:lsdException w:name="Medium List 2 Accent 5" w:uiPriority="61"/>
-    <w:lsdException w:name="Medium Grid 1 Accent 5" w:uiPriority="62"/>
-    <w:lsdException w:name="Medium Grid 2 Accent 5" w:uiPriority="63"/>
-    <w:lsdException w:name="Medium Grid 3 Accent 5" w:uiPriority="64"/>
-    <w:lsdException w:name="Dark List Accent 5" w:uiPriority="65"/>
-    <w:lsdException w:name="Colorful Shading Accent 5" w:uiPriority="66"/>
-    <w:lsdException w:name="Colorful List Accent 5" w:uiPriority="67"/>
-    <w:lsdException w:name="Colorful Grid Accent 5" w:uiPriority="68"/>
-    <w:lsdException w:name="Light Shading Accent 6" w:uiPriority="69"/>
-    <w:lsdException w:name="Light List Accent 6" w:uiPriority="70"/>
-    <w:lsdException w:name="Light Grid Accent 6" w:uiPriority="71"/>
-    <w:lsdException w:name="Medium Shading 1 Accent 6" w:uiPriority="72"/>
-    <w:lsdException w:name="Medium Shading 2 Accent 6" w:uiPriority="73"/>
-    <w:lsdException w:name="Medium List 1 Accent 6" w:uiPriority="19" w:qFormat="1"/>
-    <w:lsdException w:name="Medium List 2 Accent 6" w:uiPriority="21" w:qFormat="1"/>
-    <w:lsdException w:name="Medium Grid 1 Accent 6" w:uiPriority="31" w:qFormat="1"/>
-    <w:lsdException w:name="Medium Grid 2 Accent 6" w:uiPriority="32" w:qFormat="1"/>
-    <w:lsdException w:name="Medium Grid 3 Accent 6" w:uiPriority="33" w:qFormat="1"/>
-    <w:lsdException w:name="Dark List Accent 6" w:uiPriority="37"/>
-    <w:lsdException w:name="Colorful Shading Accent 6" w:uiPriority="39" w:qFormat="1"/>
-    <w:lsdException w:name="Colorful List Accent 6" w:uiPriority="72"/>
-    <w:lsdException w:name="Colorful Grid Accent 6" w:uiPriority="73"/>
-    <w:lsdException w:name="Subtle Emphasis" w:uiPriority="19" w:qFormat="1"/>
-    <w:lsdException w:name="Intense Emphasis" w:uiPriority="21" w:qFormat="1"/>
-    <w:lsdException w:name="Subtle Reference" w:uiPriority="31" w:qFormat="1"/>
-    <w:lsdException w:name="Intense Reference" w:uiPriority="32" w:qFormat="1"/>
-    <w:lsdException w:name="Book Title" w:uiPriority="33" w:qFormat="1"/>
-    <w:lsdException w:name="Bibliography" w:semiHidden="1" w:uiPriority="37" w:unhideWhenUsed="1"/>
-    <w:lsdException w:name="TOC Heading" w:semiHidden="1" w:uiPriority="39" w:unhideWhenUsed="1" w:qFormat="1"/>
+    <w:lsdException w:name="Plain Table 1" w:uiPriority="41"/>
+    <w:lsdException w:name="Plain Table 2" w:uiPriority="42"/>
+    <w:lsdException w:name="Plain Table 3" w:uiPriority="43"/>
+    <w:lsdException w:name="Plain Table 4" w:uiPriority="44"/>
+    <w:lsdException w:name="Plain Table 5" w:uiPriority="45"/>
+    <w:lsdException w:name="Grid Table Light" w:uiPriority="40"/>
+    <w:lsdException w:name="Grid Table 1 Light" w:uiPriority="46"/>
+    <w:lsdException w:name="Grid Table 2" w:uiPriority="47"/>
+    <w:lsdException w:name="Grid Table 3" w:uiPriority="48"/>
+    <w:lsdException w:name="Grid Table 4" w:uiPriority="49"/>
+    <w:lsdException w:name="Grid Table 5 Dark" w:uiPriority="50"/>
+    <w:lsdException w:name="Grid Table 6 Colorful" w:uiPriority="51"/>
+    <w:lsdException w:name="Grid Table 7 Colorful" w:uiPriority="52"/>
+    <w:lsdException w:name="Grid Table 1 Light Accent 1" w:uiPriority="46"/>
+    <w:lsdException w:name="Grid Table 2 Accent 1" w:uiPriority="47"/>
+    <w:lsdException w:name="Grid Table 3 Accent 1" w:uiPriority="48"/>
+    <w:lsdException w:name="Grid Table 4 Accent 1" w:uiPriority="49"/>
+    <w:lsdException w:name="Grid Table 5 Dark Accent 1" w:uiPriority="50"/>
+    <w:lsdException w:name="Grid Table 6 Colorful Accent 1" w:uiPriority="51"/>
+    <w:lsdException w:name="Grid Table 7 Colorful Accent 1" w:uiPriority="52"/>
+    <w:lsdException w:name="Grid Table 1 Light Accent 2" w:uiPriority="46"/>
+    <w:lsdException w:name="Grid Table 2 Accent 2" w:uiPriority="47"/>
+    <w:lsdException w:name="Grid Table 3 Accent 2" w:uiPriority="48"/>
+    <w:lsdException w:name="Grid Table 4 Accent 2" w:uiPriority="49"/>
+    <w:lsdException w:name="Grid Table 5 Dark Accent 2" w:uiPriority="50"/>
+    <w:lsdException w:name="Grid Table 6 Colorful Accent 2" w:uiPriority="51"/>
+    <w:lsdException w:name="Grid Table 7 Colorful Accent 2" w:uiPriority="52"/>
+    <w:lsdException w:name="Grid Table 1 Light Accent 3" w:uiPriority="46"/>
+    <w:lsdException w:name="Grid Table 2 Accent 3" w:uiPriority="47"/>
+    <w:lsdException w:name="Grid Table 3 Accent 3" w:uiPriority="48"/>
+    <w:lsdException w:name="Grid Table 4 Accent 3" w:uiPriority="49"/>
+    <w:lsdException w:name="Grid Table 5 Dark Accent 3" w:uiPriority="50"/>
+    <w:lsdException w:name="Grid Table 6 Colorful Accent 3" w:uiPriority="51"/>
+    <w:lsdException w:name="Grid Table 7 Colorful Accent 3" w:uiPriority="52"/>
+    <w:lsdException w:name="Grid Table 1 Light Accent 4" w:uiPriority="46"/>
+    <w:lsdException w:name="Grid Table 2 Accent 4" w:uiPriority="47"/>
+    <w:lsdException w:name="Grid Table 3 Accent 4" w:uiPriority="48"/>
+    <w:lsdException w:name="Grid Table 4 Accent 4" w:uiPriority="49"/>
+    <w:lsdException w:name="Grid Table 5 Dark Accent 4" w:uiPriority="50"/>
+    <w:lsdException w:name="Grid Table 6 Colorful Accent 4" w:uiPriority="51"/>
+    <w:lsdException w:name="Grid Table 7 Colorful Accent 4" w:uiPriority="52"/>
+    <w:lsdException w:name="Grid Table 1 Light Accent 5" w:uiPriority="46"/>
+    <w:lsdException w:name="Grid Table 2 Accent 5" w:uiPriority="47"/>
+    <w:lsdException w:name="Grid Table 3 Accent 5" w:uiPriority="48"/>
+    <w:lsdException w:name="Grid Table 4 Accent 5" w:uiPriority="49"/>
+    <w:lsdException w:name="Grid Table 5 Dark Accent 5" w:uiPriority="50"/>
+    <w:lsdException w:name="Grid Table 6 Colorful Accent 5" w:uiPriority="51"/>
+    <w:lsdException w:name="Grid Table 7 Colorful Accent 5" w:uiPriority="52"/>
+    <w:lsdException w:name="Grid Table 1 Light Accent 6" w:uiPriority="46"/>
+    <w:lsdException w:name="Grid Table 2 Accent 6" w:uiPriority="47"/>
+    <w:lsdException w:name="Grid Table 3 Accent 6" w:uiPriority="48"/>
+    <w:lsdException w:name="Grid Table 4 Accent 6" w:uiPriority="49"/>
+    <w:lsdException w:name="Grid Table 5 Dark Accent 6" w:uiPriority="50"/>
+    <w:lsdException w:name="Grid Table 6 Colorful Accent 6" w:uiPriority="51"/>
+    <w:lsdException w:name="Grid Table 7 Colorful Accent 6" w:uiPriority="52"/>
+    <w:lsdException w:name="List Table 1 Light" w:uiPriority="46"/>
+    <w:lsdException w:name="List Table 2" w:uiPriority="47"/>
+    <w:lsdException w:name="List Table 3" w:uiPriority="48"/>
+    <w:lsdException w:name="List Table 4" w:uiPriority="49"/>
+    <w:lsdException w:name="List Table 5 Dark" w:uiPriority="50"/>
+    <w:lsdException w:name="List Table 6 Colorful" w:uiPriority="51"/>
+    <w:lsdException w:name="List Table 7 Colorful" w:uiPriority="52"/>
+    <w:lsdException w:name="List Table 1 Light Accent 1" w:uiPriority="46"/>
+    <w:lsdException w:name="List Table 2 Accent 1" w:uiPriority="47"/>
+    <w:lsdException w:name="List Table 3 Accent 1" w:uiPriority="48"/>
+    <w:lsdException w:name="List Table 4 Accent 1" w:uiPriority="49"/>
+    <w:lsdException w:name="List Table 5 Dark Accent 1" w:uiPriority="50"/>
+    <w:lsdException w:name="List Table 6 Colorful Accent 1" w:uiPriority="51"/>
+    <w:lsdException w:name="List Table 7 Colorful Accent 1" w:uiPriority="52"/>
+    <w:lsdException w:name="List Table 1 Light Accent 2" w:uiPriority="46"/>
+    <w:lsdException w:name="List Table 2 Accent 2" w:uiPriority="47"/>
+    <w:lsdException w:name="List Table 3 Accent 2" w:uiPriority="48"/>
+    <w:lsdException w:name="List Table 4 Accent 2" w:uiPriority="49"/>
+    <w:lsdException w:name="List Table 5 Dark Accent 2" w:uiPriority="50"/>
+    <w:lsdException w:name="List Table 6 Colorful Accent 2" w:uiPriority="51"/>
+    <w:lsdException w:name="List Table 7 Colorful Accent 2" w:uiPriority="52"/>
+    <w:lsdException w:name="List Table 1 Light Accent 3" w:uiPriority="46"/>
+    <w:lsdException w:name="List Table 2 Accent 3" w:uiPriority="47"/>
+    <w:lsdException w:name="List Table 3 Accent 3" w:uiPriority="48"/>
+    <w:lsdException w:name="List Table 4 Accent 3" w:uiPriority="49"/>
+    <w:lsdException w:name="List Table 5 Dark Accent 3" w:uiPriority="50"/>
+    <w:lsdException w:name="List Table 6 Colorful Accent 3" w:uiPriority="51"/>
+    <w:lsdException w:name="List Table 7 Colorful Accent 3" w:uiPriority="52"/>
+    <w:lsdException w:name="List Table 1 Light Accent 4" w:uiPriority="46"/>
+    <w:lsdException w:name="List Table 2 Accent 4" w:uiPriority="47"/>
+    <w:lsdException w:name="List Table 3 Accent 4" w:uiPriority="48"/>
+    <w:lsdException w:name="List Table 4 Accent 4" w:uiPriority="49"/>
+    <w:lsdException w:name="List Table 5 Dark Accent 4" w:uiPriority="50"/>
+    <w:lsdException w:name="List Table 6 Colorful Accent 4" w:uiPriority="51"/>
+    <w:lsdException w:name="List Table 7 Colorful Accent 4" w:uiPriority="52"/>
+    <w:lsdException w:name="List Table 1 Light Accent 5" w:uiPriority="46"/>
+    <w:lsdException w:name="List Table 2 Accent 5" w:uiPriority="47"/>
+    <w:lsdException w:name="List Table 3 Accent 5" w:uiPriority="48"/>
+    <w:lsdException w:name="List Table 4 Accent 5" w:uiPriority="49"/>
+    <w:lsdException w:name="List Table 5 Dark Accent 5" w:uiPriority="50"/>
+    <w:lsdException w:name="List Table 6 Colorful Accent 5" w:uiPriority="51"/>
+    <w:lsdException w:name="List Table 7 Colorful Accent 5" w:uiPriority="52"/>
+    <w:lsdException w:name="List Table 1 Light Accent 6" w:uiPriority="46"/>
+    <w:lsdException w:name="List Table 2 Accent 6" w:uiPriority="47"/>
+    <w:lsdException w:name="List Table 3 Accent 6" w:uiPriority="48"/>
+    <w:lsdException w:name="List Table 4 Accent 6" w:uiPriority="49"/>
+    <w:lsdException w:name="List Table 5 Dark Accent 6" w:uiPriority="50"/>
+    <w:lsdException w:name="List Table 6 Colorful Accent 6" w:uiPriority="51"/>
+    <w:lsdException w:name="List Table 7 Colorful Accent 6" w:uiPriority="52"/>
+    <w:lsdException w:name="Mention" w:semiHidden="1" w:uiPriority="99" w:unhideWhenUsed="1"/>
+    <w:lsdException w:name="Smart Hyperlink" w:semiHidden="1" w:uiPriority="99" w:unhideWhenUsed="1"/>
+    <w:lsdException w:name="Hashtag" w:semiHidden="1" w:uiPriority="99" w:unhideWhenUsed="1"/>
+    <w:lsdException w:name="Unresolved Mention" w:semiHidden="1" w:uiPriority="99" w:unhideWhenUsed="1"/>
+    <w:lsdException w:name="Smart Link" w:semiHidden="1" w:uiPriority="99" w:unhideWhenUsed="1"/>
   </w:latentStyles>
   <w:style w:type="paragraph" w:default="1" w:styleId="Normal">
     <w:name w:val="Normal"/>
@@ -17118,7 +16211,7 @@
   <a:extraClrSchemeLst/>
   <a:extLst>
     <a:ext uri="{05A4C25C-085E-4340-85A3-A5531E510DB2}">
-      <thm15:themeFamily xmlns="" xmlns:thm15="http://schemas.microsoft.com/office/thememl/2012/main" name="Office Theme" id="{62F939B6-93AF-4DB8-9C6B-D6C7DFDC589F}" vid="{4A3C46E8-61CC-4603-A589-7422A47A8E4A}"/>
+      <thm15:themeFamily xmlns:thm15="http://schemas.microsoft.com/office/thememl/2012/main" name="Office Theme" id="{62F939B6-93AF-4DB8-9C6B-D6C7DFDC589F}" vid="{4A3C46E8-61CC-4603-A589-7422A47A8E4A}"/>
     </a:ext>
   </a:extLst>
 </a:theme>
@@ -17129,7 +16222,7 @@
 </file>
 
 <file path=customXml/itemProps1.xml><?xml version="1.0" encoding="utf-8"?>
-<ds:datastoreItem xmlns:ds="http://schemas.openxmlformats.org/officeDocument/2006/customXml" ds:itemID="{AFE24C15-478E-4F50-874C-F2439F762314}">
+<ds:datastoreItem xmlns:ds="http://schemas.openxmlformats.org/officeDocument/2006/customXml" ds:itemID="{6408A825-E882-4F32-ACC6-65E24C0076E1}">
   <ds:schemaRefs>
     <ds:schemaRef ds:uri="http://schemas.openxmlformats.org/officeDocument/2006/bibliography"/>
   </ds:schemaRefs>

</xml_diff>